<commit_message>
Modified 8 (contains errors)
</commit_message>
<xml_diff>
--- a/Business Plan.docx
+++ b/Business Plan.docx
@@ -225,7 +225,6 @@
                           <w:alias w:val="Author"/>
                           <w:tag w:val=""/>
                           <w:id w:val="-2041584766"/>
-                          <w:showingPlcHdr/>
                           <w:dataBinding w:prefixMappings="xmlns:ns0='http://purl.org/dc/elements/1.1/' xmlns:ns1='http://schemas.openxmlformats.org/package/2006/metadata/core-properties' " w:xpath="/ns1:coreProperties[1]/ns0:creator[1]" w:storeItemID="{6C3C8BC8-F283-45AE-878A-BAB7291924A1}"/>
                           <w:text/>
                         </w:sdtPr>
@@ -235,9 +234,9 @@
                               <w:color w:val="4F81BD" w:themeColor="accent1"/>
                               <w:sz w:val="26"/>
                               <w:szCs w:val="26"/>
-                              <w:lang w:val="en-GB"/>
+                              <w:lang w:val="fr-FR"/>
                             </w:rPr>
-                            <w:t xml:space="preserve">     </w:t>
+                            <w:t>Mohammed Amine El Jirari</w:t>
                           </w:r>
                         </w:sdtContent>
                       </w:sdt>
@@ -2964,79 +2963,6 @@
               <w:lang w:eastAsia="fr-FR"/>
             </w:rPr>
           </w:pPr>
-          <w:hyperlink w:anchor="_Toc417927319" w:history="1">
-            <w:r>
-              <w:rPr>
-                <w:rStyle w:val="Lienhypertexte"/>
-                <w:noProof/>
-              </w:rPr>
-              <w:t>5.1.</w:t>
-            </w:r>
-            <w:r>
-              <w:rPr>
-                <w:rFonts w:eastAsiaTheme="minorEastAsia"/>
-                <w:noProof/>
-                <w:lang w:eastAsia="fr-FR"/>
-              </w:rPr>
-              <w:tab/>
-            </w:r>
-            <w:r>
-              <w:rPr>
-                <w:rStyle w:val="Lienhypertexte"/>
-                <w:rFonts w:ascii="Microsoft Sans Serif" w:hAnsi="Microsoft Sans Serif" w:cs="Microsoft Sans Serif"/>
-                <w:noProof/>
-              </w:rPr>
-              <w:t>La marque</w:t>
-            </w:r>
-            <w:r>
-              <w:rPr>
-                <w:noProof/>
-                <w:webHidden/>
-              </w:rPr>
-              <w:tab/>
-            </w:r>
-            <w:r>
-              <w:rPr>
-                <w:noProof/>
-                <w:webHidden/>
-              </w:rPr>
-              <w:fldChar w:fldCharType="begin"/>
-            </w:r>
-            <w:r>
-              <w:rPr>
-                <w:noProof/>
-                <w:webHidden/>
-              </w:rPr>
-              <w:instrText xml:space="preserve"> PAGEREF _Toc417927319 \h </w:instrText>
-            </w:r>
-            <w:r>
-              <w:rPr>
-                <w:noProof/>
-                <w:webHidden/>
-              </w:rPr>
-            </w:r>
-            <w:r>
-              <w:rPr>
-                <w:noProof/>
-                <w:webHidden/>
-              </w:rPr>
-              <w:fldChar w:fldCharType="separate"/>
-            </w:r>
-            <w:r>
-              <w:rPr>
-                <w:noProof/>
-                <w:webHidden/>
-              </w:rPr>
-              <w:t>10</w:t>
-            </w:r>
-            <w:r>
-              <w:rPr>
-                <w:noProof/>
-                <w:webHidden/>
-              </w:rPr>
-              <w:fldChar w:fldCharType="end"/>
-            </w:r>
-          </w:hyperlink>
         </w:p>
         <w:p>
           <w:pPr>
@@ -3113,14 +3039,28 @@
       </w:r>
       <w:bookmarkEnd w:id="1"/>
     </w:p>
-    <w:p/>
     <w:p>
       <w:pPr>
         <w:ind w:firstLine="708"/>
-        <w:rPr>
-          <w:rFonts w:ascii="Microsoft Sans Serif" w:hAnsi="Microsoft Sans Serif" w:cs="Microsoft Sans Serif"/>
-        </w:rPr>
-      </w:pPr>
+        <w:jc w:val="both"/>
+        <w:rPr>
+          <w:rFonts w:ascii="Microsoft Sans Serif" w:hAnsi="Microsoft Sans Serif" w:cs="Microsoft Sans Serif"/>
+        </w:rPr>
+      </w:pPr>
+    </w:p>
+    <w:p>
+      <w:pPr>
+        <w:ind w:firstLine="708"/>
+        <w:rPr>
+          <w:rFonts w:ascii="Microsoft Sans Serif" w:hAnsi="Microsoft Sans Serif" w:cs="Microsoft Sans Serif"/>
+        </w:rPr>
+      </w:pPr>
+      <w:r>
+        <w:rPr>
+          <w:rFonts w:ascii="Microsoft Sans Serif" w:hAnsi="Microsoft Sans Serif" w:cs="Microsoft Sans Serif"/>
+        </w:rPr>
+        <w:t xml:space="preserve"> </w:t>
+      </w:r>
       <w:r>
         <w:rPr>
           <w:rFonts w:ascii="Microsoft Sans Serif" w:hAnsi="Microsoft Sans Serif" w:cs="Microsoft Sans Serif"/>
@@ -3399,13 +3339,12 @@
           <w:rFonts w:ascii="Microsoft Sans Serif" w:hAnsi="Microsoft Sans Serif" w:cs="Microsoft Sans Serif"/>
         </w:rPr>
         <w:tab/>
-        <w:t>Nous avons choisis de nommer l’entreprise « </w:t>
-      </w:r>
-      <w:r>
-        <w:rPr>
-          <w:rFonts w:ascii="Microsoft Sans Serif" w:hAnsi="Microsoft Sans Serif" w:cs="Microsoft Sans Serif"/>
-        </w:rPr>
-        <w:t>Maroc Enchères SARL ».</w:t>
+      </w:r>
+      <w:r>
+        <w:rPr>
+          <w:rFonts w:ascii="Microsoft Sans Serif" w:hAnsi="Microsoft Sans Serif" w:cs="Microsoft Sans Serif"/>
+        </w:rPr>
+        <w:t>Nous</w:t>
       </w:r>
       <w:r>
         <w:rPr>
@@ -3417,6 +3356,80 @@
         <w:rPr>
           <w:rFonts w:ascii="Microsoft Sans Serif" w:hAnsi="Microsoft Sans Serif" w:cs="Microsoft Sans Serif"/>
         </w:rPr>
+        <w:t xml:space="preserve"> avons choisis de nommer l’entreprise « </w:t>
+      </w:r>
+      <w:proofErr w:type="spellStart"/>
+      <w:r>
+        <w:rPr>
+          <w:rFonts w:ascii="Microsoft Sans Serif" w:hAnsi="Microsoft Sans Serif" w:cs="Microsoft Sans Serif"/>
+          <w:b/>
+        </w:rPr>
+        <w:t>Maroc</w:t>
+      </w:r>
+      <w:r>
+        <w:rPr>
+          <w:rFonts w:ascii="Microsoft Sans Serif" w:hAnsi="Microsoft Sans Serif" w:cs="Microsoft Sans Serif"/>
+          <w:b/>
+        </w:rPr>
+        <w:t>’in</w:t>
+      </w:r>
+      <w:proofErr w:type="spellEnd"/>
+      <w:r>
+        <w:rPr>
+          <w:rFonts w:ascii="Microsoft Sans Serif" w:hAnsi="Microsoft Sans Serif" w:cs="Microsoft Sans Serif"/>
+          <w:b/>
+          <w:color w:val="FF0000"/>
+        </w:rPr>
+        <w:t xml:space="preserve"> </w:t>
+      </w:r>
+      <w:r>
+        <w:rPr>
+          <w:rFonts w:ascii="Microsoft Sans Serif" w:hAnsi="Microsoft Sans Serif" w:cs="Microsoft Sans Serif"/>
+          <w:b/>
+        </w:rPr>
+        <w:t>SARL</w:t>
+      </w:r>
+      <w:r>
+        <w:rPr>
+          <w:rFonts w:ascii="Microsoft Sans Serif" w:hAnsi="Microsoft Sans Serif" w:cs="Microsoft Sans Serif"/>
+        </w:rPr>
+        <w:t> »</w:t>
+      </w:r>
+      <w:r>
+        <w:rPr>
+          <w:rFonts w:ascii="Microsoft Sans Serif" w:hAnsi="Microsoft Sans Serif" w:cs="Microsoft Sans Serif"/>
+        </w:rPr>
+        <w:t>.</w:t>
+      </w:r>
+      <w:r>
+        <w:rPr>
+          <w:rFonts w:ascii="Microsoft Sans Serif" w:hAnsi="Microsoft Sans Serif" w:cs="Microsoft Sans Serif"/>
+        </w:rPr>
+        <w:t xml:space="preserve"> </w:t>
+      </w:r>
+      <w:r>
+        <w:rPr>
+          <w:rFonts w:ascii="Microsoft Sans Serif" w:hAnsi="Microsoft Sans Serif" w:cs="Microsoft Sans Serif"/>
+        </w:rPr>
+        <w:t>La plateforme sera nommée « </w:t>
+      </w:r>
+      <w:r>
+        <w:rPr>
+          <w:rFonts w:ascii="Microsoft Sans Serif" w:hAnsi="Microsoft Sans Serif" w:cs="Microsoft Sans Serif"/>
+          <w:b/>
+        </w:rPr>
+        <w:t>Maroc Enchères</w:t>
+      </w:r>
+      <w:r>
+        <w:rPr>
+          <w:rFonts w:ascii="Microsoft Sans Serif" w:hAnsi="Microsoft Sans Serif" w:cs="Microsoft Sans Serif"/>
+        </w:rPr>
+        <w:t xml:space="preserve"> ». </w:t>
+      </w:r>
+      <w:r>
+        <w:rPr>
+          <w:rFonts w:ascii="Microsoft Sans Serif" w:hAnsi="Microsoft Sans Serif" w:cs="Microsoft Sans Serif"/>
+        </w:rPr>
         <w:t xml:space="preserve">C’est un nom </w:t>
       </w:r>
       <w:r>
@@ -3484,6 +3497,7 @@
     </w:p>
     <w:p>
       <w:pPr>
+        <w:jc w:val="both"/>
         <w:rPr>
           <w:rFonts w:ascii="Microsoft Sans Serif" w:hAnsi="Microsoft Sans Serif" w:cs="Microsoft Sans Serif"/>
         </w:rPr>
@@ -3496,6 +3510,7 @@
           <w:ilvl w:val="1"/>
           <w:numId w:val="6"/>
         </w:numPr>
+        <w:jc w:val="both"/>
       </w:pPr>
       <w:bookmarkStart w:id="5" w:name="_Toc417927306"/>
       <w:r>
@@ -3594,6 +3609,7 @@
     </w:p>
     <w:p>
       <w:pPr>
+        <w:jc w:val="both"/>
         <w:rPr>
           <w:rFonts w:ascii="Microsoft Sans Serif" w:hAnsi="Microsoft Sans Serif" w:cs="Microsoft Sans Serif"/>
         </w:rPr>
@@ -3606,6 +3622,7 @@
           <w:ilvl w:val="1"/>
           <w:numId w:val="6"/>
         </w:numPr>
+        <w:jc w:val="both"/>
       </w:pPr>
       <w:bookmarkStart w:id="6" w:name="_Toc417927307"/>
       <w:r>
@@ -3793,6 +3810,7 @@
         <w:rPr>
           <w:rFonts w:ascii="Microsoft Sans Serif" w:hAnsi="Microsoft Sans Serif" w:cs="Microsoft Sans Serif"/>
         </w:rPr>
+        <w:lastRenderedPageBreak/>
         <w:t xml:space="preserve">l’évolution de la plate-forme informatique </w:t>
       </w:r>
       <w:r>
@@ -3807,6 +3825,292 @@
         </w:rPr>
         <w:t>Nous opterons pour une structure hiérarchique plate, fluide, où les rôles changent et les responsabilités évolueront.</w:t>
       </w:r>
+    </w:p>
+    <w:p>
+      <w:pPr>
+        <w:jc w:val="both"/>
+        <w:rPr>
+          <w:rFonts w:ascii="Microsoft Sans Serif" w:hAnsi="Microsoft Sans Serif" w:cs="Microsoft Sans Serif"/>
+        </w:rPr>
+      </w:pPr>
+      <w:r>
+        <w:rPr>
+          <w:rFonts w:ascii="Microsoft Sans Serif" w:hAnsi="Microsoft Sans Serif" w:cs="Microsoft Sans Serif"/>
+        </w:rPr>
+        <w:t>Ci-dessous un tableau des responsabilités de chacun des associés :</w:t>
+      </w:r>
+    </w:p>
+    <w:tbl>
+      <w:tblPr>
+        <w:tblStyle w:val="Grilledutableau"/>
+        <w:tblW w:w="0" w:type="auto"/>
+        <w:tblLook w:val="04A0"/>
+      </w:tblPr>
+      <w:tblGrid>
+        <w:gridCol w:w="3936"/>
+        <w:gridCol w:w="5276"/>
+      </w:tblGrid>
+      <w:tr>
+        <w:tc>
+          <w:tcPr>
+            <w:tcW w:w="3936" w:type="dxa"/>
+          </w:tcPr>
+          <w:p>
+            <w:pPr>
+              <w:rPr>
+                <w:rFonts w:ascii="Microsoft Sans Serif" w:hAnsi="Microsoft Sans Serif" w:cs="Microsoft Sans Serif"/>
+                <w:lang w:val="en-US"/>
+              </w:rPr>
+            </w:pPr>
+            <w:r>
+              <w:rPr>
+                <w:rFonts w:ascii="Microsoft Sans Serif" w:hAnsi="Microsoft Sans Serif" w:cs="Microsoft Sans Serif"/>
+                <w:lang w:val="en-US"/>
+              </w:rPr>
+              <w:t xml:space="preserve">Mr. Mohammed Amine El </w:t>
+            </w:r>
+            <w:r>
+              <w:rPr>
+                <w:rFonts w:ascii="Microsoft Sans Serif" w:hAnsi="Microsoft Sans Serif" w:cs="Microsoft Sans Serif"/>
+                <w:lang w:val="en-US"/>
+              </w:rPr>
+              <w:t>Jirari</w:t>
+            </w:r>
+          </w:p>
+        </w:tc>
+        <w:tc>
+          <w:tcPr>
+            <w:tcW w:w="5276" w:type="dxa"/>
+          </w:tcPr>
+          <w:p>
+            <w:pPr>
+              <w:rPr>
+                <w:rFonts w:ascii="Microsoft Sans Serif" w:hAnsi="Microsoft Sans Serif" w:cs="Microsoft Sans Serif"/>
+                <w:lang w:val="en-US"/>
+              </w:rPr>
+            </w:pPr>
+            <w:r>
+              <w:rPr>
+                <w:rFonts w:ascii="Calibri" w:eastAsia="Calibri" w:hAnsi="Calibri" w:cs="Times New Roman"/>
+                <w:color w:val="0070C0"/>
+              </w:rPr>
+              <w:t>S</w:t>
+            </w:r>
+            <w:r>
+              <w:rPr>
+                <w:rFonts w:ascii="Calibri" w:eastAsia="Calibri" w:hAnsi="Calibri" w:cs="Times New Roman"/>
+                <w:color w:val="0070C0"/>
+              </w:rPr>
+              <w:t>tratégie et</w:t>
+            </w:r>
+            <w:r>
+              <w:rPr>
+                <w:rFonts w:ascii="Calibri" w:eastAsia="Calibri" w:hAnsi="Calibri" w:cs="Times New Roman"/>
+                <w:color w:val="0070C0"/>
+              </w:rPr>
+              <w:t xml:space="preserve"> R</w:t>
+            </w:r>
+            <w:r>
+              <w:rPr>
+                <w:rFonts w:ascii="Calibri" w:eastAsia="Calibri" w:hAnsi="Calibri" w:cs="Times New Roman"/>
+                <w:color w:val="0070C0"/>
+              </w:rPr>
+              <w:t xml:space="preserve">echerche </w:t>
+            </w:r>
+            <w:r>
+              <w:rPr>
+                <w:rFonts w:ascii="Calibri" w:eastAsia="Calibri" w:hAnsi="Calibri" w:cs="Times New Roman"/>
+                <w:color w:val="0070C0"/>
+              </w:rPr>
+              <w:t>&amp;</w:t>
+            </w:r>
+            <w:r>
+              <w:rPr>
+                <w:rFonts w:ascii="Calibri" w:eastAsia="Calibri" w:hAnsi="Calibri" w:cs="Times New Roman"/>
+                <w:color w:val="0070C0"/>
+              </w:rPr>
+              <w:t xml:space="preserve"> </w:t>
+            </w:r>
+            <w:r>
+              <w:rPr>
+                <w:rFonts w:ascii="Calibri" w:eastAsia="Calibri" w:hAnsi="Calibri" w:cs="Times New Roman"/>
+                <w:color w:val="0070C0"/>
+              </w:rPr>
+              <w:t>D</w:t>
+            </w:r>
+            <w:r>
+              <w:rPr>
+                <w:rFonts w:ascii="Calibri" w:eastAsia="Calibri" w:hAnsi="Calibri" w:cs="Times New Roman"/>
+                <w:color w:val="0070C0"/>
+              </w:rPr>
+              <w:t>éveloppement</w:t>
+            </w:r>
+          </w:p>
+        </w:tc>
+      </w:tr>
+      <w:tr>
+        <w:tc>
+          <w:tcPr>
+            <w:tcW w:w="3936" w:type="dxa"/>
+          </w:tcPr>
+          <w:p>
+            <w:pPr>
+              <w:rPr>
+                <w:rFonts w:ascii="Microsoft Sans Serif" w:hAnsi="Microsoft Sans Serif" w:cs="Microsoft Sans Serif"/>
+                <w:lang w:val="en-US"/>
+              </w:rPr>
+            </w:pPr>
+            <w:r>
+              <w:rPr>
+                <w:rFonts w:ascii="Microsoft Sans Serif" w:hAnsi="Microsoft Sans Serif" w:cs="Microsoft Sans Serif"/>
+                <w:lang w:val="en-US"/>
+              </w:rPr>
+              <w:t xml:space="preserve">Mr. </w:t>
+            </w:r>
+            <w:proofErr w:type="spellStart"/>
+            <w:r>
+              <w:rPr>
+                <w:rFonts w:ascii="Microsoft Sans Serif" w:hAnsi="Microsoft Sans Serif" w:cs="Microsoft Sans Serif"/>
+                <w:lang w:val="en-US"/>
+              </w:rPr>
+              <w:t>Saad</w:t>
+            </w:r>
+            <w:proofErr w:type="spellEnd"/>
+            <w:r>
+              <w:rPr>
+                <w:rFonts w:ascii="Microsoft Sans Serif" w:hAnsi="Microsoft Sans Serif" w:cs="Microsoft Sans Serif"/>
+                <w:lang w:val="en-US"/>
+              </w:rPr>
+              <w:t xml:space="preserve"> </w:t>
+            </w:r>
+            <w:proofErr w:type="spellStart"/>
+            <w:r>
+              <w:rPr>
+                <w:rFonts w:ascii="Microsoft Sans Serif" w:hAnsi="Microsoft Sans Serif" w:cs="Microsoft Sans Serif"/>
+                <w:lang w:val="en-US"/>
+              </w:rPr>
+              <w:t>Dhaim</w:t>
+            </w:r>
+            <w:proofErr w:type="spellEnd"/>
+          </w:p>
+        </w:tc>
+        <w:tc>
+          <w:tcPr>
+            <w:tcW w:w="5276" w:type="dxa"/>
+          </w:tcPr>
+          <w:p>
+            <w:pPr>
+              <w:rPr>
+                <w:rFonts w:ascii="Microsoft Sans Serif" w:hAnsi="Microsoft Sans Serif" w:cs="Microsoft Sans Serif"/>
+              </w:rPr>
+            </w:pPr>
+            <w:r>
+              <w:rPr>
+                <w:rFonts w:ascii="Calibri" w:eastAsia="Calibri" w:hAnsi="Calibri" w:cs="Times New Roman"/>
+                <w:color w:val="0070C0"/>
+              </w:rPr>
+              <w:t>Marketing, Direction Commercial et Administration</w:t>
+            </w:r>
+          </w:p>
+        </w:tc>
+      </w:tr>
+      <w:tr>
+        <w:tc>
+          <w:tcPr>
+            <w:tcW w:w="3936" w:type="dxa"/>
+          </w:tcPr>
+          <w:p>
+            <w:pPr>
+              <w:rPr>
+                <w:rFonts w:ascii="Microsoft Sans Serif" w:hAnsi="Microsoft Sans Serif" w:cs="Microsoft Sans Serif"/>
+                <w:lang w:val="en-US"/>
+              </w:rPr>
+            </w:pPr>
+            <w:proofErr w:type="spellStart"/>
+            <w:r>
+              <w:rPr>
+                <w:rFonts w:ascii="Microsoft Sans Serif" w:hAnsi="Microsoft Sans Serif" w:cs="Microsoft Sans Serif"/>
+                <w:lang w:val="en-US"/>
+              </w:rPr>
+              <w:t>Mr</w:t>
+            </w:r>
+            <w:proofErr w:type="spellEnd"/>
+            <w:r>
+              <w:rPr>
+                <w:rFonts w:ascii="Microsoft Sans Serif" w:hAnsi="Microsoft Sans Serif" w:cs="Microsoft Sans Serif"/>
+                <w:lang w:val="en-US"/>
+              </w:rPr>
+              <w:t xml:space="preserve"> </w:t>
+            </w:r>
+            <w:proofErr w:type="spellStart"/>
+            <w:r>
+              <w:rPr>
+                <w:rFonts w:ascii="Microsoft Sans Serif" w:hAnsi="Microsoft Sans Serif" w:cs="Microsoft Sans Serif"/>
+                <w:lang w:val="en-US"/>
+              </w:rPr>
+              <w:t>Abdelrahman</w:t>
+            </w:r>
+            <w:proofErr w:type="spellEnd"/>
+            <w:r>
+              <w:rPr>
+                <w:rFonts w:ascii="Microsoft Sans Serif" w:hAnsi="Microsoft Sans Serif" w:cs="Microsoft Sans Serif"/>
+                <w:lang w:val="en-US"/>
+              </w:rPr>
+              <w:t xml:space="preserve"> </w:t>
+            </w:r>
+            <w:proofErr w:type="spellStart"/>
+            <w:r>
+              <w:rPr>
+                <w:rFonts w:ascii="Microsoft Sans Serif" w:hAnsi="Microsoft Sans Serif" w:cs="Microsoft Sans Serif"/>
+                <w:lang w:val="en-US"/>
+              </w:rPr>
+              <w:t>Berhil</w:t>
+            </w:r>
+            <w:proofErr w:type="spellEnd"/>
+          </w:p>
+        </w:tc>
+        <w:tc>
+          <w:tcPr>
+            <w:tcW w:w="5276" w:type="dxa"/>
+          </w:tcPr>
+          <w:p>
+            <w:pPr>
+              <w:rPr>
+                <w:rFonts w:ascii="Microsoft Sans Serif" w:hAnsi="Microsoft Sans Serif" w:cs="Microsoft Sans Serif"/>
+              </w:rPr>
+            </w:pPr>
+            <w:r>
+              <w:rPr>
+                <w:rFonts w:ascii="Calibri" w:eastAsia="Calibri" w:hAnsi="Calibri" w:cs="Times New Roman"/>
+                <w:color w:val="0070C0"/>
+              </w:rPr>
+              <w:t>F</w:t>
+            </w:r>
+            <w:r>
+              <w:rPr>
+                <w:rFonts w:ascii="Calibri" w:eastAsia="Calibri" w:hAnsi="Calibri" w:cs="Times New Roman"/>
+                <w:color w:val="0070C0"/>
+              </w:rPr>
+              <w:t>inances</w:t>
+            </w:r>
+            <w:r>
+              <w:rPr>
+                <w:rFonts w:ascii="Calibri" w:eastAsia="Calibri" w:hAnsi="Calibri" w:cs="Times New Roman"/>
+                <w:color w:val="0070C0"/>
+              </w:rPr>
+              <w:t>, achats et Direction de projets</w:t>
+            </w:r>
+          </w:p>
+        </w:tc>
+      </w:tr>
+    </w:tbl>
+    <w:p>
+      <w:pPr>
+        <w:jc w:val="both"/>
+        <w:rPr>
+          <w:rFonts w:ascii="Microsoft Sans Serif" w:hAnsi="Microsoft Sans Serif" w:cs="Microsoft Sans Serif"/>
+        </w:rPr>
+      </w:pPr>
       <w:r>
         <w:rPr>
           <w:rFonts w:ascii="Microsoft Sans Serif" w:hAnsi="Microsoft Sans Serif" w:cs="Microsoft Sans Serif"/>
@@ -4419,6 +4723,7 @@
         <w:rPr>
           <w:rFonts w:ascii="Microsoft Sans Serif" w:hAnsi="Microsoft Sans Serif" w:cs="Microsoft Sans Serif"/>
         </w:rPr>
+        <w:lastRenderedPageBreak/>
         <w:t>L’enchère</w:t>
       </w:r>
     </w:p>
@@ -4712,6 +5017,9 @@
           <w:ilvl w:val="1"/>
           <w:numId w:val="6"/>
         </w:numPr>
+        <w:rPr>
+          <w:rFonts w:ascii="Microsoft Sans Serif" w:hAnsi="Microsoft Sans Serif" w:cs="Microsoft Sans Serif"/>
+        </w:rPr>
       </w:pPr>
       <w:bookmarkStart w:id="10" w:name="_Toc417927311"/>
       <w:r>
@@ -5088,63 +5396,62 @@
         <w:rPr>
           <w:rFonts w:ascii="Microsoft Sans Serif" w:hAnsi="Microsoft Sans Serif" w:cs="Microsoft Sans Serif"/>
         </w:rPr>
-        <w:t xml:space="preserve">la </w:t>
+        <w:t>la plate</w:t>
+      </w:r>
+      <w:r>
+        <w:rPr>
+          <w:rFonts w:ascii="Microsoft Sans Serif" w:hAnsi="Microsoft Sans Serif" w:cs="Microsoft Sans Serif"/>
+        </w:rPr>
+        <w:t>forme e</w:t>
+      </w:r>
+      <w:r>
+        <w:rPr>
+          <w:rFonts w:ascii="Microsoft Sans Serif" w:hAnsi="Microsoft Sans Serif" w:cs="Microsoft Sans Serif"/>
+        </w:rPr>
+        <w:t xml:space="preserve">st dite </w:t>
+      </w:r>
+      <w:r>
+        <w:rPr>
+          <w:rFonts w:ascii="Microsoft Sans Serif" w:hAnsi="Microsoft Sans Serif" w:cs="Microsoft Sans Serif"/>
+        </w:rPr>
+        <w:t>«</w:t>
+      </w:r>
+      <w:r>
+        <w:rPr>
+          <w:rFonts w:ascii="Microsoft Sans Serif" w:hAnsi="Microsoft Sans Serif" w:cs="Microsoft Sans Serif"/>
+          <w:i/>
+        </w:rPr>
+        <w:t>multi</w:t>
+      </w:r>
+      <w:r>
+        <w:rPr>
+          <w:rFonts w:ascii="Microsoft Sans Serif" w:hAnsi="Microsoft Sans Serif" w:cs="Microsoft Sans Serif"/>
+          <w:i/>
+        </w:rPr>
+        <w:t>-</w:t>
       </w:r>
       <w:proofErr w:type="spellStart"/>
       <w:r>
         <w:rPr>
           <w:rFonts w:ascii="Microsoft Sans Serif" w:hAnsi="Microsoft Sans Serif" w:cs="Microsoft Sans Serif"/>
-        </w:rPr>
-        <w:t>plaste-forme</w:t>
+          <w:i/>
+        </w:rPr>
+        <w:t>device</w:t>
       </w:r>
       <w:proofErr w:type="spellEnd"/>
       <w:r>
         <w:rPr>
           <w:rFonts w:ascii="Microsoft Sans Serif" w:hAnsi="Microsoft Sans Serif" w:cs="Microsoft Sans Serif"/>
         </w:rPr>
-        <w:t xml:space="preserve"> e</w:t>
-      </w:r>
-      <w:r>
-        <w:rPr>
-          <w:rFonts w:ascii="Microsoft Sans Serif" w:hAnsi="Microsoft Sans Serif" w:cs="Microsoft Sans Serif"/>
-        </w:rPr>
-        <w:t xml:space="preserve">st dite </w:t>
-      </w:r>
-      <w:r>
-        <w:rPr>
-          <w:rFonts w:ascii="Microsoft Sans Serif" w:hAnsi="Microsoft Sans Serif" w:cs="Microsoft Sans Serif"/>
-        </w:rPr>
-        <w:t>«</w:t>
-      </w:r>
-      <w:r>
-        <w:rPr>
-          <w:rFonts w:ascii="Microsoft Sans Serif" w:hAnsi="Microsoft Sans Serif" w:cs="Microsoft Sans Serif"/>
-          <w:i/>
-        </w:rPr>
-        <w:t>multi</w:t>
-      </w:r>
-      <w:r>
-        <w:rPr>
-          <w:rFonts w:ascii="Microsoft Sans Serif" w:hAnsi="Microsoft Sans Serif" w:cs="Microsoft Sans Serif"/>
-          <w:i/>
-        </w:rPr>
-        <w:t>-</w:t>
-      </w:r>
-      <w:proofErr w:type="spellStart"/>
-      <w:r>
-        <w:rPr>
-          <w:rFonts w:ascii="Microsoft Sans Serif" w:hAnsi="Microsoft Sans Serif" w:cs="Microsoft Sans Serif"/>
-          <w:i/>
-        </w:rPr>
-        <w:t>device</w:t>
-      </w:r>
-      <w:proofErr w:type="spellEnd"/>
-      <w:r>
-        <w:rPr>
-          <w:rFonts w:ascii="Microsoft Sans Serif" w:hAnsi="Microsoft Sans Serif" w:cs="Microsoft Sans Serif"/>
-        </w:rPr>
         <w:t>».</w:t>
       </w:r>
+    </w:p>
+    <w:p>
+      <w:pPr>
+        <w:rPr>
+          <w:rFonts w:ascii="Microsoft Sans Serif" w:hAnsi="Microsoft Sans Serif" w:cs="Microsoft Sans Serif"/>
+        </w:rPr>
+      </w:pPr>
     </w:p>
     <w:p>
       <w:pPr>
@@ -5174,6 +5481,11 @@
       <w:bookmarkEnd w:id="12"/>
     </w:p>
     <w:p>
+      <w:r>
+        <w:t xml:space="preserve">Nous avons identifié un seul concurrent potentiel actif dans le domaine des enchères dans le vrai sens du terme. Les autres concurrent du marché (tel que jeclic.ma) ne sont pas des plateformes d’enchères dans le vrai sens du terme (Elles reposent sur un système d’enchères au clic). </w:t>
+      </w:r>
+    </w:p>
+    <w:p>
       <w:pPr>
         <w:pStyle w:val="Paragraphedeliste"/>
         <w:numPr>
@@ -5184,90 +5496,16 @@
           <w:rFonts w:ascii="Microsoft Sans Serif" w:hAnsi="Microsoft Sans Serif" w:cs="Microsoft Sans Serif"/>
         </w:rPr>
       </w:pPr>
-      <w:proofErr w:type="spellStart"/>
-      <w:r>
-        <w:rPr>
-          <w:rFonts w:ascii="Microsoft Sans Serif" w:hAnsi="Microsoft Sans Serif" w:cs="Microsoft Sans Serif"/>
-        </w:rPr>
-        <w:t>Avito</w:t>
-      </w:r>
-      <w:proofErr w:type="spellEnd"/>
-    </w:p>
-    <w:p>
-      <w:pPr>
-        <w:pStyle w:val="Paragraphedeliste"/>
-        <w:numPr>
-          <w:ilvl w:val="0"/>
-          <w:numId w:val="9"/>
-        </w:numPr>
-        <w:rPr>
-          <w:rFonts w:ascii="Microsoft Sans Serif" w:hAnsi="Microsoft Sans Serif" w:cs="Microsoft Sans Serif"/>
-        </w:rPr>
-      </w:pPr>
-      <w:r>
-        <w:rPr>
-          <w:rFonts w:ascii="Microsoft Sans Serif" w:hAnsi="Microsoft Sans Serif" w:cs="Microsoft Sans Serif"/>
-        </w:rPr>
-        <w:t>Maroc Annonces</w:t>
-      </w:r>
-    </w:p>
-    <w:p>
-      <w:pPr>
-        <w:pStyle w:val="Paragraphedeliste"/>
-        <w:numPr>
-          <w:ilvl w:val="0"/>
-          <w:numId w:val="9"/>
-        </w:numPr>
-        <w:rPr>
-          <w:rFonts w:ascii="Microsoft Sans Serif" w:hAnsi="Microsoft Sans Serif" w:cs="Microsoft Sans Serif"/>
-        </w:rPr>
-      </w:pPr>
       <w:r>
         <w:rPr>
           <w:rFonts w:ascii="Microsoft Sans Serif" w:hAnsi="Microsoft Sans Serif" w:cs="Microsoft Sans Serif"/>
         </w:rPr>
         <w:t>e-mazade.com</w:t>
-      </w:r>
-    </w:p>
-    <w:p>
-      <w:pPr>
-        <w:pStyle w:val="Paragraphedeliste"/>
-        <w:numPr>
-          <w:ilvl w:val="0"/>
-          <w:numId w:val="9"/>
-        </w:numPr>
-        <w:rPr>
-          <w:rFonts w:ascii="Microsoft Sans Serif" w:hAnsi="Microsoft Sans Serif" w:cs="Microsoft Sans Serif"/>
-        </w:rPr>
-      </w:pPr>
-      <w:r>
-        <w:rPr>
-          <w:rFonts w:ascii="Microsoft Sans Serif" w:hAnsi="Microsoft Sans Serif" w:cs="Microsoft Sans Serif"/>
-        </w:rPr>
-        <w:t>Souk.ma</w:t>
-      </w:r>
-    </w:p>
-    <w:p>
-      <w:pPr>
-        <w:pStyle w:val="Paragraphedeliste"/>
-        <w:numPr>
-          <w:ilvl w:val="0"/>
-          <w:numId w:val="9"/>
-        </w:numPr>
-        <w:rPr>
-          <w:rFonts w:ascii="Microsoft Sans Serif" w:hAnsi="Microsoft Sans Serif" w:cs="Microsoft Sans Serif"/>
-        </w:rPr>
-      </w:pPr>
-      <w:r>
-        <w:rPr>
-          <w:rFonts w:ascii="Microsoft Sans Serif" w:hAnsi="Microsoft Sans Serif" w:cs="Microsoft Sans Serif"/>
-        </w:rPr>
-        <w:t>Mabroka.ma</w:t>
       </w:r>
     </w:p>
     <w:tbl>
       <w:tblPr>
-        <w:tblStyle w:val="GridTable2Accent1"/>
+        <w:tblStyle w:val="TableauGrille2-Accentuation11"/>
         <w:tblW w:w="0" w:type="auto"/>
         <w:tblLook w:val="04A0"/>
       </w:tblPr>
@@ -5307,14 +5545,12 @@
                 <w:rFonts w:ascii="Microsoft Sans Serif" w:hAnsi="Microsoft Sans Serif" w:cs="Microsoft Sans Serif"/>
               </w:rPr>
             </w:pPr>
-            <w:proofErr w:type="spellStart"/>
             <w:r>
               <w:rPr>
                 <w:rFonts w:ascii="Microsoft Sans Serif" w:hAnsi="Microsoft Sans Serif" w:cs="Microsoft Sans Serif"/>
               </w:rPr>
-              <w:t>Avito</w:t>
-            </w:r>
-            <w:proofErr w:type="spellEnd"/>
+              <w:t>-</w:t>
+            </w:r>
           </w:p>
         </w:tc>
         <w:tc>
@@ -5333,7 +5569,7 @@
               <w:rPr>
                 <w:rFonts w:ascii="Microsoft Sans Serif" w:hAnsi="Microsoft Sans Serif" w:cs="Microsoft Sans Serif"/>
               </w:rPr>
-              <w:t>Maroc Annonces</w:t>
+              <w:t>-</w:t>
             </w:r>
           </w:p>
         </w:tc>
@@ -5377,7 +5613,6 @@
               <w:rPr>
                 <w:rFonts w:ascii="Microsoft Sans Serif" w:hAnsi="Microsoft Sans Serif" w:cs="Microsoft Sans Serif"/>
               </w:rPr>
-              <w:lastRenderedPageBreak/>
               <w:t>Nombre de visiteurs uniques par mois</w:t>
             </w:r>
           </w:p>
@@ -5399,7 +5634,7 @@
               <w:rPr>
                 <w:rFonts w:ascii="Microsoft Sans Serif" w:hAnsi="Microsoft Sans Serif" w:cs="Microsoft Sans Serif"/>
               </w:rPr>
-              <w:t>5 millions</w:t>
+              <w:t>-</w:t>
             </w:r>
           </w:p>
         </w:tc>
@@ -5420,7 +5655,7 @@
               <w:rPr>
                 <w:rFonts w:ascii="Microsoft Sans Serif" w:hAnsi="Microsoft Sans Serif" w:cs="Microsoft Sans Serif"/>
               </w:rPr>
-              <w:t>3 millions</w:t>
+              <w:t>-</w:t>
             </w:r>
           </w:p>
         </w:tc>
@@ -5483,7 +5718,7 @@
               <w:rPr>
                 <w:rFonts w:ascii="Microsoft Sans Serif" w:hAnsi="Microsoft Sans Serif" w:cs="Microsoft Sans Serif"/>
               </w:rPr>
-              <w:t>1,5 millions</w:t>
+              <w:t>-</w:t>
             </w:r>
           </w:p>
         </w:tc>
@@ -5504,7 +5739,7 @@
               <w:rPr>
                 <w:rFonts w:ascii="Microsoft Sans Serif" w:hAnsi="Microsoft Sans Serif" w:cs="Microsoft Sans Serif"/>
               </w:rPr>
-              <w:t>160 000</w:t>
+              <w:t>-</w:t>
             </w:r>
           </w:p>
         </w:tc>
@@ -5569,7 +5804,7 @@
               <w:rPr>
                 <w:rFonts w:ascii="Microsoft Sans Serif" w:hAnsi="Microsoft Sans Serif" w:cs="Microsoft Sans Serif"/>
               </w:rPr>
-              <w:t>150 000</w:t>
+              <w:t>-</w:t>
             </w:r>
           </w:p>
         </w:tc>
@@ -5589,7 +5824,7 @@
               <w:rPr>
                 <w:rFonts w:ascii="Microsoft Sans Serif" w:hAnsi="Microsoft Sans Serif" w:cs="Microsoft Sans Serif"/>
               </w:rPr>
-              <w:t>indisponible</w:t>
+              <w:t>-</w:t>
             </w:r>
           </w:p>
         </w:tc>
@@ -5650,7 +5885,7 @@
               <w:rPr>
                 <w:rFonts w:ascii="Microsoft Sans Serif" w:hAnsi="Microsoft Sans Serif" w:cs="Microsoft Sans Serif"/>
               </w:rPr>
-              <w:t>42 milliards de dirhams</w:t>
+              <w:t>-</w:t>
             </w:r>
           </w:p>
         </w:tc>
@@ -5670,7 +5905,7 @@
               <w:rPr>
                 <w:rFonts w:ascii="Microsoft Sans Serif" w:hAnsi="Microsoft Sans Serif" w:cs="Microsoft Sans Serif"/>
               </w:rPr>
-              <w:t>indisponible</w:t>
+              <w:t>-</w:t>
             </w:r>
           </w:p>
         </w:tc>
@@ -5692,123 +5927,6 @@
               </w:rPr>
               <w:t>indisponible</w:t>
             </w:r>
-          </w:p>
-        </w:tc>
-      </w:tr>
-      <w:tr>
-        <w:trPr>
-          <w:cnfStyle w:val="000000100000"/>
-        </w:trPr>
-        <w:tc>
-          <w:tcPr>
-            <w:cnfStyle w:val="001000000000"/>
-            <w:tcW w:w="2107" w:type="dxa"/>
-          </w:tcPr>
-          <w:p>
-            <w:pPr>
-              <w:rPr>
-                <w:rFonts w:ascii="Microsoft Sans Serif" w:hAnsi="Microsoft Sans Serif" w:cs="Microsoft Sans Serif"/>
-              </w:rPr>
-            </w:pPr>
-          </w:p>
-        </w:tc>
-        <w:tc>
-          <w:tcPr>
-            <w:tcW w:w="2254" w:type="dxa"/>
-          </w:tcPr>
-          <w:p>
-            <w:pPr>
-              <w:jc w:val="center"/>
-              <w:cnfStyle w:val="000000100000"/>
-              <w:rPr>
-                <w:rFonts w:ascii="Microsoft Sans Serif" w:hAnsi="Microsoft Sans Serif" w:cs="Microsoft Sans Serif"/>
-              </w:rPr>
-            </w:pPr>
-          </w:p>
-        </w:tc>
-        <w:tc>
-          <w:tcPr>
-            <w:tcW w:w="2498" w:type="dxa"/>
-          </w:tcPr>
-          <w:p>
-            <w:pPr>
-              <w:jc w:val="center"/>
-              <w:cnfStyle w:val="000000100000"/>
-              <w:rPr>
-                <w:rFonts w:ascii="Microsoft Sans Serif" w:hAnsi="Microsoft Sans Serif" w:cs="Microsoft Sans Serif"/>
-              </w:rPr>
-            </w:pPr>
-          </w:p>
-        </w:tc>
-        <w:tc>
-          <w:tcPr>
-            <w:tcW w:w="2213" w:type="dxa"/>
-          </w:tcPr>
-          <w:p>
-            <w:pPr>
-              <w:jc w:val="center"/>
-              <w:cnfStyle w:val="000000100000"/>
-              <w:rPr>
-                <w:rFonts w:ascii="Microsoft Sans Serif" w:hAnsi="Microsoft Sans Serif" w:cs="Microsoft Sans Serif"/>
-              </w:rPr>
-            </w:pPr>
-          </w:p>
-        </w:tc>
-      </w:tr>
-      <w:tr>
-        <w:tc>
-          <w:tcPr>
-            <w:cnfStyle w:val="001000000000"/>
-            <w:tcW w:w="2107" w:type="dxa"/>
-          </w:tcPr>
-          <w:p>
-            <w:pPr>
-              <w:rPr>
-                <w:rFonts w:ascii="Microsoft Sans Serif" w:hAnsi="Microsoft Sans Serif" w:cs="Microsoft Sans Serif"/>
-              </w:rPr>
-            </w:pPr>
-          </w:p>
-        </w:tc>
-        <w:tc>
-          <w:tcPr>
-            <w:tcW w:w="2254" w:type="dxa"/>
-          </w:tcPr>
-          <w:p>
-            <w:pPr>
-              <w:jc w:val="center"/>
-              <w:cnfStyle w:val="000000000000"/>
-              <w:rPr>
-                <w:rFonts w:ascii="Microsoft Sans Serif" w:hAnsi="Microsoft Sans Serif" w:cs="Microsoft Sans Serif"/>
-              </w:rPr>
-            </w:pPr>
-          </w:p>
-        </w:tc>
-        <w:tc>
-          <w:tcPr>
-            <w:tcW w:w="2498" w:type="dxa"/>
-          </w:tcPr>
-          <w:p>
-            <w:pPr>
-              <w:jc w:val="center"/>
-              <w:cnfStyle w:val="000000000000"/>
-              <w:rPr>
-                <w:rFonts w:ascii="Microsoft Sans Serif" w:hAnsi="Microsoft Sans Serif" w:cs="Microsoft Sans Serif"/>
-              </w:rPr>
-            </w:pPr>
-          </w:p>
-        </w:tc>
-        <w:tc>
-          <w:tcPr>
-            <w:tcW w:w="2213" w:type="dxa"/>
-          </w:tcPr>
-          <w:p>
-            <w:pPr>
-              <w:jc w:val="center"/>
-              <w:cnfStyle w:val="000000000000"/>
-              <w:rPr>
-                <w:rFonts w:ascii="Microsoft Sans Serif" w:hAnsi="Microsoft Sans Serif" w:cs="Microsoft Sans Serif"/>
-              </w:rPr>
-            </w:pPr>
           </w:p>
         </w:tc>
       </w:tr>
@@ -5957,6 +6075,7 @@
         <w:rPr>
           <w:rFonts w:ascii="Microsoft Sans Serif" w:hAnsi="Microsoft Sans Serif" w:cs="Microsoft Sans Serif"/>
         </w:rPr>
+        <w:lastRenderedPageBreak/>
         <w:t xml:space="preserve">Un site web </w:t>
       </w:r>
       <w:r>
@@ -6141,7 +6260,6 @@
         <w:rPr>
           <w:rFonts w:ascii="Microsoft Sans Serif" w:hAnsi="Microsoft Sans Serif" w:cs="Microsoft Sans Serif"/>
         </w:rPr>
-        <w:lastRenderedPageBreak/>
         <w:t>Eviter les arnaques</w:t>
       </w:r>
       <w:r>
@@ -6283,8 +6401,6 @@
         </w:rPr>
         <w:t xml:space="preserve"> </w:t>
       </w:r>
-      <w:bookmarkStart w:id="17" w:name="_GoBack"/>
-      <w:bookmarkEnd w:id="17"/>
       <w:r>
         <w:rPr>
           <w:rFonts w:ascii="Microsoft Sans Serif" w:hAnsi="Microsoft Sans Serif" w:cs="Microsoft Sans Serif"/>
@@ -6474,6 +6590,7 @@
           <w:ilvl w:val="0"/>
           <w:numId w:val="15"/>
         </w:numPr>
+        <w:jc w:val="both"/>
         <w:rPr>
           <w:rFonts w:ascii="Microsoft Sans Serif" w:hAnsi="Microsoft Sans Serif" w:cs="Microsoft Sans Serif"/>
         </w:rPr>
@@ -6492,6 +6609,7 @@
           <w:ilvl w:val="0"/>
           <w:numId w:val="15"/>
         </w:numPr>
+        <w:jc w:val="both"/>
         <w:rPr>
           <w:rFonts w:ascii="Microsoft Sans Serif" w:hAnsi="Microsoft Sans Serif" w:cs="Microsoft Sans Serif"/>
         </w:rPr>
@@ -6510,6 +6628,7 @@
           <w:ilvl w:val="0"/>
           <w:numId w:val="15"/>
         </w:numPr>
+        <w:jc w:val="both"/>
         <w:rPr>
           <w:rFonts w:ascii="Microsoft Sans Serif" w:hAnsi="Microsoft Sans Serif" w:cs="Microsoft Sans Serif"/>
         </w:rPr>
@@ -6595,6 +6714,7 @@
           <w:ilvl w:val="0"/>
           <w:numId w:val="16"/>
         </w:numPr>
+        <w:jc w:val="both"/>
         <w:rPr>
           <w:rFonts w:ascii="Microsoft Sans Serif" w:hAnsi="Microsoft Sans Serif" w:cs="Microsoft Sans Serif"/>
         </w:rPr>
@@ -6625,6 +6745,7 @@
           <w:ilvl w:val="0"/>
           <w:numId w:val="16"/>
         </w:numPr>
+        <w:jc w:val="both"/>
         <w:rPr>
           <w:rFonts w:ascii="Microsoft Sans Serif" w:hAnsi="Microsoft Sans Serif" w:cs="Microsoft Sans Serif"/>
         </w:rPr>
@@ -6655,6 +6776,7 @@
           <w:ilvl w:val="0"/>
           <w:numId w:val="16"/>
         </w:numPr>
+        <w:jc w:val="both"/>
         <w:rPr>
           <w:rFonts w:ascii="Microsoft Sans Serif" w:hAnsi="Microsoft Sans Serif" w:cs="Microsoft Sans Serif"/>
           <w:u w:val="single"/>
@@ -6709,7 +6831,14 @@
         <w:rPr>
           <w:rFonts w:ascii="Microsoft Sans Serif" w:hAnsi="Microsoft Sans Serif" w:cs="Microsoft Sans Serif"/>
         </w:rPr>
+        <w:lastRenderedPageBreak/>
         <w:t>Ne pas écarter la possibilité d’une expansion à l’international</w:t>
+      </w:r>
+      <w:r>
+        <w:rPr>
+          <w:rFonts w:ascii="Microsoft Sans Serif" w:hAnsi="Microsoft Sans Serif" w:cs="Microsoft Sans Serif"/>
+        </w:rPr>
+        <w:t xml:space="preserve"> (Afrique du nord, Moyen Orient, Europe de l’ouest)</w:t>
       </w:r>
       <w:r>
         <w:rPr>
@@ -6732,382 +6861,84 @@
           <w:ilvl w:val="0"/>
           <w:numId w:val="6"/>
         </w:numPr>
-        <w:rPr>
-          <w:rFonts w:ascii="Microsoft Sans Serif" w:hAnsi="Microsoft Sans Serif" w:cs="Microsoft Sans Serif"/>
-        </w:rPr>
-      </w:pPr>
-      <w:bookmarkStart w:id="18" w:name="_Toc417927318"/>
-      <w:r>
-        <w:rPr>
-          <w:rFonts w:ascii="Microsoft Sans Serif" w:hAnsi="Microsoft Sans Serif" w:cs="Microsoft Sans Serif"/>
-        </w:rPr>
-        <w:lastRenderedPageBreak/>
+      </w:pPr>
+      <w:bookmarkStart w:id="17" w:name="_Toc417927318"/>
+      <w:r>
+        <w:rPr>
+          <w:rFonts w:ascii="Microsoft Sans Serif" w:hAnsi="Microsoft Sans Serif" w:cs="Microsoft Sans Serif"/>
+        </w:rPr>
         <w:t>La propriété intellectuelle et industrielle</w:t>
       </w:r>
+      <w:bookmarkEnd w:id="17"/>
+    </w:p>
+    <w:p>
+      <w:pPr>
+        <w:ind w:left="360" w:firstLine="348"/>
+        <w:rPr>
+          <w:rFonts w:ascii="Microsoft Sans Serif" w:hAnsi="Microsoft Sans Serif" w:cs="Microsoft Sans Serif"/>
+        </w:rPr>
+      </w:pPr>
+      <w:r>
+        <w:rPr>
+          <w:rFonts w:ascii="Microsoft Sans Serif" w:hAnsi="Microsoft Sans Serif" w:cs="Microsoft Sans Serif"/>
+        </w:rPr>
+        <w:t xml:space="preserve">Nous avons choisis de protéger notre </w:t>
+      </w:r>
+      <w:r>
+        <w:rPr>
+          <w:rFonts w:ascii="Microsoft Sans Serif" w:hAnsi="Microsoft Sans Serif" w:cs="Microsoft Sans Serif"/>
+        </w:rPr>
+        <w:t>société</w:t>
+      </w:r>
+      <w:r>
+        <w:rPr>
+          <w:rFonts w:ascii="Microsoft Sans Serif" w:hAnsi="Microsoft Sans Serif" w:cs="Microsoft Sans Serif"/>
+        </w:rPr>
+        <w:t xml:space="preserve"> au niveau de sa marque .En effet n</w:t>
+      </w:r>
+      <w:r>
+        <w:rPr>
+          <w:rFonts w:ascii="Microsoft Sans Serif" w:hAnsi="Microsoft Sans Serif" w:cs="Microsoft Sans Serif"/>
+        </w:rPr>
+        <w:t>otre marque sera régie par des droits d’auteurs</w:t>
+      </w:r>
+      <w:r>
+        <w:rPr>
+          <w:rFonts w:ascii="Microsoft Sans Serif" w:hAnsi="Microsoft Sans Serif" w:cs="Microsoft Sans Serif"/>
+        </w:rPr>
+        <w:t xml:space="preserve">, et pour cela elle </w:t>
+      </w:r>
+      <w:r>
+        <w:rPr>
+          <w:rFonts w:ascii="Microsoft Sans Serif" w:hAnsi="Microsoft Sans Serif" w:cs="Microsoft Sans Serif"/>
+        </w:rPr>
+        <w:t xml:space="preserve">sera enregistrée au niveau de l’OMPIC (Office Marocain de la </w:t>
+      </w:r>
+      <w:r>
+        <w:rPr>
+          <w:rFonts w:ascii="Microsoft Sans Serif" w:hAnsi="Microsoft Sans Serif" w:cs="Microsoft Sans Serif"/>
+        </w:rPr>
+        <w:t>Propriété</w:t>
+      </w:r>
+      <w:r>
+        <w:rPr>
+          <w:rFonts w:ascii="Microsoft Sans Serif" w:hAnsi="Microsoft Sans Serif" w:cs="Microsoft Sans Serif"/>
+        </w:rPr>
+        <w:t xml:space="preserve"> Industrielle et Commerciale)</w:t>
+      </w:r>
+      <w:r>
+        <w:rPr>
+          <w:rFonts w:ascii="Microsoft Sans Serif" w:hAnsi="Microsoft Sans Serif" w:cs="Microsoft Sans Serif"/>
+        </w:rPr>
+        <w:t>.</w:t>
+      </w:r>
+      <w:bookmarkStart w:id="18" w:name="_GoBack"/>
       <w:bookmarkEnd w:id="18"/>
-    </w:p>
-    <w:p>
-      <w:pPr>
-        <w:pStyle w:val="Titre3"/>
-        <w:numPr>
-          <w:ilvl w:val="1"/>
-          <w:numId w:val="6"/>
-        </w:numPr>
-      </w:pPr>
-      <w:bookmarkStart w:id="19" w:name="_Toc417927319"/>
-      <w:r>
-        <w:rPr>
-          <w:rFonts w:ascii="Microsoft Sans Serif" w:hAnsi="Microsoft Sans Serif" w:cs="Microsoft Sans Serif"/>
-        </w:rPr>
-        <w:t>La marque</w:t>
-      </w:r>
-      <w:bookmarkEnd w:id="19"/>
-    </w:p>
-    <w:p>
-      <w:pPr>
-        <w:ind w:left="360" w:firstLine="348"/>
-        <w:rPr>
-          <w:rFonts w:ascii="Microsoft Sans Serif" w:hAnsi="Microsoft Sans Serif" w:cs="Microsoft Sans Serif"/>
-        </w:rPr>
-      </w:pPr>
-      <w:r>
-        <w:rPr>
-          <w:rFonts w:ascii="Microsoft Sans Serif" w:hAnsi="Microsoft Sans Serif" w:cs="Microsoft Sans Serif"/>
-        </w:rPr>
-        <w:t>Notre marque sera régie par des droits d’auteurs mais les codes sources de la plateforme seront sous licence publique générale.</w:t>
-      </w:r>
-    </w:p>
-    <w:p>
-      <w:pPr>
-        <w:ind w:left="360"/>
-        <w:rPr>
-          <w:rFonts w:ascii="Microsoft Sans Serif" w:hAnsi="Microsoft Sans Serif" w:cs="Microsoft Sans Serif"/>
-        </w:rPr>
-      </w:pPr>
-      <w:r>
-        <w:rPr>
-          <w:rFonts w:ascii="Microsoft Sans Serif" w:hAnsi="Microsoft Sans Serif" w:cs="Microsoft Sans Serif"/>
-        </w:rPr>
-        <w:t>Pour officialiser la création de notre entreprise on procédera de la manière</w:t>
-      </w:r>
       <w:r>
         <w:rPr>
           <w:rFonts w:ascii="Microsoft Sans Serif" w:hAnsi="Microsoft Sans Serif" w:cs="Microsoft Sans Serif"/>
         </w:rPr>
         <w:br/>
-        <w:t>suivante :</w:t>
-      </w:r>
-    </w:p>
-    <w:p>
-      <w:pPr>
-        <w:ind w:left="360"/>
-        <w:rPr>
-          <w:rFonts w:ascii="Microsoft Sans Serif" w:hAnsi="Microsoft Sans Serif" w:cs="Microsoft Sans Serif"/>
-        </w:rPr>
-      </w:pPr>
-      <w:r>
-        <w:rPr>
-          <w:rFonts w:ascii="Microsoft Sans Serif" w:hAnsi="Microsoft Sans Serif" w:cs="Microsoft Sans Serif"/>
-        </w:rPr>
-        <w:br/>
-        <w:t xml:space="preserve">- </w:t>
-      </w:r>
-      <w:r>
-        <w:rPr>
-          <w:rFonts w:ascii="Microsoft Sans Serif" w:hAnsi="Microsoft Sans Serif" w:cs="Microsoft Sans Serif"/>
-          <w:b/>
-        </w:rPr>
-        <w:t>Le certificat négatif</w:t>
-      </w:r>
-      <w:r>
-        <w:rPr>
-          <w:rFonts w:ascii="Microsoft Sans Serif" w:hAnsi="Microsoft Sans Serif" w:cs="Microsoft Sans Serif"/>
-        </w:rPr>
-        <w:t xml:space="preserve"> </w:t>
-      </w:r>
-      <w:r>
-        <w:rPr>
-          <w:rFonts w:ascii="Microsoft Sans Serif" w:hAnsi="Microsoft Sans Serif" w:cs="Microsoft Sans Serif"/>
-        </w:rPr>
-        <w:t>: obtenir un certificat négatif qui atteste que le nom</w:t>
-      </w:r>
-      <w:r>
-        <w:rPr>
-          <w:rFonts w:ascii="Microsoft Sans Serif" w:hAnsi="Microsoft Sans Serif" w:cs="Microsoft Sans Serif"/>
-        </w:rPr>
-        <w:br/>
-        <w:t>choisi n'est pas déjà pris et peut être utilisé pour</w:t>
-      </w:r>
-      <w:r>
-        <w:rPr>
-          <w:rFonts w:ascii="Microsoft Sans Serif" w:hAnsi="Microsoft Sans Serif" w:cs="Microsoft Sans Serif"/>
-        </w:rPr>
-        <w:t xml:space="preserve"> </w:t>
-      </w:r>
-      <w:r>
-        <w:rPr>
-          <w:rFonts w:ascii="Microsoft Sans Serif" w:hAnsi="Microsoft Sans Serif" w:cs="Microsoft Sans Serif"/>
-        </w:rPr>
-        <w:t>l'immatriculation au Registre du Commerce.</w:t>
-      </w:r>
-    </w:p>
-    <w:p>
-      <w:pPr>
-        <w:ind w:left="360"/>
-        <w:rPr>
-          <w:rFonts w:ascii="Microsoft Sans Serif" w:hAnsi="Microsoft Sans Serif" w:cs="Microsoft Sans Serif"/>
-        </w:rPr>
-      </w:pPr>
-      <w:r>
-        <w:rPr>
-          <w:rFonts w:ascii="Microsoft Sans Serif" w:hAnsi="Microsoft Sans Serif" w:cs="Microsoft Sans Serif"/>
-        </w:rPr>
-        <w:br/>
-        <w:t xml:space="preserve">- </w:t>
-      </w:r>
-      <w:r>
-        <w:rPr>
-          <w:rFonts w:ascii="Microsoft Sans Serif" w:hAnsi="Microsoft Sans Serif" w:cs="Microsoft Sans Serif"/>
-          <w:b/>
-        </w:rPr>
-        <w:t>Les statuts</w:t>
-      </w:r>
-      <w:r>
-        <w:rPr>
-          <w:rFonts w:ascii="Microsoft Sans Serif" w:hAnsi="Microsoft Sans Serif" w:cs="Microsoft Sans Serif"/>
-        </w:rPr>
-        <w:t xml:space="preserve"> : rédiger le statut qui est un acte notarié. Pour cela nous</w:t>
-      </w:r>
-      <w:r>
-        <w:rPr>
-          <w:rFonts w:ascii="Microsoft Sans Serif" w:hAnsi="Microsoft Sans Serif" w:cs="Microsoft Sans Serif"/>
-        </w:rPr>
-        <w:br/>
-        <w:t>avons fait a</w:t>
-      </w:r>
-      <w:r>
-        <w:rPr>
-          <w:rFonts w:ascii="Microsoft Sans Serif" w:hAnsi="Microsoft Sans Serif" w:cs="Microsoft Sans Serif"/>
-        </w:rPr>
-        <w:t>ppel à un notaire. Enregistrer</w:t>
-      </w:r>
-      <w:r>
-        <w:rPr>
-          <w:rFonts w:ascii="Microsoft Sans Serif" w:hAnsi="Microsoft Sans Serif" w:cs="Microsoft Sans Serif"/>
-        </w:rPr>
-        <w:t xml:space="preserve"> le statut auprès du</w:t>
-      </w:r>
-      <w:r>
-        <w:rPr>
-          <w:rFonts w:ascii="Microsoft Sans Serif" w:hAnsi="Microsoft Sans Serif" w:cs="Microsoft Sans Serif"/>
-        </w:rPr>
-        <w:br/>
-        <w:t>secrétariat-greffe du tribunal compétant</w:t>
-      </w:r>
-      <w:r>
-        <w:rPr>
-          <w:rFonts w:ascii="Microsoft Sans Serif" w:hAnsi="Microsoft Sans Serif" w:cs="Microsoft Sans Serif"/>
-        </w:rPr>
-        <w:t xml:space="preserve"> après avoir légalisé le statut</w:t>
-      </w:r>
-    </w:p>
-    <w:p>
-      <w:pPr>
-        <w:ind w:left="360"/>
-        <w:rPr>
-          <w:rFonts w:ascii="Microsoft Sans Serif" w:hAnsi="Microsoft Sans Serif" w:cs="Microsoft Sans Serif"/>
-        </w:rPr>
-      </w:pPr>
-      <w:r>
-        <w:rPr>
-          <w:rFonts w:ascii="Microsoft Sans Serif" w:hAnsi="Microsoft Sans Serif" w:cs="Microsoft Sans Serif"/>
-        </w:rPr>
-        <w:br/>
-        <w:t xml:space="preserve">- </w:t>
-      </w:r>
-      <w:r>
-        <w:rPr>
-          <w:rFonts w:ascii="Microsoft Sans Serif" w:hAnsi="Microsoft Sans Serif" w:cs="Microsoft Sans Serif"/>
-          <w:b/>
-        </w:rPr>
-        <w:t>Le blocage des fonds</w:t>
-      </w:r>
-      <w:r>
-        <w:rPr>
-          <w:rFonts w:ascii="Microsoft Sans Serif" w:hAnsi="Microsoft Sans Serif" w:cs="Microsoft Sans Serif"/>
-        </w:rPr>
-        <w:t xml:space="preserve"> : </w:t>
-      </w:r>
-      <w:r>
-        <w:rPr>
-          <w:rFonts w:ascii="Microsoft Sans Serif" w:hAnsi="Microsoft Sans Serif" w:cs="Microsoft Sans Serif"/>
-        </w:rPr>
-        <w:t>bloquer le capital</w:t>
-      </w:r>
-      <w:r>
-        <w:rPr>
-          <w:rFonts w:ascii="Microsoft Sans Serif" w:hAnsi="Microsoft Sans Serif" w:cs="Microsoft Sans Serif"/>
-        </w:rPr>
-        <w:t xml:space="preserve"> </w:t>
-      </w:r>
-      <w:r>
-        <w:rPr>
-          <w:rFonts w:ascii="Microsoft Sans Serif" w:hAnsi="Microsoft Sans Serif" w:cs="Microsoft Sans Serif"/>
-        </w:rPr>
-        <w:t>à la banque</w:t>
-      </w:r>
-    </w:p>
-    <w:p>
-      <w:pPr>
-        <w:ind w:left="360"/>
-        <w:rPr>
-          <w:rFonts w:ascii="Microsoft Sans Serif" w:hAnsi="Microsoft Sans Serif" w:cs="Microsoft Sans Serif"/>
-        </w:rPr>
-      </w:pPr>
-      <w:r>
-        <w:rPr>
-          <w:rFonts w:ascii="Microsoft Sans Serif" w:hAnsi="Microsoft Sans Serif" w:cs="Microsoft Sans Serif"/>
-        </w:rPr>
-        <w:br/>
-        <w:t xml:space="preserve">- </w:t>
-      </w:r>
-      <w:r>
-        <w:rPr>
-          <w:rFonts w:ascii="Microsoft Sans Serif" w:hAnsi="Microsoft Sans Serif" w:cs="Microsoft Sans Serif"/>
-          <w:b/>
-        </w:rPr>
-        <w:t>Publication dans le bulletin officiel</w:t>
-      </w:r>
-      <w:r>
-        <w:rPr>
-          <w:rFonts w:ascii="Microsoft Sans Serif" w:hAnsi="Microsoft Sans Serif" w:cs="Microsoft Sans Serif"/>
-        </w:rPr>
-        <w:t xml:space="preserve"> </w:t>
-      </w:r>
-      <w:r>
-        <w:rPr>
-          <w:rFonts w:ascii="Microsoft Sans Serif" w:hAnsi="Microsoft Sans Serif" w:cs="Microsoft Sans Serif"/>
-        </w:rPr>
-        <w:t>: publier</w:t>
-      </w:r>
-      <w:r>
-        <w:rPr>
-          <w:rFonts w:ascii="Microsoft Sans Serif" w:hAnsi="Microsoft Sans Serif" w:cs="Microsoft Sans Serif"/>
-        </w:rPr>
-        <w:t xml:space="preserve"> la création de</w:t>
-      </w:r>
-      <w:r>
-        <w:rPr>
-          <w:rFonts w:ascii="Microsoft Sans Serif" w:hAnsi="Microsoft Sans Serif" w:cs="Microsoft Sans Serif"/>
-        </w:rPr>
-        <w:br/>
-        <w:t>l’entre</w:t>
-      </w:r>
-      <w:r>
-        <w:rPr>
-          <w:rFonts w:ascii="Microsoft Sans Serif" w:hAnsi="Microsoft Sans Serif" w:cs="Microsoft Sans Serif"/>
-        </w:rPr>
-        <w:t>prise dans le bulletin officiel</w:t>
-      </w:r>
-    </w:p>
-    <w:p>
-      <w:pPr>
-        <w:ind w:left="360"/>
-        <w:rPr>
-          <w:rFonts w:ascii="Microsoft Sans Serif" w:hAnsi="Microsoft Sans Serif" w:cs="Microsoft Sans Serif"/>
-        </w:rPr>
-      </w:pPr>
-      <w:r>
-        <w:rPr>
-          <w:rFonts w:ascii="Microsoft Sans Serif" w:hAnsi="Microsoft Sans Serif" w:cs="Microsoft Sans Serif"/>
-        </w:rPr>
-        <w:br/>
-        <w:t xml:space="preserve">- </w:t>
-      </w:r>
-      <w:r>
-        <w:rPr>
-          <w:rFonts w:ascii="Microsoft Sans Serif" w:hAnsi="Microsoft Sans Serif" w:cs="Microsoft Sans Serif"/>
-          <w:b/>
-        </w:rPr>
-        <w:t>L’obtention du numéro de la patente</w:t>
-      </w:r>
-      <w:r>
-        <w:rPr>
-          <w:rFonts w:ascii="Microsoft Sans Serif" w:hAnsi="Microsoft Sans Serif" w:cs="Microsoft Sans Serif"/>
-        </w:rPr>
-        <w:t xml:space="preserve"> </w:t>
-      </w:r>
-      <w:r>
-        <w:rPr>
-          <w:rFonts w:ascii="Microsoft Sans Serif" w:hAnsi="Microsoft Sans Serif" w:cs="Microsoft Sans Serif"/>
-        </w:rPr>
-        <w:t>: à effectuer</w:t>
-      </w:r>
-      <w:r>
-        <w:rPr>
-          <w:rFonts w:ascii="Microsoft Sans Serif" w:hAnsi="Microsoft Sans Serif" w:cs="Microsoft Sans Serif"/>
-        </w:rPr>
-        <w:t xml:space="preserve"> auprès du</w:t>
-      </w:r>
-      <w:r>
-        <w:rPr>
-          <w:rFonts w:ascii="Microsoft Sans Serif" w:hAnsi="Microsoft Sans Serif" w:cs="Microsoft Sans Serif"/>
-        </w:rPr>
-        <w:br/>
-        <w:t>centre des impôts</w:t>
-      </w:r>
-    </w:p>
-    <w:p>
-      <w:pPr>
-        <w:ind w:left="360"/>
-        <w:rPr>
-          <w:rFonts w:ascii="Microsoft Sans Serif" w:hAnsi="Microsoft Sans Serif" w:cs="Microsoft Sans Serif"/>
-        </w:rPr>
-      </w:pPr>
-      <w:r>
-        <w:rPr>
-          <w:rFonts w:ascii="Microsoft Sans Serif" w:hAnsi="Microsoft Sans Serif" w:cs="Microsoft Sans Serif"/>
-        </w:rPr>
-        <w:br/>
-        <w:t xml:space="preserve">- </w:t>
-      </w:r>
-      <w:r>
-        <w:rPr>
-          <w:rFonts w:ascii="Microsoft Sans Serif" w:hAnsi="Microsoft Sans Serif" w:cs="Microsoft Sans Serif"/>
-          <w:b/>
-        </w:rPr>
-        <w:t>Le Registre du Commerce</w:t>
-      </w:r>
-      <w:r>
-        <w:rPr>
-          <w:rFonts w:ascii="Microsoft Sans Serif" w:hAnsi="Microsoft Sans Serif" w:cs="Microsoft Sans Serif"/>
-        </w:rPr>
-        <w:t xml:space="preserve"> </w:t>
-      </w:r>
-      <w:r>
-        <w:rPr>
-          <w:rFonts w:ascii="Microsoft Sans Serif" w:hAnsi="Microsoft Sans Serif" w:cs="Microsoft Sans Serif"/>
-        </w:rPr>
-        <w:t>: obtenir</w:t>
-      </w:r>
-      <w:r>
-        <w:rPr>
-          <w:rFonts w:ascii="Microsoft Sans Serif" w:hAnsi="Microsoft Sans Serif" w:cs="Microsoft Sans Serif"/>
-        </w:rPr>
-        <w:t xml:space="preserve"> l’immatriculation</w:t>
-      </w:r>
-      <w:r>
-        <w:rPr>
-          <w:rFonts w:ascii="Microsoft Sans Serif" w:hAnsi="Microsoft Sans Serif" w:cs="Microsoft Sans Serif"/>
-        </w:rPr>
-        <w:t xml:space="preserve"> auprès</w:t>
-      </w:r>
-      <w:r>
-        <w:rPr>
-          <w:rFonts w:ascii="Microsoft Sans Serif" w:hAnsi="Microsoft Sans Serif" w:cs="Microsoft Sans Serif"/>
-        </w:rPr>
-        <w:br/>
-        <w:t>du registre de commerce</w:t>
       </w:r>
     </w:p>
     <w:p>
@@ -7248,7 +7079,7 @@
             <w:bCs/>
             <w:noProof/>
           </w:rPr>
-          <w:t>8</w:t>
+          <w:t>5</w:t>
         </w:r>
         <w:r>
           <w:rPr>
@@ -9929,8 +9760,8 @@
       </w:tblCellMar>
     </w:tblPr>
   </w:style>
-  <w:style w:type="table" w:customStyle="1" w:styleId="GridTable2">
-    <w:name w:val="Grid Table 2"/>
+  <w:style w:type="table" w:customStyle="1" w:styleId="TableauGrille21">
+    <w:name w:val="Tableau Grille 21"/>
     <w:basedOn w:val="TableauNormal"/>
     <w:uiPriority w:val="47"/>
     <w:rsid w:val="00F265CB"/>
@@ -10011,8 +9842,8 @@
       </w:tcPr>
     </w:tblStylePr>
   </w:style>
-  <w:style w:type="table" w:customStyle="1" w:styleId="GridTable2Accent1">
-    <w:name w:val="Grid Table 2 Accent 1"/>
+  <w:style w:type="table" w:customStyle="1" w:styleId="TableauGrille2-Accentuation11">
+    <w:name w:val="Tableau Grille 2 - Accentuation 11"/>
     <w:basedOn w:val="TableauNormal"/>
     <w:uiPriority w:val="47"/>
     <w:rsid w:val="00F265CB"/>
@@ -10932,12 +10763,8 @@
         <a:p>
           <a:pPr algn="l"/>
           <a:r>
-            <a:rPr lang="fr-FR" sz="800"/>
-            <a:t>	</a:t>
-          </a:r>
-          <a:r>
             <a:rPr lang="fr-FR" sz="1050" b="1"/>
-            <a:t>Forces</a:t>
+            <a:t>	Forces</a:t>
           </a:r>
           <a:endParaRPr lang="fr-FR" sz="800" b="1"/>
         </a:p>
@@ -10952,7 +10779,7 @@
           <a:pPr algn="l"/>
           <a:r>
             <a:rPr lang="fr-FR" sz="800"/>
-            <a:t>-Simplicité d'utilisation</a:t>
+            <a:t>-Implicité d'utilisation</a:t>
           </a:r>
         </a:p>
         <a:p>
@@ -11041,6 +10868,18 @@
             <a:rPr lang="fr-FR" sz="800"/>
             <a:t>-Difficulté de protéger le nouveau concept</a:t>
           </a:r>
+        </a:p>
+        <a:p>
+          <a:pPr algn="l"/>
+          <a:endParaRPr lang="fr-FR" sz="800"/>
+        </a:p>
+        <a:p>
+          <a:pPr algn="l"/>
+          <a:endParaRPr lang="fr-FR" sz="800"/>
+        </a:p>
+        <a:p>
+          <a:pPr algn="l"/>
+          <a:endParaRPr lang="fr-FR" sz="800"/>
         </a:p>
       </dgm:t>
     </dgm:pt>
@@ -11186,6 +11025,10 @@
             <a:rPr lang="fr-FR" sz="900"/>
             <a:t>-Emergence de concurrents de taille</a:t>
           </a:r>
+        </a:p>
+        <a:p>
+          <a:pPr algn="l"/>
+          <a:endParaRPr lang="fr-FR" sz="900"/>
         </a:p>
         <a:p>
           <a:pPr algn="l"/>
@@ -11357,7 +11200,7 @@
       </dgm:t>
     </dgm:pt>
     <dgm:pt modelId="{F2FE61AC-1C95-4E21-B649-5A1A4E291D01}" type="pres">
-      <dgm:prSet presAssocID="{C6B2B3DA-3896-4E07-B415-DB5C093FF5A5}" presName="centerTile" presStyleLbl="fgShp" presStyleIdx="0" presStyleCnt="1">
+      <dgm:prSet presAssocID="{C6B2B3DA-3896-4E07-B415-DB5C093FF5A5}" presName="centerTile" presStyleLbl="fgShp" presStyleIdx="0" presStyleCnt="1" custScaleY="67912">
         <dgm:presLayoutVars>
           <dgm:chMax val="0"/>
           <dgm:chPref val="0"/>
@@ -11374,31 +11217,31 @@
     </dgm:pt>
   </dgm:ptLst>
   <dgm:cxnLst>
-    <dgm:cxn modelId="{AD15B4BD-11B2-490A-BB3E-ECA90C333539}" type="presOf" srcId="{9CAB351E-7ED2-4B0D-B7A5-BF95984C3719}" destId="{8C946700-DD9D-45BE-AA01-5AD1DBB65CB6}" srcOrd="1" destOrd="0" presId="urn:microsoft.com/office/officeart/2005/8/layout/matrix1"/>
-    <dgm:cxn modelId="{DBC21985-D9D2-465B-9BE4-920B4C821592}" type="presOf" srcId="{9CAB351E-7ED2-4B0D-B7A5-BF95984C3719}" destId="{9B407020-2361-4F8E-A583-A3EAAD9A2993}" srcOrd="0" destOrd="0" presId="urn:microsoft.com/office/officeart/2005/8/layout/matrix1"/>
+    <dgm:cxn modelId="{6C0B38DF-B605-4011-B8F5-D203BD0C6C27}" type="presOf" srcId="{4910D9B8-286C-4B6D-AE4C-1F28E0CE3B10}" destId="{01C7FB63-DB64-42F1-86BA-43B47CAD162A}" srcOrd="0" destOrd="0" presId="urn:microsoft.com/office/officeart/2005/8/layout/matrix1"/>
     <dgm:cxn modelId="{1F390192-6A84-4C84-BC94-8E6BB4BF613A}" srcId="{C6B2B3DA-3896-4E07-B415-DB5C093FF5A5}" destId="{4DBA9522-959A-4BB0-8C4A-B4E0E3EA6F79}" srcOrd="0" destOrd="0" parTransId="{7AEB2757-0BD0-4900-8E6F-8616754D166A}" sibTransId="{146D6B48-E0B5-4612-8890-6202F6C7806C}"/>
-    <dgm:cxn modelId="{2E2E0DAC-7D51-4E2D-BFA7-80832D457473}" type="presOf" srcId="{4DBA9522-959A-4BB0-8C4A-B4E0E3EA6F79}" destId="{F2FE61AC-1C95-4E21-B649-5A1A4E291D01}" srcOrd="0" destOrd="0" presId="urn:microsoft.com/office/officeart/2005/8/layout/matrix1"/>
-    <dgm:cxn modelId="{0009C58B-A122-4AB3-8909-60071CE81A9D}" type="presOf" srcId="{4910D9B8-286C-4B6D-AE4C-1F28E0CE3B10}" destId="{01C7FB63-DB64-42F1-86BA-43B47CAD162A}" srcOrd="0" destOrd="0" presId="urn:microsoft.com/office/officeart/2005/8/layout/matrix1"/>
     <dgm:cxn modelId="{BD38E67E-00C1-4B53-86B3-DE0C75295027}" srcId="{4DBA9522-959A-4BB0-8C4A-B4E0E3EA6F79}" destId="{BB9491C1-72E4-432F-9213-75C5FBD5A968}" srcOrd="2" destOrd="0" parTransId="{2E5FA762-ED17-4903-8A2D-353935C27C07}" sibTransId="{BE50EF57-C093-484B-83F5-A31179D2EE1B}"/>
-    <dgm:cxn modelId="{F3B3818F-1953-4DB2-A4E4-CD3242DE2FC6}" type="presOf" srcId="{4910D9B8-286C-4B6D-AE4C-1F28E0CE3B10}" destId="{90415B95-9D53-4DE8-844E-A3DEC397672E}" srcOrd="1" destOrd="0" presId="urn:microsoft.com/office/officeart/2005/8/layout/matrix1"/>
-    <dgm:cxn modelId="{7EE120EF-C6C8-493E-B27D-2F2375321A1C}" type="presOf" srcId="{1BA199DB-B7BC-4448-BEE6-72C47B6DCB84}" destId="{C6078EED-2F13-49E6-AA7A-3E0914D97CD8}" srcOrd="0" destOrd="0" presId="urn:microsoft.com/office/officeart/2005/8/layout/matrix1"/>
-    <dgm:cxn modelId="{7B8DA971-5528-42F5-8991-F5E9D5CD3DB9}" type="presOf" srcId="{BB9491C1-72E4-432F-9213-75C5FBD5A968}" destId="{E5678F5B-96AC-449E-8FA9-22AB2DA6C051}" srcOrd="0" destOrd="0" presId="urn:microsoft.com/office/officeart/2005/8/layout/matrix1"/>
+    <dgm:cxn modelId="{7A7A343A-77F6-4E55-9D0B-4E525F0A744B}" type="presOf" srcId="{BB9491C1-72E4-432F-9213-75C5FBD5A968}" destId="{E5678F5B-96AC-449E-8FA9-22AB2DA6C051}" srcOrd="0" destOrd="0" presId="urn:microsoft.com/office/officeart/2005/8/layout/matrix1"/>
+    <dgm:cxn modelId="{78E67DBD-74C7-470B-BE52-5B140BA22813}" type="presOf" srcId="{9CAB351E-7ED2-4B0D-B7A5-BF95984C3719}" destId="{8C946700-DD9D-45BE-AA01-5AD1DBB65CB6}" srcOrd="1" destOrd="0" presId="urn:microsoft.com/office/officeart/2005/8/layout/matrix1"/>
+    <dgm:cxn modelId="{715F7BAF-9F8D-4EDC-ADD3-7F412AE4AF2D}" type="presOf" srcId="{1BA199DB-B7BC-4448-BEE6-72C47B6DCB84}" destId="{C6078EED-2F13-49E6-AA7A-3E0914D97CD8}" srcOrd="0" destOrd="0" presId="urn:microsoft.com/office/officeart/2005/8/layout/matrix1"/>
+    <dgm:cxn modelId="{E6995A9E-5AD6-4094-AD85-972CB757AF2D}" type="presOf" srcId="{1BA199DB-B7BC-4448-BEE6-72C47B6DCB84}" destId="{563175FE-6018-42FF-8A71-FB7C79F6478D}" srcOrd="1" destOrd="0" presId="urn:microsoft.com/office/officeart/2005/8/layout/matrix1"/>
+    <dgm:cxn modelId="{8226F478-076F-488D-AC3A-C0A08B479476}" type="presOf" srcId="{C6B2B3DA-3896-4E07-B415-DB5C093FF5A5}" destId="{BC0EDD10-6BAA-48DA-8E5F-1DE4DC481875}" srcOrd="0" destOrd="0" presId="urn:microsoft.com/office/officeart/2005/8/layout/matrix1"/>
     <dgm:cxn modelId="{4954E3C1-4FDF-4872-8B9B-1EFA29A641BB}" srcId="{4DBA9522-959A-4BB0-8C4A-B4E0E3EA6F79}" destId="{1BA199DB-B7BC-4448-BEE6-72C47B6DCB84}" srcOrd="3" destOrd="0" parTransId="{BB32E9BB-FD0B-4EEE-AACB-1E4C74CC49F2}" sibTransId="{F6571FB3-5576-438F-A44B-142078F1B024}"/>
     <dgm:cxn modelId="{183775F4-8E18-40B8-8D47-844608913BF0}" srcId="{4DBA9522-959A-4BB0-8C4A-B4E0E3EA6F79}" destId="{9CAB351E-7ED2-4B0D-B7A5-BF95984C3719}" srcOrd="1" destOrd="0" parTransId="{9F6C355E-5402-49FF-B5BD-1689612CFCFB}" sibTransId="{42D873DE-1F94-4084-8F35-577ECD9EBE26}"/>
     <dgm:cxn modelId="{C6C1AA39-5A3C-493E-804C-3C10AB53B3A2}" srcId="{4DBA9522-959A-4BB0-8C4A-B4E0E3EA6F79}" destId="{4910D9B8-286C-4B6D-AE4C-1F28E0CE3B10}" srcOrd="0" destOrd="0" parTransId="{BD4C781A-FDE9-4325-90DA-3E83DD2A1D24}" sibTransId="{3675B3D8-ED8C-45C5-8205-4665E009BBF4}"/>
-    <dgm:cxn modelId="{575A7CD3-A412-40DF-9C31-9769EEF42876}" type="presOf" srcId="{C6B2B3DA-3896-4E07-B415-DB5C093FF5A5}" destId="{BC0EDD10-6BAA-48DA-8E5F-1DE4DC481875}" srcOrd="0" destOrd="0" presId="urn:microsoft.com/office/officeart/2005/8/layout/matrix1"/>
-    <dgm:cxn modelId="{AB892AA2-CD1B-4569-8440-753F49F43FB6}" type="presOf" srcId="{BB9491C1-72E4-432F-9213-75C5FBD5A968}" destId="{0DB0875E-078C-4158-95C2-399BCCC1C8B3}" srcOrd="1" destOrd="0" presId="urn:microsoft.com/office/officeart/2005/8/layout/matrix1"/>
-    <dgm:cxn modelId="{B536B1D4-A15F-45AF-9761-78E466345D20}" type="presOf" srcId="{1BA199DB-B7BC-4448-BEE6-72C47B6DCB84}" destId="{563175FE-6018-42FF-8A71-FB7C79F6478D}" srcOrd="1" destOrd="0" presId="urn:microsoft.com/office/officeart/2005/8/layout/matrix1"/>
-    <dgm:cxn modelId="{42274383-B23F-46BB-BA35-D4CDD473C117}" type="presParOf" srcId="{BC0EDD10-6BAA-48DA-8E5F-1DE4DC481875}" destId="{FB278D32-C589-434F-A1ED-2C5CED071532}" srcOrd="0" destOrd="0" presId="urn:microsoft.com/office/officeart/2005/8/layout/matrix1"/>
-    <dgm:cxn modelId="{FB5901AD-B5BD-4DC7-875E-DF5FD00627AE}" type="presParOf" srcId="{FB278D32-C589-434F-A1ED-2C5CED071532}" destId="{01C7FB63-DB64-42F1-86BA-43B47CAD162A}" srcOrd="0" destOrd="0" presId="urn:microsoft.com/office/officeart/2005/8/layout/matrix1"/>
-    <dgm:cxn modelId="{7F93F561-9607-4CC0-B171-51763D03905C}" type="presParOf" srcId="{FB278D32-C589-434F-A1ED-2C5CED071532}" destId="{90415B95-9D53-4DE8-844E-A3DEC397672E}" srcOrd="1" destOrd="0" presId="urn:microsoft.com/office/officeart/2005/8/layout/matrix1"/>
-    <dgm:cxn modelId="{670F456B-47FA-44B3-BF32-B2EC28E72545}" type="presParOf" srcId="{FB278D32-C589-434F-A1ED-2C5CED071532}" destId="{9B407020-2361-4F8E-A583-A3EAAD9A2993}" srcOrd="2" destOrd="0" presId="urn:microsoft.com/office/officeart/2005/8/layout/matrix1"/>
-    <dgm:cxn modelId="{9BDD1381-1F87-4956-A708-09F8C03A5A75}" type="presParOf" srcId="{FB278D32-C589-434F-A1ED-2C5CED071532}" destId="{8C946700-DD9D-45BE-AA01-5AD1DBB65CB6}" srcOrd="3" destOrd="0" presId="urn:microsoft.com/office/officeart/2005/8/layout/matrix1"/>
-    <dgm:cxn modelId="{387521FD-7294-4AD0-82FC-A02BFA342041}" type="presParOf" srcId="{FB278D32-C589-434F-A1ED-2C5CED071532}" destId="{E5678F5B-96AC-449E-8FA9-22AB2DA6C051}" srcOrd="4" destOrd="0" presId="urn:microsoft.com/office/officeart/2005/8/layout/matrix1"/>
-    <dgm:cxn modelId="{46C0581A-3971-4872-8A24-DA65356983D2}" type="presParOf" srcId="{FB278D32-C589-434F-A1ED-2C5CED071532}" destId="{0DB0875E-078C-4158-95C2-399BCCC1C8B3}" srcOrd="5" destOrd="0" presId="urn:microsoft.com/office/officeart/2005/8/layout/matrix1"/>
-    <dgm:cxn modelId="{34466EE8-4DF0-4A9A-9FF1-60E51E8BA136}" type="presParOf" srcId="{FB278D32-C589-434F-A1ED-2C5CED071532}" destId="{C6078EED-2F13-49E6-AA7A-3E0914D97CD8}" srcOrd="6" destOrd="0" presId="urn:microsoft.com/office/officeart/2005/8/layout/matrix1"/>
-    <dgm:cxn modelId="{93948726-99AF-4492-8EE6-1FE70AEA6602}" type="presParOf" srcId="{FB278D32-C589-434F-A1ED-2C5CED071532}" destId="{563175FE-6018-42FF-8A71-FB7C79F6478D}" srcOrd="7" destOrd="0" presId="urn:microsoft.com/office/officeart/2005/8/layout/matrix1"/>
-    <dgm:cxn modelId="{FEDD7F58-8252-48AD-A5E9-E22E49577286}" type="presParOf" srcId="{BC0EDD10-6BAA-48DA-8E5F-1DE4DC481875}" destId="{F2FE61AC-1C95-4E21-B649-5A1A4E291D01}" srcOrd="1" destOrd="0" presId="urn:microsoft.com/office/officeart/2005/8/layout/matrix1"/>
+    <dgm:cxn modelId="{393B6D0C-3A32-46D4-AFC8-BE3F74B12066}" type="presOf" srcId="{4DBA9522-959A-4BB0-8C4A-B4E0E3EA6F79}" destId="{F2FE61AC-1C95-4E21-B649-5A1A4E291D01}" srcOrd="0" destOrd="0" presId="urn:microsoft.com/office/officeart/2005/8/layout/matrix1"/>
+    <dgm:cxn modelId="{AB0D1C20-DB38-4746-A52B-FB90CE71A7E0}" type="presOf" srcId="{BB9491C1-72E4-432F-9213-75C5FBD5A968}" destId="{0DB0875E-078C-4158-95C2-399BCCC1C8B3}" srcOrd="1" destOrd="0" presId="urn:microsoft.com/office/officeart/2005/8/layout/matrix1"/>
+    <dgm:cxn modelId="{92691EF3-6ED4-4345-B997-B645ED510EC7}" type="presOf" srcId="{4910D9B8-286C-4B6D-AE4C-1F28E0CE3B10}" destId="{90415B95-9D53-4DE8-844E-A3DEC397672E}" srcOrd="1" destOrd="0" presId="urn:microsoft.com/office/officeart/2005/8/layout/matrix1"/>
+    <dgm:cxn modelId="{5B4DA7EB-C26D-4302-80D8-73F705191E32}" type="presOf" srcId="{9CAB351E-7ED2-4B0D-B7A5-BF95984C3719}" destId="{9B407020-2361-4F8E-A583-A3EAAD9A2993}" srcOrd="0" destOrd="0" presId="urn:microsoft.com/office/officeart/2005/8/layout/matrix1"/>
+    <dgm:cxn modelId="{714C20EC-2B60-40DD-A9BD-CC9D38720F0E}" type="presParOf" srcId="{BC0EDD10-6BAA-48DA-8E5F-1DE4DC481875}" destId="{FB278D32-C589-434F-A1ED-2C5CED071532}" srcOrd="0" destOrd="0" presId="urn:microsoft.com/office/officeart/2005/8/layout/matrix1"/>
+    <dgm:cxn modelId="{DF953F5D-F00E-45E6-9C72-26443AD03350}" type="presParOf" srcId="{FB278D32-C589-434F-A1ED-2C5CED071532}" destId="{01C7FB63-DB64-42F1-86BA-43B47CAD162A}" srcOrd="0" destOrd="0" presId="urn:microsoft.com/office/officeart/2005/8/layout/matrix1"/>
+    <dgm:cxn modelId="{710428A9-1E4B-467E-9D28-5BAB3ED488CB}" type="presParOf" srcId="{FB278D32-C589-434F-A1ED-2C5CED071532}" destId="{90415B95-9D53-4DE8-844E-A3DEC397672E}" srcOrd="1" destOrd="0" presId="urn:microsoft.com/office/officeart/2005/8/layout/matrix1"/>
+    <dgm:cxn modelId="{F314C5EB-9050-475D-A649-7CFE6C339D6D}" type="presParOf" srcId="{FB278D32-C589-434F-A1ED-2C5CED071532}" destId="{9B407020-2361-4F8E-A583-A3EAAD9A2993}" srcOrd="2" destOrd="0" presId="urn:microsoft.com/office/officeart/2005/8/layout/matrix1"/>
+    <dgm:cxn modelId="{557DBB7D-6CC7-45C0-93C5-8EC84C13CF67}" type="presParOf" srcId="{FB278D32-C589-434F-A1ED-2C5CED071532}" destId="{8C946700-DD9D-45BE-AA01-5AD1DBB65CB6}" srcOrd="3" destOrd="0" presId="urn:microsoft.com/office/officeart/2005/8/layout/matrix1"/>
+    <dgm:cxn modelId="{892F680D-AED7-4D97-B808-4796B2D45996}" type="presParOf" srcId="{FB278D32-C589-434F-A1ED-2C5CED071532}" destId="{E5678F5B-96AC-449E-8FA9-22AB2DA6C051}" srcOrd="4" destOrd="0" presId="urn:microsoft.com/office/officeart/2005/8/layout/matrix1"/>
+    <dgm:cxn modelId="{7F02B9B7-FA02-4AC1-9CA7-FF444252779D}" type="presParOf" srcId="{FB278D32-C589-434F-A1ED-2C5CED071532}" destId="{0DB0875E-078C-4158-95C2-399BCCC1C8B3}" srcOrd="5" destOrd="0" presId="urn:microsoft.com/office/officeart/2005/8/layout/matrix1"/>
+    <dgm:cxn modelId="{4DD7B105-8BE8-4952-8132-C0098CE1812F}" type="presParOf" srcId="{FB278D32-C589-434F-A1ED-2C5CED071532}" destId="{C6078EED-2F13-49E6-AA7A-3E0914D97CD8}" srcOrd="6" destOrd="0" presId="urn:microsoft.com/office/officeart/2005/8/layout/matrix1"/>
+    <dgm:cxn modelId="{2CB5560E-061E-433D-9C95-91E6423AE7A8}" type="presParOf" srcId="{FB278D32-C589-434F-A1ED-2C5CED071532}" destId="{563175FE-6018-42FF-8A71-FB7C79F6478D}" srcOrd="7" destOrd="0" presId="urn:microsoft.com/office/officeart/2005/8/layout/matrix1"/>
+    <dgm:cxn modelId="{416B9F53-C061-4C99-A74D-F84A113523E7}" type="presParOf" srcId="{BC0EDD10-6BAA-48DA-8E5F-1DE4DC481875}" destId="{F2FE61AC-1C95-4E21-B649-5A1A4E291D01}" srcOrd="1" destOrd="0" presId="urn:microsoft.com/office/officeart/2005/8/layout/matrix1"/>
   </dgm:cxnLst>
   <dgm:bg/>
   <dgm:whole/>
@@ -11499,12 +11342,12 @@
         </a:fontRef>
       </dsp:style>
       <dsp:txBody>
-        <a:bodyPr spcFirstLastPara="0" vert="horz" wrap="square" lIns="56896" tIns="56896" rIns="56896" bIns="56896" numCol="1" spcCol="1270" anchor="ctr" anchorCtr="0">
+        <a:bodyPr spcFirstLastPara="0" vert="horz" wrap="square" lIns="78232" tIns="78232" rIns="78232" bIns="78232" numCol="1" spcCol="1270" anchor="ctr" anchorCtr="0">
           <a:noAutofit/>
         </a:bodyPr>
         <a:lstStyle/>
         <a:p>
-          <a:pPr lvl="0" algn="l" defTabSz="355600">
+          <a:pPr lvl="0" algn="l" defTabSz="466725">
             <a:lnSpc>
               <a:spcPct val="90000"/>
             </a:lnSpc>
@@ -11516,17 +11359,13 @@
             </a:spcAft>
           </a:pPr>
           <a:r>
-            <a:rPr lang="fr-FR" sz="800" kern="1200"/>
-            <a:t>	</a:t>
-          </a:r>
-          <a:r>
             <a:rPr lang="fr-FR" sz="1050" b="1" kern="1200"/>
-            <a:t>Forces</a:t>
+            <a:t>	Forces</a:t>
           </a:r>
           <a:endParaRPr lang="fr-FR" sz="800" b="1" kern="1200"/>
         </a:p>
         <a:p>
-          <a:pPr lvl="0" algn="l" defTabSz="355600">
+          <a:pPr lvl="0" algn="l" defTabSz="466725">
             <a:lnSpc>
               <a:spcPct val="90000"/>
             </a:lnSpc>
@@ -11543,7 +11382,7 @@
           </a:r>
         </a:p>
         <a:p>
-          <a:pPr lvl="0" algn="l" defTabSz="355600">
+          <a:pPr lvl="0" algn="l" defTabSz="466725">
             <a:lnSpc>
               <a:spcPct val="90000"/>
             </a:lnSpc>
@@ -11556,11 +11395,11 @@
           </a:pPr>
           <a:r>
             <a:rPr lang="fr-FR" sz="800" kern="1200"/>
-            <a:t>-Simplicité d'utilisation</a:t>
+            <a:t>-Implicité d'utilisation</a:t>
           </a:r>
         </a:p>
         <a:p>
-          <a:pPr lvl="0" algn="l" defTabSz="355600">
+          <a:pPr lvl="0" algn="l" defTabSz="466725">
             <a:lnSpc>
               <a:spcPct val="90000"/>
             </a:lnSpc>
@@ -11577,7 +11416,7 @@
           </a:r>
         </a:p>
         <a:p>
-          <a:pPr lvl="0" algn="l" defTabSz="355600">
+          <a:pPr lvl="0" algn="l" defTabSz="466725">
             <a:lnSpc>
               <a:spcPct val="90000"/>
             </a:lnSpc>
@@ -11594,7 +11433,7 @@
           </a:r>
         </a:p>
         <a:p>
-          <a:pPr lvl="0" algn="l" defTabSz="355600">
+          <a:pPr lvl="0" algn="l" defTabSz="466725">
             <a:lnSpc>
               <a:spcPct val="90000"/>
             </a:lnSpc>
@@ -11611,7 +11450,7 @@
           </a:r>
         </a:p>
         <a:p>
-          <a:pPr lvl="0" algn="l" defTabSz="355600">
+          <a:pPr lvl="0" algn="l" defTabSz="466725">
             <a:lnSpc>
               <a:spcPct val="90000"/>
             </a:lnSpc>
@@ -11786,6 +11625,48 @@
             <a:rPr lang="fr-FR" sz="800" kern="1200"/>
             <a:t>-Difficulté de protéger le nouveau concept</a:t>
           </a:r>
+        </a:p>
+        <a:p>
+          <a:pPr lvl="0" algn="l" defTabSz="466725">
+            <a:lnSpc>
+              <a:spcPct val="90000"/>
+            </a:lnSpc>
+            <a:spcBef>
+              <a:spcPct val="0"/>
+            </a:spcBef>
+            <a:spcAft>
+              <a:spcPct val="35000"/>
+            </a:spcAft>
+          </a:pPr>
+          <a:endParaRPr lang="fr-FR" sz="800" kern="1200"/>
+        </a:p>
+        <a:p>
+          <a:pPr lvl="0" algn="l" defTabSz="466725">
+            <a:lnSpc>
+              <a:spcPct val="90000"/>
+            </a:lnSpc>
+            <a:spcBef>
+              <a:spcPct val="0"/>
+            </a:spcBef>
+            <a:spcAft>
+              <a:spcPct val="35000"/>
+            </a:spcAft>
+          </a:pPr>
+          <a:endParaRPr lang="fr-FR" sz="800" kern="1200"/>
+        </a:p>
+        <a:p>
+          <a:pPr lvl="0" algn="l" defTabSz="466725">
+            <a:lnSpc>
+              <a:spcPct val="90000"/>
+            </a:lnSpc>
+            <a:spcBef>
+              <a:spcPct val="0"/>
+            </a:spcBef>
+            <a:spcAft>
+              <a:spcPct val="35000"/>
+            </a:spcAft>
+          </a:pPr>
+          <a:endParaRPr lang="fr-FR" sz="800" kern="1200"/>
         </a:p>
       </dsp:txBody>
       <dsp:txXfrm>
@@ -12188,6 +12069,20 @@
           </a:pPr>
           <a:endParaRPr lang="fr-FR" sz="900" kern="1200"/>
         </a:p>
+        <a:p>
+          <a:pPr lvl="0" algn="l" defTabSz="466725">
+            <a:lnSpc>
+              <a:spcPct val="90000"/>
+            </a:lnSpc>
+            <a:spcBef>
+              <a:spcPct val="0"/>
+            </a:spcBef>
+            <a:spcAft>
+              <a:spcPct val="35000"/>
+            </a:spcAft>
+          </a:pPr>
+          <a:endParaRPr lang="fr-FR" sz="900" kern="1200"/>
+        </a:p>
       </dsp:txBody>
       <dsp:txXfrm rot="5400000">
         <a:off x="3514725" y="1228725"/>
@@ -12201,8 +12096,8 @@
       </dsp:nvSpPr>
       <dsp:spPr>
         <a:xfrm>
-          <a:off x="1920240" y="1200150"/>
-          <a:ext cx="1645920" cy="800100"/>
+          <a:off x="1920240" y="1328518"/>
+          <a:ext cx="1645920" cy="543363"/>
         </a:xfrm>
         <a:prstGeom prst="roundRect">
           <a:avLst/>
@@ -12284,12 +12179,12 @@
         <a:fontRef idx="minor"/>
       </dsp:style>
       <dsp:txBody>
-        <a:bodyPr spcFirstLastPara="0" vert="horz" wrap="square" lIns="125730" tIns="125730" rIns="125730" bIns="125730" numCol="1" spcCol="1270" anchor="ctr" anchorCtr="0">
+        <a:bodyPr spcFirstLastPara="0" vert="horz" wrap="square" lIns="83820" tIns="83820" rIns="83820" bIns="83820" numCol="1" spcCol="1270" anchor="ctr" anchorCtr="0">
           <a:noAutofit/>
         </a:bodyPr>
         <a:lstStyle/>
         <a:p>
-          <a:pPr lvl="0" algn="ctr" defTabSz="1466850">
+          <a:pPr lvl="0" algn="ctr" defTabSz="977900">
             <a:lnSpc>
               <a:spcPct val="90000"/>
             </a:lnSpc>
@@ -12301,14 +12196,14 @@
             </a:spcAft>
           </a:pPr>
           <a:r>
-            <a:rPr lang="fr-FR" sz="3300" kern="1200"/>
+            <a:rPr lang="fr-FR" sz="2200" kern="1200"/>
             <a:t>SWOT</a:t>
           </a:r>
         </a:p>
       </dsp:txBody>
       <dsp:txXfrm>
-        <a:off x="1920240" y="1200150"/>
-        <a:ext cx="1645920" cy="800100"/>
+        <a:off x="1920240" y="1328518"/>
+        <a:ext cx="1645920" cy="543363"/>
       </dsp:txXfrm>
     </dsp:sp>
   </dsp:spTree>
@@ -14061,7 +13956,7 @@
 </file>
 
 <file path=customXml/itemProps2.xml><?xml version="1.0" encoding="utf-8"?>
-<ds:datastoreItem xmlns:ds="http://schemas.openxmlformats.org/officeDocument/2006/customXml" ds:itemID="{4FC3C01D-657B-48C7-B7C1-9F258C3270D4}">
+<ds:datastoreItem xmlns:ds="http://schemas.openxmlformats.org/officeDocument/2006/customXml" ds:itemID="{A25A0A44-5B67-417E-9197-4F71362A4FA0}">
   <ds:schemaRefs>
     <ds:schemaRef ds:uri="http://schemas.openxmlformats.org/officeDocument/2006/bibliography"/>
   </ds:schemaRefs>

</xml_diff>

<commit_message>
Modified 9 (still contains errors). Added : logos
</commit_message>
<xml_diff>
--- a/Business Plan.docx
+++ b/Business Plan.docx
@@ -28,8 +28,58 @@
               <w:noProof/>
               <w:lang w:val="fr-FR" w:eastAsia="fr-FR"/>
             </w:rPr>
+            <w:drawing>
+              <wp:anchor distT="0" distB="0" distL="114300" distR="114300" simplePos="0" relativeHeight="251662336" behindDoc="0" locked="0" layoutInCell="1" allowOverlap="1">
+                <wp:simplePos x="0" y="0"/>
+                <wp:positionH relativeFrom="margin">
+                  <wp:posOffset>2102485</wp:posOffset>
+                </wp:positionH>
+                <wp:positionV relativeFrom="paragraph">
+                  <wp:posOffset>-539115</wp:posOffset>
+                </wp:positionV>
+                <wp:extent cx="1929765" cy="649605"/>
+                <wp:effectExtent l="19050" t="0" r="0" b="0"/>
+                <wp:wrapNone/>
+                <wp:docPr id="3" name="Image 0" descr="logo-miage.png"/>
+                <wp:cNvGraphicFramePr>
+                  <a:graphicFrameLocks xmlns:a="http://schemas.openxmlformats.org/drawingml/2006/main" noChangeAspect="1"/>
+                </wp:cNvGraphicFramePr>
+                <a:graphic xmlns:a="http://schemas.openxmlformats.org/drawingml/2006/main">
+                  <a:graphicData uri="http://schemas.openxmlformats.org/drawingml/2006/picture">
+                    <pic:pic xmlns:pic="http://schemas.openxmlformats.org/drawingml/2006/picture">
+                      <pic:nvPicPr>
+                        <pic:cNvPr id="0" name="logo-miage.png"/>
+                        <pic:cNvPicPr/>
+                      </pic:nvPicPr>
+                      <pic:blipFill>
+                        <a:blip r:embed="rId9" cstate="print"/>
+                        <a:stretch>
+                          <a:fillRect/>
+                        </a:stretch>
+                      </pic:blipFill>
+                      <pic:spPr>
+                        <a:xfrm>
+                          <a:off x="0" y="0"/>
+                          <a:ext cx="1929765" cy="649605"/>
+                        </a:xfrm>
+                        <a:prstGeom prst="rect">
+                          <a:avLst/>
+                        </a:prstGeom>
+                      </pic:spPr>
+                    </pic:pic>
+                  </a:graphicData>
+                </a:graphic>
+              </wp:anchor>
+            </w:drawing>
+          </w:r>
+          <w:r>
+            <w:rPr>
+              <w:rFonts w:ascii="Microsoft Sans Serif" w:hAnsi="Microsoft Sans Serif" w:cs="Microsoft Sans Serif"/>
+              <w:noProof/>
+              <w:lang w:val="fr-FR" w:eastAsia="fr-FR"/>
+            </w:rPr>
             <w:pict>
-              <v:group id="Group 2" o:spid="_x0000_s1026" style="position:absolute;margin-left:0;margin-top:0;width:172.8pt;height:718.55pt;z-index:-251657216;mso-width-percent:330;mso-height-percent:950;mso-left-percent:40;mso-position-horizontal-relative:page;mso-position-vertical:center;mso-position-vertical-relative:page;mso-width-percent:330;mso-height-percent:950;mso-left-percent:40" coordsize="21945,91257" o:gfxdata="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">
+              <v:group id="Group 2" o:spid="_x0000_s1026" style="position:absolute;margin-left:24.45pt;margin-top:11.35pt;width:196.45pt;height:818.75pt;z-index:-251657216;mso-width-percent:330;mso-position-horizontal-relative:page;mso-position-vertical-relative:page;mso-width-percent:330" coordsize="21945,91257" o:gfxdata="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">
                 <v:rect id="Rectangle 3" o:spid="_x0000_s1027" style="position:absolute;width:1945;height:91257;visibility:visible;v-text-anchor:middle" o:gfxdata="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" fillcolor="#1f497d [3215]" stroked="f" strokeweight="2pt"/>
                 <v:shapetype id="_x0000_t15" coordsize="21600,21600" o:spt="15" adj="16200" path="m@0,l,,,21600@0,21600,21600,10800xe">
                   <v:stroke joinstyle="miter"/>
@@ -197,6 +247,106 @@
               <w:noProof/>
               <w:lang w:val="fr-FR" w:eastAsia="fr-FR"/>
             </w:rPr>
+            <w:drawing>
+              <wp:anchor distT="0" distB="0" distL="114300" distR="114300" simplePos="0" relativeHeight="251663360" behindDoc="0" locked="0" layoutInCell="1" allowOverlap="1">
+                <wp:simplePos x="0" y="0"/>
+                <wp:positionH relativeFrom="column">
+                  <wp:posOffset>-178435</wp:posOffset>
+                </wp:positionH>
+                <wp:positionV relativeFrom="paragraph">
+                  <wp:posOffset>-635635</wp:posOffset>
+                </wp:positionV>
+                <wp:extent cx="1588135" cy="1010285"/>
+                <wp:effectExtent l="0" t="0" r="0" b="0"/>
+                <wp:wrapNone/>
+                <wp:docPr id="4" name="Image 3" descr="logo-uns.png"/>
+                <wp:cNvGraphicFramePr>
+                  <a:graphicFrameLocks xmlns:a="http://schemas.openxmlformats.org/drawingml/2006/main" noChangeAspect="1"/>
+                </wp:cNvGraphicFramePr>
+                <a:graphic xmlns:a="http://schemas.openxmlformats.org/drawingml/2006/main">
+                  <a:graphicData uri="http://schemas.openxmlformats.org/drawingml/2006/picture">
+                    <pic:pic xmlns:pic="http://schemas.openxmlformats.org/drawingml/2006/picture">
+                      <pic:nvPicPr>
+                        <pic:cNvPr id="0" name="logo-uns.png"/>
+                        <pic:cNvPicPr/>
+                      </pic:nvPicPr>
+                      <pic:blipFill>
+                        <a:blip r:embed="rId10" cstate="print"/>
+                        <a:stretch>
+                          <a:fillRect/>
+                        </a:stretch>
+                      </pic:blipFill>
+                      <pic:spPr>
+                        <a:xfrm>
+                          <a:off x="0" y="0"/>
+                          <a:ext cx="1588135" cy="1010285"/>
+                        </a:xfrm>
+                        <a:prstGeom prst="rect">
+                          <a:avLst/>
+                        </a:prstGeom>
+                      </pic:spPr>
+                    </pic:pic>
+                  </a:graphicData>
+                </a:graphic>
+              </wp:anchor>
+            </w:drawing>
+          </w:r>
+          <w:r>
+            <w:rPr>
+              <w:rFonts w:ascii="Microsoft Sans Serif" w:hAnsi="Microsoft Sans Serif" w:cs="Microsoft Sans Serif"/>
+              <w:noProof/>
+              <w:lang w:val="fr-FR" w:eastAsia="fr-FR"/>
+            </w:rPr>
+            <w:drawing>
+              <wp:anchor distT="0" distB="0" distL="114300" distR="114300" simplePos="0" relativeHeight="251664384" behindDoc="0" locked="0" layoutInCell="1" allowOverlap="1">
+                <wp:simplePos x="0" y="0"/>
+                <wp:positionH relativeFrom="column">
+                  <wp:posOffset>4871085</wp:posOffset>
+                </wp:positionH>
+                <wp:positionV relativeFrom="paragraph">
+                  <wp:posOffset>-719455</wp:posOffset>
+                </wp:positionV>
+                <wp:extent cx="1490345" cy="1116330"/>
+                <wp:effectExtent l="19050" t="0" r="0" b="0"/>
+                <wp:wrapNone/>
+                <wp:docPr id="5" name="Image 4" descr="logo-emsi.jpg"/>
+                <wp:cNvGraphicFramePr>
+                  <a:graphicFrameLocks xmlns:a="http://schemas.openxmlformats.org/drawingml/2006/main" noChangeAspect="1"/>
+                </wp:cNvGraphicFramePr>
+                <a:graphic xmlns:a="http://schemas.openxmlformats.org/drawingml/2006/main">
+                  <a:graphicData uri="http://schemas.openxmlformats.org/drawingml/2006/picture">
+                    <pic:pic xmlns:pic="http://schemas.openxmlformats.org/drawingml/2006/picture">
+                      <pic:nvPicPr>
+                        <pic:cNvPr id="0" name="logo-emsi.jpg"/>
+                        <pic:cNvPicPr/>
+                      </pic:nvPicPr>
+                      <pic:blipFill>
+                        <a:blip r:embed="rId11" cstate="print"/>
+                        <a:stretch>
+                          <a:fillRect/>
+                        </a:stretch>
+                      </pic:blipFill>
+                      <pic:spPr>
+                        <a:xfrm>
+                          <a:off x="0" y="0"/>
+                          <a:ext cx="1490345" cy="1116330"/>
+                        </a:xfrm>
+                        <a:prstGeom prst="rect">
+                          <a:avLst/>
+                        </a:prstGeom>
+                      </pic:spPr>
+                    </pic:pic>
+                  </a:graphicData>
+                </a:graphic>
+              </wp:anchor>
+            </w:drawing>
+          </w:r>
+          <w:r>
+            <w:rPr>
+              <w:rFonts w:ascii="Microsoft Sans Serif" w:hAnsi="Microsoft Sans Serif" w:cs="Microsoft Sans Serif"/>
+              <w:noProof/>
+              <w:lang w:val="fr-FR" w:eastAsia="fr-FR"/>
+            </w:rPr>
             <w:pict>
               <v:shapetype id="_x0000_t202" coordsize="21600,21600" o:spt="202" path="m,l,21600r21600,l21600,xe">
                 <v:stroke joinstyle="miter"/>
@@ -328,26 +478,6 @@
                               <w:sz w:val="72"/>
                               <w:szCs w:val="72"/>
                             </w:rPr>
-                            <w:t>Projet</w:t>
-                          </w:r>
-                          <w:proofErr w:type="spellEnd"/>
-                          <w:r>
-                            <w:rPr>
-                              <w:rFonts w:asciiTheme="majorHAnsi" w:eastAsiaTheme="majorEastAsia" w:hAnsiTheme="majorHAnsi" w:cstheme="majorBidi"/>
-                              <w:color w:val="262626" w:themeColor="text1" w:themeTint="D9"/>
-                              <w:sz w:val="72"/>
-                              <w:szCs w:val="72"/>
-                            </w:rPr>
-                            <w:t xml:space="preserve"> </w:t>
-                          </w:r>
-                          <w:proofErr w:type="spellStart"/>
-                          <w:r>
-                            <w:rPr>
-                              <w:rFonts w:asciiTheme="majorHAnsi" w:eastAsiaTheme="majorEastAsia" w:hAnsiTheme="majorHAnsi" w:cstheme="majorBidi"/>
-                              <w:color w:val="262626" w:themeColor="text1" w:themeTint="D9"/>
-                              <w:sz w:val="72"/>
-                              <w:szCs w:val="72"/>
-                            </w:rPr>
                             <w:t>Maroc</w:t>
                           </w:r>
                           <w:proofErr w:type="spellEnd"/>
@@ -1507,7 +1637,7 @@
             </w:rPr>
             <w:fldChar w:fldCharType="separate"/>
           </w:r>
-          <w:hyperlink w:anchor="_Toc417927302" w:history="1">
+          <w:hyperlink w:anchor="_Toc419788996" w:history="1">
             <w:r>
               <w:rPr>
                 <w:rStyle w:val="Lienhypertexte"/>
@@ -1535,7 +1665,7 @@
                 <w:noProof/>
                 <w:webHidden/>
               </w:rPr>
-              <w:instrText xml:space="preserve"> PAGEREF _Toc417927302 \h </w:instrText>
+              <w:instrText xml:space="preserve"> PAGEREF _Toc419788996 \h </w:instrText>
             </w:r>
             <w:r>
               <w:rPr>
@@ -1578,7 +1708,7 @@
               <w:lang w:eastAsia="fr-FR"/>
             </w:rPr>
           </w:pPr>
-          <w:hyperlink w:anchor="_Toc417927303" w:history="1">
+          <w:hyperlink w:anchor="_Toc419788997" w:history="1">
             <w:r>
               <w:rPr>
                 <w:rStyle w:val="Lienhypertexte"/>
@@ -1606,7 +1736,7 @@
                 <w:noProof/>
                 <w:webHidden/>
               </w:rPr>
-              <w:instrText xml:space="preserve"> PAGEREF _Toc417927303 \h </w:instrText>
+              <w:instrText xml:space="preserve"> PAGEREF _Toc419788997 \h </w:instrText>
             </w:r>
             <w:r>
               <w:rPr>
@@ -1650,7 +1780,7 @@
               <w:lang w:eastAsia="fr-FR"/>
             </w:rPr>
           </w:pPr>
-          <w:hyperlink w:anchor="_Toc417927304" w:history="1">
+          <w:hyperlink w:anchor="_Toc419788998" w:history="1">
             <w:r>
               <w:rPr>
                 <w:rStyle w:val="Lienhypertexte"/>
@@ -1694,7 +1824,7 @@
                 <w:noProof/>
                 <w:webHidden/>
               </w:rPr>
-              <w:instrText xml:space="preserve"> PAGEREF _Toc417927304 \h </w:instrText>
+              <w:instrText xml:space="preserve"> PAGEREF _Toc419788998 \h </w:instrText>
             </w:r>
             <w:r>
               <w:rPr>
@@ -1738,7 +1868,7 @@
               <w:lang w:eastAsia="fr-FR"/>
             </w:rPr>
           </w:pPr>
-          <w:hyperlink w:anchor="_Toc417927305" w:history="1">
+          <w:hyperlink w:anchor="_Toc419788999" w:history="1">
             <w:r>
               <w:rPr>
                 <w:rStyle w:val="Lienhypertexte"/>
@@ -1781,7 +1911,7 @@
                 <w:noProof/>
                 <w:webHidden/>
               </w:rPr>
-              <w:instrText xml:space="preserve"> PAGEREF _Toc417927305 \h </w:instrText>
+              <w:instrText xml:space="preserve"> PAGEREF _Toc419788999 \h </w:instrText>
             </w:r>
             <w:r>
               <w:rPr>
@@ -1825,7 +1955,7 @@
               <w:lang w:eastAsia="fr-FR"/>
             </w:rPr>
           </w:pPr>
-          <w:hyperlink w:anchor="_Toc417927306" w:history="1">
+          <w:hyperlink w:anchor="_Toc419789000" w:history="1">
             <w:r>
               <w:rPr>
                 <w:rStyle w:val="Lienhypertexte"/>
@@ -1868,7 +1998,7 @@
                 <w:noProof/>
                 <w:webHidden/>
               </w:rPr>
-              <w:instrText xml:space="preserve"> PAGEREF _Toc417927306 \h </w:instrText>
+              <w:instrText xml:space="preserve"> PAGEREF _Toc419789000 \h </w:instrText>
             </w:r>
             <w:r>
               <w:rPr>
@@ -1912,7 +2042,7 @@
               <w:lang w:eastAsia="fr-FR"/>
             </w:rPr>
           </w:pPr>
-          <w:hyperlink w:anchor="_Toc417927307" w:history="1">
+          <w:hyperlink w:anchor="_Toc419789001" w:history="1">
             <w:r>
               <w:rPr>
                 <w:rStyle w:val="Lienhypertexte"/>
@@ -1955,7 +2085,7 @@
                 <w:noProof/>
                 <w:webHidden/>
               </w:rPr>
-              <w:instrText xml:space="preserve"> PAGEREF _Toc417927307 \h </w:instrText>
+              <w:instrText xml:space="preserve"> PAGEREF _Toc419789001 \h </w:instrText>
             </w:r>
             <w:r>
               <w:rPr>
@@ -1999,7 +2129,7 @@
               <w:lang w:eastAsia="fr-FR"/>
             </w:rPr>
           </w:pPr>
-          <w:hyperlink w:anchor="_Toc417927308" w:history="1">
+          <w:hyperlink w:anchor="_Toc419789002" w:history="1">
             <w:r>
               <w:rPr>
                 <w:rStyle w:val="Lienhypertexte"/>
@@ -2042,7 +2172,7 @@
                 <w:noProof/>
                 <w:webHidden/>
               </w:rPr>
-              <w:instrText xml:space="preserve"> PAGEREF _Toc417927308 \h </w:instrText>
+              <w:instrText xml:space="preserve"> PAGEREF _Toc419789002 \h </w:instrText>
             </w:r>
             <w:r>
               <w:rPr>
@@ -2086,14 +2216,14 @@
               <w:lang w:eastAsia="fr-FR"/>
             </w:rPr>
           </w:pPr>
-          <w:hyperlink w:anchor="_Toc417927309" w:history="1">
+          <w:hyperlink w:anchor="_Toc419789003" w:history="1">
             <w:r>
               <w:rPr>
                 <w:rStyle w:val="Lienhypertexte"/>
                 <w:rFonts w:ascii="Microsoft Sans Serif" w:hAnsi="Microsoft Sans Serif" w:cs="Microsoft Sans Serif"/>
                 <w:noProof/>
               </w:rPr>
-              <w:t>2.</w:t>
+              <w:t>3.</w:t>
             </w:r>
             <w:r>
               <w:rPr>
@@ -2109,6 +2239,234 @@
                 <w:rFonts w:ascii="Microsoft Sans Serif" w:hAnsi="Microsoft Sans Serif" w:cs="Microsoft Sans Serif"/>
                 <w:noProof/>
               </w:rPr>
+              <w:t>Présentation du parcours des membres fondateurs et de l’encadrement</w:t>
+            </w:r>
+            <w:r>
+              <w:rPr>
+                <w:noProof/>
+                <w:webHidden/>
+              </w:rPr>
+              <w:tab/>
+            </w:r>
+            <w:r>
+              <w:rPr>
+                <w:noProof/>
+                <w:webHidden/>
+              </w:rPr>
+              <w:fldChar w:fldCharType="begin"/>
+            </w:r>
+            <w:r>
+              <w:rPr>
+                <w:noProof/>
+                <w:webHidden/>
+              </w:rPr>
+              <w:instrText xml:space="preserve"> PAGEREF _Toc419789003 \h </w:instrText>
+            </w:r>
+            <w:r>
+              <w:rPr>
+                <w:noProof/>
+                <w:webHidden/>
+              </w:rPr>
+            </w:r>
+            <w:r>
+              <w:rPr>
+                <w:noProof/>
+                <w:webHidden/>
+              </w:rPr>
+              <w:fldChar w:fldCharType="separate"/>
+            </w:r>
+            <w:r>
+              <w:rPr>
+                <w:noProof/>
+                <w:webHidden/>
+              </w:rPr>
+              <w:t>7</w:t>
+            </w:r>
+            <w:r>
+              <w:rPr>
+                <w:noProof/>
+                <w:webHidden/>
+              </w:rPr>
+              <w:fldChar w:fldCharType="end"/>
+            </w:r>
+          </w:hyperlink>
+        </w:p>
+        <w:p>
+          <w:pPr>
+            <w:pStyle w:val="TM3"/>
+            <w:tabs>
+              <w:tab w:val="right" w:leader="dot" w:pos="9062"/>
+            </w:tabs>
+            <w:rPr>
+              <w:rFonts w:eastAsiaTheme="minorEastAsia"/>
+              <w:noProof/>
+              <w:lang w:eastAsia="fr-FR"/>
+            </w:rPr>
+          </w:pPr>
+          <w:hyperlink w:anchor="_Toc419789004" w:history="1">
+            <w:r>
+              <w:rPr>
+                <w:rStyle w:val="Lienhypertexte"/>
+                <w:noProof/>
+              </w:rPr>
+              <w:t>Membres fondateurs</w:t>
+            </w:r>
+            <w:r>
+              <w:rPr>
+                <w:noProof/>
+                <w:webHidden/>
+              </w:rPr>
+              <w:tab/>
+            </w:r>
+            <w:r>
+              <w:rPr>
+                <w:noProof/>
+                <w:webHidden/>
+              </w:rPr>
+              <w:fldChar w:fldCharType="begin"/>
+            </w:r>
+            <w:r>
+              <w:rPr>
+                <w:noProof/>
+                <w:webHidden/>
+              </w:rPr>
+              <w:instrText xml:space="preserve"> PAGEREF _Toc419789004 \h </w:instrText>
+            </w:r>
+            <w:r>
+              <w:rPr>
+                <w:noProof/>
+                <w:webHidden/>
+              </w:rPr>
+            </w:r>
+            <w:r>
+              <w:rPr>
+                <w:noProof/>
+                <w:webHidden/>
+              </w:rPr>
+              <w:fldChar w:fldCharType="separate"/>
+            </w:r>
+            <w:r>
+              <w:rPr>
+                <w:noProof/>
+                <w:webHidden/>
+              </w:rPr>
+              <w:t>7</w:t>
+            </w:r>
+            <w:r>
+              <w:rPr>
+                <w:noProof/>
+                <w:webHidden/>
+              </w:rPr>
+              <w:fldChar w:fldCharType="end"/>
+            </w:r>
+          </w:hyperlink>
+        </w:p>
+        <w:p>
+          <w:pPr>
+            <w:pStyle w:val="TM3"/>
+            <w:tabs>
+              <w:tab w:val="right" w:leader="dot" w:pos="9062"/>
+            </w:tabs>
+            <w:rPr>
+              <w:rFonts w:eastAsiaTheme="minorEastAsia"/>
+              <w:noProof/>
+              <w:lang w:eastAsia="fr-FR"/>
+            </w:rPr>
+          </w:pPr>
+          <w:hyperlink w:anchor="_Toc419789005" w:history="1">
+            <w:r>
+              <w:rPr>
+                <w:rStyle w:val="Lienhypertexte"/>
+                <w:noProof/>
+              </w:rPr>
+              <w:t>Encadrement</w:t>
+            </w:r>
+            <w:r>
+              <w:rPr>
+                <w:noProof/>
+                <w:webHidden/>
+              </w:rPr>
+              <w:tab/>
+            </w:r>
+            <w:r>
+              <w:rPr>
+                <w:noProof/>
+                <w:webHidden/>
+              </w:rPr>
+              <w:fldChar w:fldCharType="begin"/>
+            </w:r>
+            <w:r>
+              <w:rPr>
+                <w:noProof/>
+                <w:webHidden/>
+              </w:rPr>
+              <w:instrText xml:space="preserve"> PAGEREF _Toc419789005 \h </w:instrText>
+            </w:r>
+            <w:r>
+              <w:rPr>
+                <w:noProof/>
+                <w:webHidden/>
+              </w:rPr>
+            </w:r>
+            <w:r>
+              <w:rPr>
+                <w:noProof/>
+                <w:webHidden/>
+              </w:rPr>
+              <w:fldChar w:fldCharType="separate"/>
+            </w:r>
+            <w:r>
+              <w:rPr>
+                <w:noProof/>
+                <w:webHidden/>
+              </w:rPr>
+              <w:t>7</w:t>
+            </w:r>
+            <w:r>
+              <w:rPr>
+                <w:noProof/>
+                <w:webHidden/>
+              </w:rPr>
+              <w:fldChar w:fldCharType="end"/>
+            </w:r>
+          </w:hyperlink>
+        </w:p>
+        <w:p>
+          <w:pPr>
+            <w:pStyle w:val="TM2"/>
+            <w:tabs>
+              <w:tab w:val="left" w:pos="660"/>
+              <w:tab w:val="right" w:leader="dot" w:pos="9062"/>
+            </w:tabs>
+            <w:rPr>
+              <w:rFonts w:eastAsiaTheme="minorEastAsia"/>
+              <w:noProof/>
+              <w:lang w:eastAsia="fr-FR"/>
+            </w:rPr>
+          </w:pPr>
+          <w:hyperlink w:anchor="_Toc419789006" w:history="1">
+            <w:r>
+              <w:rPr>
+                <w:rStyle w:val="Lienhypertexte"/>
+                <w:rFonts w:ascii="Microsoft Sans Serif" w:hAnsi="Microsoft Sans Serif" w:cs="Microsoft Sans Serif"/>
+                <w:noProof/>
+              </w:rPr>
+              <w:t>4.</w:t>
+            </w:r>
+            <w:r>
+              <w:rPr>
+                <w:rFonts w:eastAsiaTheme="minorEastAsia"/>
+                <w:noProof/>
+                <w:lang w:eastAsia="fr-FR"/>
+              </w:rPr>
+              <w:tab/>
+            </w:r>
+            <w:r>
+              <w:rPr>
+                <w:rStyle w:val="Lienhypertexte"/>
+                <w:rFonts w:ascii="Microsoft Sans Serif" w:hAnsi="Microsoft Sans Serif" w:cs="Microsoft Sans Serif"/>
+                <w:noProof/>
+              </w:rPr>
               <w:t>L’environnement</w:t>
             </w:r>
             <w:r>
@@ -2130,7 +2488,7 @@
                 <w:noProof/>
                 <w:webHidden/>
               </w:rPr>
-              <w:instrText xml:space="preserve"> PAGEREF _Toc417927309 \h </w:instrText>
+              <w:instrText xml:space="preserve"> PAGEREF _Toc419789006 \h </w:instrText>
             </w:r>
             <w:r>
               <w:rPr>
@@ -2174,13 +2532,13 @@
               <w:lang w:eastAsia="fr-FR"/>
             </w:rPr>
           </w:pPr>
-          <w:hyperlink w:anchor="_Toc417927310" w:history="1">
+          <w:hyperlink w:anchor="_Toc419789007" w:history="1">
             <w:r>
               <w:rPr>
                 <w:rStyle w:val="Lienhypertexte"/>
                 <w:noProof/>
               </w:rPr>
-              <w:t>2.1.</w:t>
+              <w:t>4.1.</w:t>
             </w:r>
             <w:r>
               <w:rPr>
@@ -2217,7 +2575,7 @@
                 <w:noProof/>
                 <w:webHidden/>
               </w:rPr>
-              <w:instrText xml:space="preserve"> PAGEREF _Toc417927310 \h </w:instrText>
+              <w:instrText xml:space="preserve"> PAGEREF _Toc419789007 \h </w:instrText>
             </w:r>
             <w:r>
               <w:rPr>
@@ -2261,28 +2619,29 @@
               <w:lang w:eastAsia="fr-FR"/>
             </w:rPr>
           </w:pPr>
-          <w:hyperlink w:anchor="_Toc417927311" w:history="1">
-            <w:r>
-              <w:rPr>
-                <w:rStyle w:val="Lienhypertexte"/>
-                <w:noProof/>
-              </w:rPr>
-              <w:t>2.2.</w:t>
-            </w:r>
-            <w:r>
-              <w:rPr>
-                <w:rFonts w:eastAsiaTheme="minorEastAsia"/>
-                <w:noProof/>
-                <w:lang w:eastAsia="fr-FR"/>
-              </w:rPr>
-              <w:tab/>
-            </w:r>
+          <w:hyperlink w:anchor="_Toc419789008" w:history="1">
             <w:r>
               <w:rPr>
                 <w:rStyle w:val="Lienhypertexte"/>
                 <w:rFonts w:ascii="Microsoft Sans Serif" w:hAnsi="Microsoft Sans Serif" w:cs="Microsoft Sans Serif"/>
                 <w:noProof/>
               </w:rPr>
+              <w:t>4.2.</w:t>
+            </w:r>
+            <w:r>
+              <w:rPr>
+                <w:rFonts w:eastAsiaTheme="minorEastAsia"/>
+                <w:noProof/>
+                <w:lang w:eastAsia="fr-FR"/>
+              </w:rPr>
+              <w:tab/>
+            </w:r>
+            <w:r>
+              <w:rPr>
+                <w:rStyle w:val="Lienhypertexte"/>
+                <w:rFonts w:ascii="Microsoft Sans Serif" w:hAnsi="Microsoft Sans Serif" w:cs="Microsoft Sans Serif"/>
+                <w:noProof/>
+              </w:rPr>
               <w:t>L’analyse du marché</w:t>
             </w:r>
             <w:r>
@@ -2304,7 +2663,7 @@
                 <w:noProof/>
                 <w:webHidden/>
               </w:rPr>
-              <w:instrText xml:space="preserve"> PAGEREF _Toc417927311 \h </w:instrText>
+              <w:instrText xml:space="preserve"> PAGEREF _Toc419789008 \h </w:instrText>
             </w:r>
             <w:r>
               <w:rPr>
@@ -2324,7 +2683,7 @@
                 <w:noProof/>
                 <w:webHidden/>
               </w:rPr>
-              <w:t>7</w:t>
+              <w:t>8</w:t>
             </w:r>
             <w:r>
               <w:rPr>
@@ -2348,13 +2707,13 @@
               <w:lang w:eastAsia="fr-FR"/>
             </w:rPr>
           </w:pPr>
-          <w:hyperlink w:anchor="_Toc417927312" w:history="1">
+          <w:hyperlink w:anchor="_Toc419789009" w:history="1">
             <w:r>
               <w:rPr>
                 <w:rStyle w:val="Lienhypertexte"/>
                 <w:noProof/>
               </w:rPr>
-              <w:t>2.3.</w:t>
+              <w:t>4.3.</w:t>
             </w:r>
             <w:r>
               <w:rPr>
@@ -2391,7 +2750,7 @@
                 <w:noProof/>
                 <w:webHidden/>
               </w:rPr>
-              <w:instrText xml:space="preserve"> PAGEREF _Toc417927312 \h </w:instrText>
+              <w:instrText xml:space="preserve"> PAGEREF _Toc419789009 \h </w:instrText>
             </w:r>
             <w:r>
               <w:rPr>
@@ -2411,7 +2770,7 @@
                 <w:noProof/>
                 <w:webHidden/>
               </w:rPr>
-              <w:t>7</w:t>
+              <w:t>8</w:t>
             </w:r>
             <w:r>
               <w:rPr>
@@ -2435,14 +2794,14 @@
               <w:lang w:eastAsia="fr-FR"/>
             </w:rPr>
           </w:pPr>
-          <w:hyperlink w:anchor="_Toc417927313" w:history="1">
+          <w:hyperlink w:anchor="_Toc419789010" w:history="1">
             <w:r>
               <w:rPr>
                 <w:rStyle w:val="Lienhypertexte"/>
                 <w:rFonts w:ascii="Microsoft Sans Serif" w:hAnsi="Microsoft Sans Serif" w:cs="Microsoft Sans Serif"/>
                 <w:noProof/>
               </w:rPr>
-              <w:t>2.4.</w:t>
+              <w:t>4.4.</w:t>
             </w:r>
             <w:r>
               <w:rPr>
@@ -2479,7 +2838,7 @@
                 <w:noProof/>
                 <w:webHidden/>
               </w:rPr>
-              <w:instrText xml:space="preserve"> PAGEREF _Toc417927313 \h </w:instrText>
+              <w:instrText xml:space="preserve"> PAGEREF _Toc419789010 \h </w:instrText>
             </w:r>
             <w:r>
               <w:rPr>
@@ -2499,7 +2858,7 @@
                 <w:noProof/>
                 <w:webHidden/>
               </w:rPr>
-              <w:t>7</w:t>
+              <w:t>8</w:t>
             </w:r>
             <w:r>
               <w:rPr>
@@ -2523,14 +2882,14 @@
               <w:lang w:eastAsia="fr-FR"/>
             </w:rPr>
           </w:pPr>
-          <w:hyperlink w:anchor="_Toc417927314" w:history="1">
+          <w:hyperlink w:anchor="_Toc419789011" w:history="1">
             <w:r>
               <w:rPr>
                 <w:rStyle w:val="Lienhypertexte"/>
                 <w:rFonts w:ascii="Microsoft Sans Serif" w:hAnsi="Microsoft Sans Serif" w:cs="Microsoft Sans Serif"/>
                 <w:noProof/>
               </w:rPr>
-              <w:t>3.</w:t>
+              <w:t>5.</w:t>
             </w:r>
             <w:r>
               <w:rPr>
@@ -2567,7 +2926,7 @@
                 <w:noProof/>
                 <w:webHidden/>
               </w:rPr>
-              <w:instrText xml:space="preserve"> PAGEREF _Toc417927314 \h </w:instrText>
+              <w:instrText xml:space="preserve"> PAGEREF _Toc419789011 \h </w:instrText>
             </w:r>
             <w:r>
               <w:rPr>
@@ -2587,7 +2946,7 @@
                 <w:noProof/>
                 <w:webHidden/>
               </w:rPr>
-              <w:t>8</w:t>
+              <w:t>9</w:t>
             </w:r>
             <w:r>
               <w:rPr>
@@ -2611,14 +2970,14 @@
               <w:lang w:eastAsia="fr-FR"/>
             </w:rPr>
           </w:pPr>
-          <w:hyperlink w:anchor="_Toc417927315" w:history="1">
+          <w:hyperlink w:anchor="_Toc419789012" w:history="1">
             <w:r>
               <w:rPr>
                 <w:rStyle w:val="Lienhypertexte"/>
                 <w:rFonts w:ascii="Microsoft Sans Serif" w:hAnsi="Microsoft Sans Serif" w:cs="Microsoft Sans Serif"/>
                 <w:noProof/>
               </w:rPr>
-              <w:t>3.1.</w:t>
+              <w:t>5.1.</w:t>
             </w:r>
             <w:r>
               <w:rPr>
@@ -2655,7 +3014,7 @@
                 <w:noProof/>
                 <w:webHidden/>
               </w:rPr>
-              <w:instrText xml:space="preserve"> PAGEREF _Toc417927315 \h </w:instrText>
+              <w:instrText xml:space="preserve"> PAGEREF _Toc419789012 \h </w:instrText>
             </w:r>
             <w:r>
               <w:rPr>
@@ -2675,7 +3034,7 @@
                 <w:noProof/>
                 <w:webHidden/>
               </w:rPr>
-              <w:t>8</w:t>
+              <w:t>9</w:t>
             </w:r>
             <w:r>
               <w:rPr>
@@ -2699,14 +3058,14 @@
               <w:lang w:eastAsia="fr-FR"/>
             </w:rPr>
           </w:pPr>
-          <w:hyperlink w:anchor="_Toc417927316" w:history="1">
+          <w:hyperlink w:anchor="_Toc419789013" w:history="1">
             <w:r>
               <w:rPr>
                 <w:rStyle w:val="Lienhypertexte"/>
                 <w:rFonts w:ascii="Microsoft Sans Serif" w:hAnsi="Microsoft Sans Serif" w:cs="Microsoft Sans Serif"/>
                 <w:noProof/>
               </w:rPr>
-              <w:t>3.2.</w:t>
+              <w:t>5.2.</w:t>
             </w:r>
             <w:r>
               <w:rPr>
@@ -2743,7 +3102,7 @@
                 <w:noProof/>
                 <w:webHidden/>
               </w:rPr>
-              <w:instrText xml:space="preserve"> PAGEREF _Toc417927316 \h </w:instrText>
+              <w:instrText xml:space="preserve"> PAGEREF _Toc419789013 \h </w:instrText>
             </w:r>
             <w:r>
               <w:rPr>
@@ -2763,7 +3122,7 @@
                 <w:noProof/>
                 <w:webHidden/>
               </w:rPr>
-              <w:t>8</w:t>
+              <w:t>9</w:t>
             </w:r>
             <w:r>
               <w:rPr>
@@ -2787,14 +3146,14 @@
               <w:lang w:eastAsia="fr-FR"/>
             </w:rPr>
           </w:pPr>
-          <w:hyperlink w:anchor="_Toc417927317" w:history="1">
+          <w:hyperlink w:anchor="_Toc419789014" w:history="1">
             <w:r>
               <w:rPr>
                 <w:rStyle w:val="Lienhypertexte"/>
                 <w:rFonts w:ascii="Microsoft Sans Serif" w:hAnsi="Microsoft Sans Serif" w:cs="Microsoft Sans Serif"/>
                 <w:noProof/>
               </w:rPr>
-              <w:t>4.</w:t>
+              <w:t>6.</w:t>
             </w:r>
             <w:r>
               <w:rPr>
@@ -2831,7 +3190,7 @@
                 <w:noProof/>
                 <w:webHidden/>
               </w:rPr>
-              <w:instrText xml:space="preserve"> PAGEREF _Toc417927317 \h </w:instrText>
+              <w:instrText xml:space="preserve"> PAGEREF _Toc419789014 \h </w:instrText>
             </w:r>
             <w:r>
               <w:rPr>
@@ -2875,94 +3234,79 @@
               <w:lang w:eastAsia="fr-FR"/>
             </w:rPr>
           </w:pPr>
-          <w:hyperlink w:anchor="_Toc417927318" w:history="1">
+          <w:hyperlink w:anchor="_Toc419789015" w:history="1">
+            <w:r>
+              <w:rPr>
+                <w:rStyle w:val="Lienhypertexte"/>
+                <w:noProof/>
+              </w:rPr>
+              <w:t>7.</w:t>
+            </w:r>
+            <w:r>
+              <w:rPr>
+                <w:rFonts w:eastAsiaTheme="minorEastAsia"/>
+                <w:noProof/>
+                <w:lang w:eastAsia="fr-FR"/>
+              </w:rPr>
+              <w:tab/>
+            </w:r>
             <w:r>
               <w:rPr>
                 <w:rStyle w:val="Lienhypertexte"/>
                 <w:rFonts w:ascii="Microsoft Sans Serif" w:hAnsi="Microsoft Sans Serif" w:cs="Microsoft Sans Serif"/>
                 <w:noProof/>
               </w:rPr>
-              <w:t>5.</w:t>
-            </w:r>
-            <w:r>
-              <w:rPr>
-                <w:rFonts w:eastAsiaTheme="minorEastAsia"/>
-                <w:noProof/>
-                <w:lang w:eastAsia="fr-FR"/>
+              <w:t>La propriété intellectuelle et industrielle</w:t>
+            </w:r>
+            <w:r>
+              <w:rPr>
+                <w:noProof/>
+                <w:webHidden/>
               </w:rPr>
               <w:tab/>
             </w:r>
             <w:r>
               <w:rPr>
-                <w:rStyle w:val="Lienhypertexte"/>
-                <w:rFonts w:ascii="Microsoft Sans Serif" w:hAnsi="Microsoft Sans Serif" w:cs="Microsoft Sans Serif"/>
-                <w:noProof/>
-              </w:rPr>
-              <w:t>La propriété intellectuelle et industrielle</w:t>
-            </w:r>
-            <w:r>
-              <w:rPr>
                 <w:noProof/>
                 <w:webHidden/>
               </w:rPr>
-              <w:tab/>
+              <w:fldChar w:fldCharType="begin"/>
             </w:r>
             <w:r>
               <w:rPr>
                 <w:noProof/>
                 <w:webHidden/>
               </w:rPr>
-              <w:fldChar w:fldCharType="begin"/>
+              <w:instrText xml:space="preserve"> PAGEREF _Toc419789015 \h </w:instrText>
             </w:r>
             <w:r>
               <w:rPr>
                 <w:noProof/>
                 <w:webHidden/>
               </w:rPr>
-              <w:instrText xml:space="preserve"> PAGEREF _Toc417927318 \h </w:instrText>
             </w:r>
             <w:r>
               <w:rPr>
                 <w:noProof/>
                 <w:webHidden/>
               </w:rPr>
+              <w:fldChar w:fldCharType="separate"/>
             </w:r>
             <w:r>
               <w:rPr>
                 <w:noProof/>
                 <w:webHidden/>
               </w:rPr>
-              <w:fldChar w:fldCharType="separate"/>
+              <w:t>10</w:t>
             </w:r>
             <w:r>
               <w:rPr>
                 <w:noProof/>
                 <w:webHidden/>
               </w:rPr>
-              <w:t>10</w:t>
-            </w:r>
-            <w:r>
-              <w:rPr>
-                <w:noProof/>
-                <w:webHidden/>
-              </w:rPr>
               <w:fldChar w:fldCharType="end"/>
             </w:r>
           </w:hyperlink>
-        </w:p>
-        <w:p>
-          <w:pPr>
-            <w:pStyle w:val="TM3"/>
-            <w:tabs>
-              <w:tab w:val="left" w:pos="1100"/>
-              <w:tab w:val="right" w:leader="dot" w:pos="9062"/>
-            </w:tabs>
-            <w:rPr>
-              <w:rFonts w:eastAsiaTheme="minorEastAsia"/>
-              <w:noProof/>
-              <w:lang w:eastAsia="fr-FR"/>
-            </w:rPr>
-          </w:pPr>
         </w:p>
         <w:p>
           <w:pPr>
@@ -3029,7 +3373,7 @@
           <w:rFonts w:ascii="Microsoft Sans Serif" w:hAnsi="Microsoft Sans Serif" w:cs="Microsoft Sans Serif"/>
         </w:rPr>
       </w:pPr>
-      <w:bookmarkStart w:id="1" w:name="_Toc417927302"/>
+      <w:bookmarkStart w:id="1" w:name="_Toc419788996"/>
       <w:r>
         <w:rPr>
           <w:rFonts w:ascii="Microsoft Sans Serif" w:hAnsi="Microsoft Sans Serif" w:cs="Microsoft Sans Serif"/>
@@ -3282,7 +3626,7 @@
           <w:rFonts w:ascii="Microsoft Sans Serif" w:hAnsi="Microsoft Sans Serif" w:cs="Microsoft Sans Serif"/>
         </w:rPr>
       </w:pPr>
-      <w:bookmarkStart w:id="2" w:name="_Toc417927303"/>
+      <w:bookmarkStart w:id="2" w:name="_Toc419788997"/>
       <w:r>
         <w:rPr>
           <w:rFonts w:ascii="Microsoft Sans Serif" w:hAnsi="Microsoft Sans Serif" w:cs="Microsoft Sans Serif"/>
@@ -3302,7 +3646,7 @@
           <w:rFonts w:ascii="Microsoft Sans Serif" w:hAnsi="Microsoft Sans Serif" w:cs="Microsoft Sans Serif"/>
         </w:rPr>
       </w:pPr>
-      <w:bookmarkStart w:id="3" w:name="_Toc417927304"/>
+      <w:bookmarkStart w:id="3" w:name="_Toc419788998"/>
       <w:r>
         <w:rPr>
           <w:rFonts w:ascii="Microsoft Sans Serif" w:hAnsi="Microsoft Sans Serif" w:cs="Microsoft Sans Serif"/>
@@ -3319,7 +3663,7 @@
           <w:numId w:val="6"/>
         </w:numPr>
       </w:pPr>
-      <w:bookmarkStart w:id="4" w:name="_Toc417927305"/>
+      <w:bookmarkStart w:id="4" w:name="_Toc419788999"/>
       <w:r>
         <w:rPr>
           <w:rFonts w:ascii="Microsoft Sans Serif" w:hAnsi="Microsoft Sans Serif" w:cs="Microsoft Sans Serif"/>
@@ -3512,7 +3856,7 @@
         </w:numPr>
         <w:jc w:val="both"/>
       </w:pPr>
-      <w:bookmarkStart w:id="5" w:name="_Toc417927306"/>
+      <w:bookmarkStart w:id="5" w:name="_Toc419789000"/>
       <w:r>
         <w:rPr>
           <w:rFonts w:ascii="Microsoft Sans Serif" w:hAnsi="Microsoft Sans Serif" w:cs="Microsoft Sans Serif"/>
@@ -3624,7 +3968,7 @@
         </w:numPr>
         <w:jc w:val="both"/>
       </w:pPr>
-      <w:bookmarkStart w:id="6" w:name="_Toc417927307"/>
+      <w:bookmarkStart w:id="6" w:name="_Toc419789001"/>
       <w:r>
         <w:rPr>
           <w:rFonts w:ascii="Microsoft Sans Serif" w:hAnsi="Microsoft Sans Serif" w:cs="Microsoft Sans Serif"/>
@@ -4134,7 +4478,7 @@
         </w:numPr>
         <w:ind w:left="360"/>
       </w:pPr>
-      <w:bookmarkStart w:id="7" w:name="_Toc417927308"/>
+      <w:bookmarkStart w:id="7" w:name="_Toc419789002"/>
       <w:r>
         <w:rPr>
           <w:rFonts w:ascii="Microsoft Sans Serif" w:hAnsi="Microsoft Sans Serif" w:cs="Microsoft Sans Serif"/>
@@ -4903,6 +5247,17 @@
     </w:p>
     <w:p>
       <w:pPr>
+        <w:pStyle w:val="Paragraphedeliste"/>
+        <w:ind w:left="1440"/>
+        <w:rPr>
+          <w:rFonts w:ascii="Microsoft Sans Serif" w:hAnsi="Microsoft Sans Serif" w:cs="Microsoft Sans Serif"/>
+        </w:rPr>
+      </w:pPr>
+    </w:p>
+    <w:p>
+      <w:pPr>
+        <w:pStyle w:val="Paragraphedeliste"/>
+        <w:ind w:left="1440"/>
         <w:rPr>
           <w:rFonts w:ascii="Microsoft Sans Serif" w:hAnsi="Microsoft Sans Serif" w:cs="Microsoft Sans Serif"/>
         </w:rPr>
@@ -4913,37 +5268,579 @@
         <w:pStyle w:val="Titre2"/>
         <w:numPr>
           <w:ilvl w:val="0"/>
-          <w:numId w:val="6"/>
+          <w:numId w:val="20"/>
         </w:numPr>
         <w:rPr>
           <w:rFonts w:ascii="Microsoft Sans Serif" w:hAnsi="Microsoft Sans Serif" w:cs="Microsoft Sans Serif"/>
         </w:rPr>
       </w:pPr>
-      <w:bookmarkStart w:id="8" w:name="_Toc417927309"/>
+      <w:bookmarkStart w:id="8" w:name="_Toc419789003"/>
+      <w:r>
+        <w:rPr>
+          <w:rFonts w:ascii="Microsoft Sans Serif" w:hAnsi="Microsoft Sans Serif" w:cs="Microsoft Sans Serif"/>
+        </w:rPr>
+        <w:t>Présentation du parcours des membres fondateurs</w:t>
+      </w:r>
+      <w:r>
+        <w:rPr>
+          <w:rFonts w:ascii="Microsoft Sans Serif" w:hAnsi="Microsoft Sans Serif" w:cs="Microsoft Sans Serif"/>
+        </w:rPr>
+        <w:t xml:space="preserve"> et de l’encadrement</w:t>
+      </w:r>
+      <w:bookmarkEnd w:id="8"/>
+    </w:p>
+    <w:p>
+      <w:pPr>
+        <w:pStyle w:val="Titre4"/>
+      </w:pPr>
+    </w:p>
+    <w:p>
+      <w:pPr>
+        <w:pStyle w:val="Titre3"/>
+      </w:pPr>
+      <w:bookmarkStart w:id="9" w:name="_Toc419789004"/>
+      <w:r>
+        <w:t>Membres fondateurs</w:t>
+      </w:r>
+      <w:bookmarkEnd w:id="9"/>
+    </w:p>
+    <w:p/>
+    <w:p>
+      <w:pPr>
+        <w:pStyle w:val="Paragraphedeliste"/>
+        <w:numPr>
+          <w:ilvl w:val="0"/>
+          <w:numId w:val="21"/>
+        </w:numPr>
+        <w:rPr>
+          <w:rFonts w:ascii="Microsoft Sans Serif" w:hAnsi="Microsoft Sans Serif" w:cs="Microsoft Sans Serif"/>
+          <w:b/>
+          <w:lang w:val="en-US"/>
+        </w:rPr>
+      </w:pPr>
+      <w:r>
+        <w:rPr>
+          <w:rFonts w:ascii="Microsoft Sans Serif" w:hAnsi="Microsoft Sans Serif" w:cs="Microsoft Sans Serif"/>
+          <w:b/>
+          <w:lang w:val="en-US"/>
+        </w:rPr>
+        <w:t>Mr. Mohammed Amine El Jirari</w:t>
+      </w:r>
+    </w:p>
+    <w:p>
+      <w:pPr>
+        <w:pStyle w:val="Paragraphedeliste"/>
+        <w:numPr>
+          <w:ilvl w:val="1"/>
+          <w:numId w:val="21"/>
+        </w:numPr>
+        <w:rPr>
+          <w:rFonts w:ascii="Microsoft Sans Serif" w:hAnsi="Microsoft Sans Serif" w:cs="Microsoft Sans Serif"/>
+        </w:rPr>
+      </w:pPr>
+      <w:r>
+        <w:rPr>
+          <w:rFonts w:ascii="Microsoft Sans Serif" w:hAnsi="Microsoft Sans Serif" w:cs="Microsoft Sans Serif"/>
+        </w:rPr>
+        <w:t>Baccalauréat ès Sciences Mathématiques option A</w:t>
+      </w:r>
+    </w:p>
+    <w:p>
+      <w:pPr>
+        <w:pStyle w:val="Paragraphedeliste"/>
+        <w:numPr>
+          <w:ilvl w:val="1"/>
+          <w:numId w:val="21"/>
+        </w:numPr>
+        <w:rPr>
+          <w:rFonts w:ascii="Microsoft Sans Serif" w:hAnsi="Microsoft Sans Serif" w:cs="Microsoft Sans Serif"/>
+        </w:rPr>
+      </w:pPr>
+      <w:r>
+        <w:rPr>
+          <w:rFonts w:ascii="Microsoft Sans Serif" w:hAnsi="Microsoft Sans Serif" w:cs="Microsoft Sans Serif"/>
+        </w:rPr>
+        <w:t>Licence ès Sciences Mat</w:t>
+      </w:r>
+      <w:r>
+        <w:rPr>
+          <w:rFonts w:ascii="Microsoft Sans Serif" w:hAnsi="Microsoft Sans Serif" w:cs="Microsoft Sans Serif"/>
+        </w:rPr>
+        <w:t>hématiques et Informatiques</w:t>
+      </w:r>
+    </w:p>
+    <w:p>
+      <w:pPr>
+        <w:pStyle w:val="Paragraphedeliste"/>
+        <w:numPr>
+          <w:ilvl w:val="1"/>
+          <w:numId w:val="21"/>
+        </w:numPr>
+        <w:rPr>
+          <w:rFonts w:ascii="Microsoft Sans Serif" w:hAnsi="Microsoft Sans Serif" w:cs="Microsoft Sans Serif"/>
+        </w:rPr>
+      </w:pPr>
+      <w:r>
+        <w:rPr>
+          <w:rFonts w:ascii="Microsoft Sans Serif" w:hAnsi="Microsoft Sans Serif" w:cs="Microsoft Sans Serif"/>
+        </w:rPr>
+        <w:t>Actuellement :</w:t>
+      </w:r>
+    </w:p>
+    <w:p>
+      <w:pPr>
+        <w:pStyle w:val="Paragraphedeliste"/>
+        <w:numPr>
+          <w:ilvl w:val="2"/>
+          <w:numId w:val="21"/>
+        </w:numPr>
+        <w:rPr>
+          <w:rFonts w:ascii="Microsoft Sans Serif" w:hAnsi="Microsoft Sans Serif" w:cs="Microsoft Sans Serif"/>
+        </w:rPr>
+      </w:pPr>
+      <w:r>
+        <w:rPr>
+          <w:rFonts w:ascii="Microsoft Sans Serif" w:hAnsi="Microsoft Sans Serif" w:cs="Microsoft Sans Serif"/>
+        </w:rPr>
+        <w:t>5</w:t>
+      </w:r>
+      <w:r>
+        <w:rPr>
+          <w:rFonts w:ascii="Microsoft Sans Serif" w:hAnsi="Microsoft Sans Serif" w:cs="Microsoft Sans Serif"/>
+          <w:vertAlign w:val="superscript"/>
+        </w:rPr>
+        <w:t>ème</w:t>
+      </w:r>
+      <w:r>
+        <w:rPr>
+          <w:rFonts w:ascii="Microsoft Sans Serif" w:hAnsi="Microsoft Sans Serif" w:cs="Microsoft Sans Serif"/>
+        </w:rPr>
+        <w:t xml:space="preserve"> </w:t>
+      </w:r>
+      <w:r>
+        <w:rPr>
+          <w:rFonts w:ascii="Microsoft Sans Serif" w:hAnsi="Microsoft Sans Serif" w:cs="Microsoft Sans Serif"/>
+        </w:rPr>
+        <w:t xml:space="preserve"> année cycle d’ingénieur IIR - MIAGE</w:t>
+      </w:r>
+    </w:p>
+    <w:p>
+      <w:pPr>
+        <w:pStyle w:val="Paragraphedeliste"/>
+        <w:numPr>
+          <w:ilvl w:val="2"/>
+          <w:numId w:val="21"/>
+        </w:numPr>
+        <w:rPr>
+          <w:rFonts w:ascii="Microsoft Sans Serif" w:hAnsi="Microsoft Sans Serif" w:cs="Microsoft Sans Serif"/>
+        </w:rPr>
+      </w:pPr>
+      <w:r>
+        <w:rPr>
+          <w:rFonts w:ascii="Microsoft Sans Serif" w:hAnsi="Microsoft Sans Serif" w:cs="Microsoft Sans Serif"/>
+        </w:rPr>
+        <w:t>Master 2 MIAGE - NTDP</w:t>
+      </w:r>
+    </w:p>
+    <w:p>
+      <w:pPr>
+        <w:pStyle w:val="Paragraphedeliste"/>
+        <w:numPr>
+          <w:ilvl w:val="0"/>
+          <w:numId w:val="21"/>
+        </w:numPr>
+        <w:rPr>
+          <w:rFonts w:ascii="Microsoft Sans Serif" w:hAnsi="Microsoft Sans Serif" w:cs="Microsoft Sans Serif"/>
+          <w:b/>
+          <w:lang w:val="en-US"/>
+        </w:rPr>
+      </w:pPr>
+      <w:proofErr w:type="spellStart"/>
+      <w:r>
+        <w:rPr>
+          <w:rFonts w:ascii="Microsoft Sans Serif" w:hAnsi="Microsoft Sans Serif" w:cs="Microsoft Sans Serif"/>
+          <w:b/>
+          <w:lang w:val="en-US"/>
+        </w:rPr>
+        <w:t>Mr</w:t>
+      </w:r>
+      <w:proofErr w:type="spellEnd"/>
+      <w:r>
+        <w:rPr>
+          <w:rFonts w:ascii="Microsoft Sans Serif" w:hAnsi="Microsoft Sans Serif" w:cs="Microsoft Sans Serif"/>
+          <w:b/>
+          <w:lang w:val="en-US"/>
+        </w:rPr>
+        <w:t xml:space="preserve">; </w:t>
+      </w:r>
+      <w:proofErr w:type="spellStart"/>
+      <w:r>
+        <w:rPr>
+          <w:rFonts w:ascii="Microsoft Sans Serif" w:hAnsi="Microsoft Sans Serif" w:cs="Microsoft Sans Serif"/>
+          <w:b/>
+          <w:lang w:val="en-US"/>
+        </w:rPr>
+        <w:t>Saad</w:t>
+      </w:r>
+      <w:proofErr w:type="spellEnd"/>
+      <w:r>
+        <w:rPr>
+          <w:rFonts w:ascii="Microsoft Sans Serif" w:hAnsi="Microsoft Sans Serif" w:cs="Microsoft Sans Serif"/>
+          <w:b/>
+          <w:lang w:val="en-US"/>
+        </w:rPr>
+        <w:t xml:space="preserve"> </w:t>
+      </w:r>
+      <w:proofErr w:type="spellStart"/>
+      <w:r>
+        <w:rPr>
+          <w:rFonts w:ascii="Microsoft Sans Serif" w:hAnsi="Microsoft Sans Serif" w:cs="Microsoft Sans Serif"/>
+          <w:b/>
+          <w:lang w:val="en-US"/>
+        </w:rPr>
+        <w:t>Dhaim</w:t>
+      </w:r>
+      <w:proofErr w:type="spellEnd"/>
+    </w:p>
+    <w:p>
+      <w:pPr>
+        <w:pStyle w:val="Paragraphedeliste"/>
+        <w:numPr>
+          <w:ilvl w:val="1"/>
+          <w:numId w:val="21"/>
+        </w:numPr>
+        <w:rPr>
+          <w:rFonts w:ascii="Microsoft Sans Serif" w:hAnsi="Microsoft Sans Serif" w:cs="Microsoft Sans Serif"/>
+        </w:rPr>
+      </w:pPr>
+      <w:r>
+        <w:rPr>
+          <w:rFonts w:ascii="Microsoft Sans Serif" w:hAnsi="Microsoft Sans Serif" w:cs="Microsoft Sans Serif"/>
+        </w:rPr>
+        <w:t>Actuellement :</w:t>
+      </w:r>
+    </w:p>
+    <w:p>
+      <w:pPr>
+        <w:pStyle w:val="Paragraphedeliste"/>
+        <w:numPr>
+          <w:ilvl w:val="2"/>
+          <w:numId w:val="21"/>
+        </w:numPr>
+        <w:rPr>
+          <w:rFonts w:ascii="Microsoft Sans Serif" w:hAnsi="Microsoft Sans Serif" w:cs="Microsoft Sans Serif"/>
+        </w:rPr>
+      </w:pPr>
+      <w:r>
+        <w:rPr>
+          <w:rFonts w:ascii="Microsoft Sans Serif" w:hAnsi="Microsoft Sans Serif" w:cs="Microsoft Sans Serif"/>
+        </w:rPr>
+        <w:t>5</w:t>
+      </w:r>
+      <w:r>
+        <w:rPr>
+          <w:rFonts w:ascii="Microsoft Sans Serif" w:hAnsi="Microsoft Sans Serif" w:cs="Microsoft Sans Serif"/>
+          <w:vertAlign w:val="superscript"/>
+        </w:rPr>
+        <w:t>ème</w:t>
+      </w:r>
+      <w:r>
+        <w:rPr>
+          <w:rFonts w:ascii="Microsoft Sans Serif" w:hAnsi="Microsoft Sans Serif" w:cs="Microsoft Sans Serif"/>
+        </w:rPr>
+        <w:t xml:space="preserve"> </w:t>
+      </w:r>
+      <w:r>
+        <w:rPr>
+          <w:rFonts w:ascii="Microsoft Sans Serif" w:hAnsi="Microsoft Sans Serif" w:cs="Microsoft Sans Serif"/>
+        </w:rPr>
+        <w:t xml:space="preserve"> année cycle d’ingénieur IIR - MIAGE</w:t>
+      </w:r>
+    </w:p>
+    <w:p>
+      <w:pPr>
+        <w:pStyle w:val="Paragraphedeliste"/>
+        <w:numPr>
+          <w:ilvl w:val="2"/>
+          <w:numId w:val="21"/>
+        </w:numPr>
+        <w:rPr>
+          <w:rFonts w:ascii="Microsoft Sans Serif" w:hAnsi="Microsoft Sans Serif" w:cs="Microsoft Sans Serif"/>
+        </w:rPr>
+      </w:pPr>
+      <w:r>
+        <w:rPr>
+          <w:rFonts w:ascii="Microsoft Sans Serif" w:hAnsi="Microsoft Sans Serif" w:cs="Microsoft Sans Serif"/>
+        </w:rPr>
+        <w:t>Master 2 MIAGE - NTDP</w:t>
+      </w:r>
+    </w:p>
+    <w:p>
+      <w:pPr>
+        <w:pStyle w:val="Paragraphedeliste"/>
+        <w:numPr>
+          <w:ilvl w:val="1"/>
+          <w:numId w:val="21"/>
+        </w:numPr>
+        <w:rPr>
+          <w:rFonts w:ascii="Microsoft Sans Serif" w:hAnsi="Microsoft Sans Serif" w:cs="Microsoft Sans Serif"/>
+          <w:lang w:val="en-US"/>
+        </w:rPr>
+      </w:pPr>
+    </w:p>
+    <w:p>
+      <w:pPr>
+        <w:pStyle w:val="Paragraphedeliste"/>
+        <w:numPr>
+          <w:ilvl w:val="0"/>
+          <w:numId w:val="21"/>
+        </w:numPr>
+        <w:rPr>
+          <w:rFonts w:ascii="Microsoft Sans Serif" w:hAnsi="Microsoft Sans Serif" w:cs="Microsoft Sans Serif"/>
+          <w:b/>
+          <w:lang w:val="en-US"/>
+        </w:rPr>
+      </w:pPr>
+      <w:r>
+        <w:rPr>
+          <w:rFonts w:ascii="Microsoft Sans Serif" w:hAnsi="Microsoft Sans Serif" w:cs="Microsoft Sans Serif"/>
+          <w:b/>
+          <w:lang w:val="en-US"/>
+        </w:rPr>
+        <w:t xml:space="preserve">Mr. </w:t>
+      </w:r>
+      <w:proofErr w:type="spellStart"/>
+      <w:r>
+        <w:rPr>
+          <w:rFonts w:ascii="Microsoft Sans Serif" w:hAnsi="Microsoft Sans Serif" w:cs="Microsoft Sans Serif"/>
+          <w:b/>
+          <w:lang w:val="en-US"/>
+        </w:rPr>
+        <w:t>Abdelrahmane</w:t>
+      </w:r>
+      <w:proofErr w:type="spellEnd"/>
+      <w:r>
+        <w:rPr>
+          <w:rFonts w:ascii="Microsoft Sans Serif" w:hAnsi="Microsoft Sans Serif" w:cs="Microsoft Sans Serif"/>
+          <w:b/>
+          <w:lang w:val="en-US"/>
+        </w:rPr>
+        <w:t xml:space="preserve"> </w:t>
+      </w:r>
+      <w:proofErr w:type="spellStart"/>
+      <w:r>
+        <w:rPr>
+          <w:rFonts w:ascii="Microsoft Sans Serif" w:hAnsi="Microsoft Sans Serif" w:cs="Microsoft Sans Serif"/>
+          <w:b/>
+          <w:lang w:val="en-US"/>
+        </w:rPr>
+        <w:t>Berhil</w:t>
+      </w:r>
+      <w:proofErr w:type="spellEnd"/>
+    </w:p>
+    <w:p>
+      <w:pPr>
+        <w:pStyle w:val="Paragraphedeliste"/>
+        <w:numPr>
+          <w:ilvl w:val="1"/>
+          <w:numId w:val="21"/>
+        </w:numPr>
+        <w:rPr>
+          <w:rFonts w:ascii="Microsoft Sans Serif" w:hAnsi="Microsoft Sans Serif" w:cs="Microsoft Sans Serif"/>
+        </w:rPr>
+      </w:pPr>
+      <w:r>
+        <w:rPr>
+          <w:rFonts w:ascii="Microsoft Sans Serif" w:hAnsi="Microsoft Sans Serif" w:cs="Microsoft Sans Serif"/>
+        </w:rPr>
+        <w:t>Actuellement :</w:t>
+      </w:r>
+    </w:p>
+    <w:p>
+      <w:pPr>
+        <w:pStyle w:val="Paragraphedeliste"/>
+        <w:numPr>
+          <w:ilvl w:val="2"/>
+          <w:numId w:val="21"/>
+        </w:numPr>
+        <w:rPr>
+          <w:rFonts w:ascii="Microsoft Sans Serif" w:hAnsi="Microsoft Sans Serif" w:cs="Microsoft Sans Serif"/>
+        </w:rPr>
+      </w:pPr>
+      <w:r>
+        <w:rPr>
+          <w:rFonts w:ascii="Microsoft Sans Serif" w:hAnsi="Microsoft Sans Serif" w:cs="Microsoft Sans Serif"/>
+        </w:rPr>
+        <w:t>5</w:t>
+      </w:r>
+      <w:r>
+        <w:rPr>
+          <w:rFonts w:ascii="Microsoft Sans Serif" w:hAnsi="Microsoft Sans Serif" w:cs="Microsoft Sans Serif"/>
+          <w:vertAlign w:val="superscript"/>
+        </w:rPr>
+        <w:t>ème</w:t>
+      </w:r>
+      <w:r>
+        <w:rPr>
+          <w:rFonts w:ascii="Microsoft Sans Serif" w:hAnsi="Microsoft Sans Serif" w:cs="Microsoft Sans Serif"/>
+        </w:rPr>
+        <w:t xml:space="preserve"> </w:t>
+      </w:r>
+      <w:r>
+        <w:rPr>
+          <w:rFonts w:ascii="Microsoft Sans Serif" w:hAnsi="Microsoft Sans Serif" w:cs="Microsoft Sans Serif"/>
+        </w:rPr>
+        <w:t xml:space="preserve"> année cycle d’ingénieur IIR - MIAGE</w:t>
+      </w:r>
+    </w:p>
+    <w:p>
+      <w:pPr>
+        <w:pStyle w:val="Paragraphedeliste"/>
+        <w:numPr>
+          <w:ilvl w:val="2"/>
+          <w:numId w:val="21"/>
+        </w:numPr>
+        <w:rPr>
+          <w:rFonts w:ascii="Microsoft Sans Serif" w:hAnsi="Microsoft Sans Serif" w:cs="Microsoft Sans Serif"/>
+        </w:rPr>
+      </w:pPr>
+      <w:r>
+        <w:rPr>
+          <w:rFonts w:ascii="Microsoft Sans Serif" w:hAnsi="Microsoft Sans Serif" w:cs="Microsoft Sans Serif"/>
+        </w:rPr>
+        <w:t>Master 2 MIAGE - NTDP</w:t>
+      </w:r>
+    </w:p>
+    <w:p>
+      <w:pPr>
+        <w:pStyle w:val="Titre3"/>
+      </w:pPr>
+      <w:bookmarkStart w:id="10" w:name="_Toc419789005"/>
+      <w:r>
+        <w:t>Encadrement</w:t>
+      </w:r>
+      <w:bookmarkEnd w:id="10"/>
+    </w:p>
+    <w:p/>
+    <w:p>
+      <w:pPr>
+        <w:pStyle w:val="Paragraphedeliste"/>
+        <w:numPr>
+          <w:ilvl w:val="0"/>
+          <w:numId w:val="21"/>
+        </w:numPr>
+        <w:rPr>
+          <w:rFonts w:ascii="Microsoft Sans Serif" w:hAnsi="Microsoft Sans Serif" w:cs="Microsoft Sans Serif"/>
+          <w:b/>
+          <w:lang w:val="en-US"/>
+        </w:rPr>
+      </w:pPr>
+      <w:r>
+        <w:rPr>
+          <w:rFonts w:ascii="Microsoft Sans Serif" w:hAnsi="Microsoft Sans Serif" w:cs="Microsoft Sans Serif"/>
+          <w:b/>
+          <w:lang w:val="en-US"/>
+        </w:rPr>
+        <w:t xml:space="preserve">Mr. </w:t>
+      </w:r>
+      <w:proofErr w:type="spellStart"/>
+      <w:r>
+        <w:rPr>
+          <w:rFonts w:ascii="Microsoft Sans Serif" w:hAnsi="Microsoft Sans Serif" w:cs="Microsoft Sans Serif"/>
+          <w:b/>
+          <w:lang w:val="en-US"/>
+        </w:rPr>
+        <w:t>Bellari</w:t>
+      </w:r>
+      <w:proofErr w:type="spellEnd"/>
+    </w:p>
+    <w:p>
+      <w:pPr>
+        <w:pStyle w:val="Paragraphedeliste"/>
+        <w:numPr>
+          <w:ilvl w:val="0"/>
+          <w:numId w:val="21"/>
+        </w:numPr>
+        <w:rPr>
+          <w:rFonts w:ascii="Microsoft Sans Serif" w:hAnsi="Microsoft Sans Serif" w:cs="Microsoft Sans Serif"/>
+          <w:b/>
+          <w:lang w:val="en-US"/>
+        </w:rPr>
+      </w:pPr>
+      <w:r>
+        <w:rPr>
+          <w:rFonts w:ascii="Microsoft Sans Serif" w:hAnsi="Microsoft Sans Serif" w:cs="Microsoft Sans Serif"/>
+          <w:b/>
+          <w:lang w:val="en-US"/>
+        </w:rPr>
+        <w:t>Mme Nathalie</w:t>
+      </w:r>
+      <w:r>
+        <w:rPr>
+          <w:rFonts w:ascii="Microsoft Sans Serif" w:hAnsi="Microsoft Sans Serif" w:cs="Microsoft Sans Serif"/>
+          <w:b/>
+          <w:lang w:val="en-US"/>
+        </w:rPr>
+        <w:t xml:space="preserve"> </w:t>
+      </w:r>
+      <w:proofErr w:type="spellStart"/>
+      <w:r>
+        <w:rPr>
+          <w:rFonts w:ascii="Microsoft Sans Serif" w:hAnsi="Microsoft Sans Serif" w:cs="Microsoft Sans Serif"/>
+          <w:b/>
+          <w:lang w:val="en-US"/>
+        </w:rPr>
+        <w:t>Sauvage</w:t>
+      </w:r>
+      <w:proofErr w:type="spellEnd"/>
+    </w:p>
+    <w:p>
+      <w:pPr>
+        <w:pStyle w:val="Paragraphedeliste"/>
+        <w:ind w:left="1423"/>
+        <w:rPr>
+          <w:rFonts w:ascii="Microsoft Sans Serif" w:hAnsi="Microsoft Sans Serif" w:cs="Microsoft Sans Serif"/>
+          <w:b/>
+          <w:lang w:val="en-US"/>
+        </w:rPr>
+      </w:pPr>
+    </w:p>
+    <w:p>
+      <w:pPr>
+        <w:pStyle w:val="Titre2"/>
+        <w:numPr>
+          <w:ilvl w:val="0"/>
+          <w:numId w:val="20"/>
+        </w:numPr>
+        <w:rPr>
+          <w:rFonts w:ascii="Microsoft Sans Serif" w:hAnsi="Microsoft Sans Serif" w:cs="Microsoft Sans Serif"/>
+        </w:rPr>
+      </w:pPr>
+      <w:bookmarkStart w:id="11" w:name="_Toc419789006"/>
       <w:r>
         <w:rPr>
           <w:rFonts w:ascii="Microsoft Sans Serif" w:hAnsi="Microsoft Sans Serif" w:cs="Microsoft Sans Serif"/>
         </w:rPr>
         <w:t>L’environnement</w:t>
       </w:r>
-      <w:bookmarkEnd w:id="8"/>
+      <w:bookmarkEnd w:id="11"/>
     </w:p>
     <w:p>
       <w:pPr>
         <w:pStyle w:val="Titre3"/>
         <w:numPr>
           <w:ilvl w:val="1"/>
-          <w:numId w:val="6"/>
+          <w:numId w:val="20"/>
         </w:numPr>
       </w:pPr>
-      <w:bookmarkStart w:id="9" w:name="_Toc417927310"/>
+      <w:bookmarkStart w:id="12" w:name="_Toc419789007"/>
       <w:r>
         <w:rPr>
           <w:rFonts w:ascii="Microsoft Sans Serif" w:hAnsi="Microsoft Sans Serif" w:cs="Microsoft Sans Serif"/>
         </w:rPr>
         <w:t>Problématique du secteur d’activité</w:t>
       </w:r>
-      <w:bookmarkEnd w:id="9"/>
+      <w:bookmarkEnd w:id="12"/>
     </w:p>
     <w:p>
       <w:pPr>
@@ -5015,20 +5912,20 @@
         <w:pStyle w:val="Titre3"/>
         <w:numPr>
           <w:ilvl w:val="1"/>
-          <w:numId w:val="6"/>
+          <w:numId w:val="20"/>
         </w:numPr>
         <w:rPr>
           <w:rFonts w:ascii="Microsoft Sans Serif" w:hAnsi="Microsoft Sans Serif" w:cs="Microsoft Sans Serif"/>
         </w:rPr>
       </w:pPr>
-      <w:bookmarkStart w:id="10" w:name="_Toc417927311"/>
+      <w:bookmarkStart w:id="13" w:name="_Toc419789008"/>
       <w:r>
         <w:rPr>
           <w:rFonts w:ascii="Microsoft Sans Serif" w:hAnsi="Microsoft Sans Serif" w:cs="Microsoft Sans Serif"/>
         </w:rPr>
         <w:t>L’analyse du marché</w:t>
       </w:r>
-      <w:bookmarkEnd w:id="10"/>
+      <w:bookmarkEnd w:id="13"/>
       <w:r>
         <w:rPr>
           <w:rFonts w:ascii="Microsoft Sans Serif" w:hAnsi="Microsoft Sans Serif" w:cs="Microsoft Sans Serif"/>
@@ -5210,7 +6107,7 @@
         </w:rPr>
         <w:t xml:space="preserve"> premier site du web marocain, indique un récent communiqué de presse d’Avito.ma (qui est actuellement le </w:t>
       </w:r>
-      <w:hyperlink r:id="rId9" w:tgtFrame="_blank" w:tooltip="Voir le classement des sites web au Maroc" w:history="1">
+      <w:hyperlink r:id="rId12" w:tgtFrame="_blank" w:tooltip="Voir le classement des sites web au Maroc" w:history="1">
         <w:r>
           <w:rPr>
             <w:rFonts w:ascii="Microsoft Sans Serif" w:hAnsi="Microsoft Sans Serif" w:cs="Microsoft Sans Serif"/>
@@ -5237,17 +6134,17 @@
         <w:pStyle w:val="Titre3"/>
         <w:numPr>
           <w:ilvl w:val="1"/>
-          <w:numId w:val="6"/>
+          <w:numId w:val="20"/>
         </w:numPr>
       </w:pPr>
-      <w:bookmarkStart w:id="11" w:name="_Toc417927312"/>
+      <w:bookmarkStart w:id="14" w:name="_Toc419789009"/>
       <w:r>
         <w:rPr>
           <w:rFonts w:ascii="Microsoft Sans Serif" w:hAnsi="Microsoft Sans Serif" w:cs="Microsoft Sans Serif"/>
         </w:rPr>
         <w:t>La cible visée</w:t>
       </w:r>
-      <w:bookmarkEnd w:id="11"/>
+      <w:bookmarkEnd w:id="14"/>
     </w:p>
     <w:p>
       <w:pPr>
@@ -5421,14 +6318,7 @@
           <w:rFonts w:ascii="Microsoft Sans Serif" w:hAnsi="Microsoft Sans Serif" w:cs="Microsoft Sans Serif"/>
           <w:i/>
         </w:rPr>
-        <w:t>multi</w:t>
-      </w:r>
-      <w:r>
-        <w:rPr>
-          <w:rFonts w:ascii="Microsoft Sans Serif" w:hAnsi="Microsoft Sans Serif" w:cs="Microsoft Sans Serif"/>
-          <w:i/>
-        </w:rPr>
-        <w:t>-</w:t>
+        <w:t>cross-</w:t>
       </w:r>
       <w:proofErr w:type="spellStart"/>
       <w:r>
@@ -5465,20 +6355,20 @@
         <w:pStyle w:val="Titre3"/>
         <w:numPr>
           <w:ilvl w:val="1"/>
-          <w:numId w:val="6"/>
+          <w:numId w:val="20"/>
         </w:numPr>
         <w:rPr>
           <w:rFonts w:ascii="Microsoft Sans Serif" w:hAnsi="Microsoft Sans Serif" w:cs="Microsoft Sans Serif"/>
         </w:rPr>
       </w:pPr>
-      <w:bookmarkStart w:id="12" w:name="_Toc417927313"/>
+      <w:bookmarkStart w:id="15" w:name="_Toc419789010"/>
       <w:r>
         <w:rPr>
           <w:rFonts w:ascii="Microsoft Sans Serif" w:hAnsi="Microsoft Sans Serif" w:cs="Microsoft Sans Serif"/>
         </w:rPr>
         <w:t>Les principaux concurrents existant sur le marché</w:t>
       </w:r>
-      <w:bookmarkEnd w:id="12"/>
+      <w:bookmarkEnd w:id="15"/>
     </w:p>
     <w:p>
       <w:r>
@@ -5945,40 +6835,40 @@
         <w:pStyle w:val="Titre2"/>
         <w:numPr>
           <w:ilvl w:val="0"/>
-          <w:numId w:val="6"/>
+          <w:numId w:val="20"/>
         </w:numPr>
         <w:rPr>
           <w:rFonts w:ascii="Microsoft Sans Serif" w:hAnsi="Microsoft Sans Serif" w:cs="Microsoft Sans Serif"/>
         </w:rPr>
       </w:pPr>
-      <w:bookmarkStart w:id="13" w:name="_Toc417927314"/>
+      <w:bookmarkStart w:id="16" w:name="_Toc419789011"/>
       <w:r>
         <w:rPr>
           <w:rFonts w:ascii="Microsoft Sans Serif" w:hAnsi="Microsoft Sans Serif" w:cs="Microsoft Sans Serif"/>
         </w:rPr>
         <w:t>Analyse stratégique</w:t>
       </w:r>
-      <w:bookmarkEnd w:id="13"/>
+      <w:bookmarkEnd w:id="16"/>
     </w:p>
     <w:p>
       <w:pPr>
         <w:pStyle w:val="Titre3"/>
         <w:numPr>
           <w:ilvl w:val="1"/>
-          <w:numId w:val="6"/>
+          <w:numId w:val="20"/>
         </w:numPr>
         <w:rPr>
           <w:rFonts w:ascii="Microsoft Sans Serif" w:hAnsi="Microsoft Sans Serif" w:cs="Microsoft Sans Serif"/>
         </w:rPr>
       </w:pPr>
-      <w:bookmarkStart w:id="14" w:name="_Toc417927315"/>
+      <w:bookmarkStart w:id="17" w:name="_Toc419789012"/>
       <w:r>
         <w:rPr>
           <w:rFonts w:ascii="Microsoft Sans Serif" w:hAnsi="Microsoft Sans Serif" w:cs="Microsoft Sans Serif"/>
         </w:rPr>
         <w:t>Analyse SWOT</w:t>
       </w:r>
-      <w:bookmarkEnd w:id="14"/>
+      <w:bookmarkEnd w:id="17"/>
     </w:p>
     <w:p/>
     <w:p>
@@ -6004,7 +6894,7 @@
             <wp:cNvGraphicFramePr/>
             <a:graphic xmlns:a="http://schemas.openxmlformats.org/drawingml/2006/main">
               <a:graphicData uri="http://schemas.openxmlformats.org/drawingml/2006/diagram">
-                <dgm:relIds xmlns:dgm="http://schemas.openxmlformats.org/drawingml/2006/diagram" xmlns:r="http://schemas.openxmlformats.org/officeDocument/2006/relationships" r:dm="rId10" r:lo="rId11" r:qs="rId12" r:cs="rId13"/>
+                <dgm:relIds xmlns:dgm="http://schemas.openxmlformats.org/drawingml/2006/diagram" xmlns:r="http://schemas.openxmlformats.org/officeDocument/2006/relationships" r:dm="rId13" r:lo="rId14" r:qs="rId15" r:cs="rId16"/>
               </a:graphicData>
             </a:graphic>
           </wp:inline>
@@ -6026,20 +6916,20 @@
         <w:pStyle w:val="Titre3"/>
         <w:numPr>
           <w:ilvl w:val="1"/>
-          <w:numId w:val="6"/>
+          <w:numId w:val="20"/>
         </w:numPr>
         <w:rPr>
           <w:rFonts w:ascii="Microsoft Sans Serif" w:hAnsi="Microsoft Sans Serif" w:cs="Microsoft Sans Serif"/>
         </w:rPr>
       </w:pPr>
-      <w:bookmarkStart w:id="15" w:name="_Toc417927316"/>
+      <w:bookmarkStart w:id="18" w:name="_Toc419789013"/>
       <w:r>
         <w:rPr>
           <w:rFonts w:ascii="Microsoft Sans Serif" w:hAnsi="Microsoft Sans Serif" w:cs="Microsoft Sans Serif"/>
         </w:rPr>
         <w:t>Compétences distinctives et avantages concurrentiels</w:t>
       </w:r>
-      <w:bookmarkEnd w:id="15"/>
+      <w:bookmarkEnd w:id="18"/>
     </w:p>
     <w:p/>
     <w:p>
@@ -6075,7 +6965,6 @@
         <w:rPr>
           <w:rFonts w:ascii="Microsoft Sans Serif" w:hAnsi="Microsoft Sans Serif" w:cs="Microsoft Sans Serif"/>
         </w:rPr>
-        <w:lastRenderedPageBreak/>
         <w:t xml:space="preserve">Un site web </w:t>
       </w:r>
       <w:r>
@@ -6117,14 +7006,7 @@
           <w:rFonts w:ascii="Microsoft Sans Serif" w:hAnsi="Microsoft Sans Serif" w:cs="Microsoft Sans Serif"/>
           <w:i/>
         </w:rPr>
-        <w:t>multi</w:t>
-      </w:r>
-      <w:r>
-        <w:rPr>
-          <w:rFonts w:ascii="Microsoft Sans Serif" w:hAnsi="Microsoft Sans Serif" w:cs="Microsoft Sans Serif"/>
-          <w:i/>
-        </w:rPr>
-        <w:t>-</w:t>
+        <w:t>cross-</w:t>
       </w:r>
       <w:proofErr w:type="spellStart"/>
       <w:r>
@@ -6364,20 +7246,20 @@
         <w:pStyle w:val="Titre2"/>
         <w:numPr>
           <w:ilvl w:val="0"/>
-          <w:numId w:val="6"/>
+          <w:numId w:val="20"/>
         </w:numPr>
         <w:rPr>
           <w:rFonts w:ascii="Microsoft Sans Serif" w:hAnsi="Microsoft Sans Serif" w:cs="Microsoft Sans Serif"/>
         </w:rPr>
       </w:pPr>
-      <w:bookmarkStart w:id="16" w:name="_Toc417927317"/>
+      <w:bookmarkStart w:id="19" w:name="_Toc419789014"/>
       <w:r>
         <w:rPr>
           <w:rFonts w:ascii="Microsoft Sans Serif" w:hAnsi="Microsoft Sans Serif" w:cs="Microsoft Sans Serif"/>
         </w:rPr>
         <w:t>Les stratégies de l’entreprise</w:t>
       </w:r>
-      <w:bookmarkEnd w:id="16"/>
+      <w:bookmarkEnd w:id="19"/>
     </w:p>
     <w:p/>
     <w:p>
@@ -6421,13 +7303,26 @@
         <w:rPr>
           <w:rFonts w:ascii="Microsoft Sans Serif" w:hAnsi="Microsoft Sans Serif" w:cs="Microsoft Sans Serif"/>
         </w:rPr>
+        <w:lastRenderedPageBreak/>
         <w:t xml:space="preserve">-les </w:t>
       </w:r>
       <w:r>
         <w:rPr>
           <w:rFonts w:ascii="Microsoft Sans Serif" w:hAnsi="Microsoft Sans Serif" w:cs="Microsoft Sans Serif"/>
         </w:rPr>
-        <w:t xml:space="preserve">codes sources de plateforme seront disponibles sous licence publique générale et sur la plateforme de gestion de versions collaborative </w:t>
+        <w:t>codes sources de plateforme seront disponibles sous licence publique générale</w:t>
+      </w:r>
+      <w:r>
+        <w:rPr>
+          <w:rFonts w:ascii="Microsoft Sans Serif" w:hAnsi="Microsoft Sans Serif" w:cs="Microsoft Sans Serif"/>
+        </w:rPr>
+        <w:t xml:space="preserve"> (MIT)</w:t>
+      </w:r>
+      <w:r>
+        <w:rPr>
+          <w:rFonts w:ascii="Microsoft Sans Serif" w:hAnsi="Microsoft Sans Serif" w:cs="Microsoft Sans Serif"/>
+        </w:rPr>
+        <w:t xml:space="preserve"> et sur la plateforme de gestion de versions collaborative </w:t>
       </w:r>
       <w:proofErr w:type="spellStart"/>
       <w:r>
@@ -6494,7 +7389,7 @@
         </w:rPr>
         <w:t xml:space="preserve"> dit « flat design », c'est-à-dire minimaliste et basé sur l'emploi de formes simples, d'</w:t>
       </w:r>
-      <w:hyperlink r:id="rId15" w:tooltip="Aplat" w:history="1">
+      <w:hyperlink r:id="rId18" w:tooltip="Aplat" w:history="1">
         <w:r>
           <w:rPr>
             <w:rFonts w:ascii="Microsoft Sans Serif" w:hAnsi="Microsoft Sans Serif" w:cs="Microsoft Sans Serif"/>
@@ -6831,7 +7726,6 @@
         <w:rPr>
           <w:rFonts w:ascii="Microsoft Sans Serif" w:hAnsi="Microsoft Sans Serif" w:cs="Microsoft Sans Serif"/>
         </w:rPr>
-        <w:lastRenderedPageBreak/>
         <w:t>Ne pas écarter la possibilité d’une expansion à l’international</w:t>
       </w:r>
       <w:r>
@@ -6859,17 +7753,17 @@
         <w:pStyle w:val="Titre2"/>
         <w:numPr>
           <w:ilvl w:val="0"/>
-          <w:numId w:val="6"/>
+          <w:numId w:val="20"/>
         </w:numPr>
       </w:pPr>
-      <w:bookmarkStart w:id="17" w:name="_Toc417927318"/>
+      <w:bookmarkStart w:id="20" w:name="_Toc419789015"/>
       <w:r>
         <w:rPr>
           <w:rFonts w:ascii="Microsoft Sans Serif" w:hAnsi="Microsoft Sans Serif" w:cs="Microsoft Sans Serif"/>
         </w:rPr>
         <w:t>La propriété intellectuelle et industrielle</w:t>
       </w:r>
-      <w:bookmarkEnd w:id="17"/>
+      <w:bookmarkEnd w:id="20"/>
     </w:p>
     <w:p>
       <w:pPr>
@@ -6932,8 +7826,8 @@
         </w:rPr>
         <w:t>.</w:t>
       </w:r>
-      <w:bookmarkStart w:id="18" w:name="_GoBack"/>
-      <w:bookmarkEnd w:id="18"/>
+      <w:bookmarkStart w:id="21" w:name="_GoBack"/>
+      <w:bookmarkEnd w:id="21"/>
       <w:r>
         <w:rPr>
           <w:rFonts w:ascii="Microsoft Sans Serif" w:hAnsi="Microsoft Sans Serif" w:cs="Microsoft Sans Serif"/>
@@ -6954,9 +7848,22 @@
           <w:rFonts w:ascii="Microsoft Sans Serif" w:hAnsi="Microsoft Sans Serif" w:cs="Microsoft Sans Serif"/>
         </w:rPr>
       </w:pPr>
+      <w:r>
+        <w:rPr>
+          <w:rFonts w:ascii="Microsoft Sans Serif" w:hAnsi="Microsoft Sans Serif" w:cs="Microsoft Sans Serif"/>
+        </w:rPr>
+        <w:br w:type="page"/>
+      </w:r>
+    </w:p>
+    <w:p>
+      <w:pPr>
+        <w:rPr>
+          <w:rFonts w:ascii="Microsoft Sans Serif" w:hAnsi="Microsoft Sans Serif" w:cs="Microsoft Sans Serif"/>
+        </w:rPr>
+      </w:pPr>
     </w:p>
     <w:sectPr>
-      <w:headerReference w:type="default" r:id="rId16"/>
+      <w:headerReference w:type="default" r:id="rId19"/>
       <w:pgSz w:w="11906" w:h="16838"/>
       <w:pgMar w:top="1417" w:right="1417" w:bottom="1417" w:left="1417" w:header="708" w:footer="708" w:gutter="0"/>
       <w:pgNumType w:start="0"/>
@@ -7780,6 +8687,119 @@
     </w:lvl>
   </w:abstractNum>
   <w:abstractNum w:abstractNumId="6">
+    <w:nsid w:val="228D4130"/>
+    <w:multiLevelType w:val="hybridMultilevel"/>
+    <w:tmpl w:val="FA566D36"/>
+    <w:lvl w:ilvl="0" w:tplc="040C000B">
+      <w:start w:val="1"/>
+      <w:numFmt w:val="bullet"/>
+      <w:lvlText w:val=""/>
+      <w:lvlJc w:val="left"/>
+      <w:pPr>
+        <w:ind w:left="720" w:hanging="360"/>
+      </w:pPr>
+      <w:rPr>
+        <w:rFonts w:ascii="Wingdings" w:hAnsi="Wingdings" w:hint="default"/>
+      </w:rPr>
+    </w:lvl>
+    <w:lvl w:ilvl="1" w:tplc="040C0003" w:tentative="1">
+      <w:start w:val="1"/>
+      <w:numFmt w:val="bullet"/>
+      <w:lvlText w:val="o"/>
+      <w:lvlJc w:val="left"/>
+      <w:pPr>
+        <w:ind w:left="1440" w:hanging="360"/>
+      </w:pPr>
+      <w:rPr>
+        <w:rFonts w:ascii="Courier New" w:hAnsi="Courier New" w:cs="Courier New" w:hint="default"/>
+      </w:rPr>
+    </w:lvl>
+    <w:lvl w:ilvl="2" w:tplc="040C0005" w:tentative="1">
+      <w:start w:val="1"/>
+      <w:numFmt w:val="bullet"/>
+      <w:lvlText w:val=""/>
+      <w:lvlJc w:val="left"/>
+      <w:pPr>
+        <w:ind w:left="2160" w:hanging="360"/>
+      </w:pPr>
+      <w:rPr>
+        <w:rFonts w:ascii="Wingdings" w:hAnsi="Wingdings" w:hint="default"/>
+      </w:rPr>
+    </w:lvl>
+    <w:lvl w:ilvl="3" w:tplc="040C0001" w:tentative="1">
+      <w:start w:val="1"/>
+      <w:numFmt w:val="bullet"/>
+      <w:lvlText w:val=""/>
+      <w:lvlJc w:val="left"/>
+      <w:pPr>
+        <w:ind w:left="2880" w:hanging="360"/>
+      </w:pPr>
+      <w:rPr>
+        <w:rFonts w:ascii="Symbol" w:hAnsi="Symbol" w:hint="default"/>
+      </w:rPr>
+    </w:lvl>
+    <w:lvl w:ilvl="4" w:tplc="040C0003" w:tentative="1">
+      <w:start w:val="1"/>
+      <w:numFmt w:val="bullet"/>
+      <w:lvlText w:val="o"/>
+      <w:lvlJc w:val="left"/>
+      <w:pPr>
+        <w:ind w:left="3600" w:hanging="360"/>
+      </w:pPr>
+      <w:rPr>
+        <w:rFonts w:ascii="Courier New" w:hAnsi="Courier New" w:cs="Courier New" w:hint="default"/>
+      </w:rPr>
+    </w:lvl>
+    <w:lvl w:ilvl="5" w:tplc="040C0005" w:tentative="1">
+      <w:start w:val="1"/>
+      <w:numFmt w:val="bullet"/>
+      <w:lvlText w:val=""/>
+      <w:lvlJc w:val="left"/>
+      <w:pPr>
+        <w:ind w:left="4320" w:hanging="360"/>
+      </w:pPr>
+      <w:rPr>
+        <w:rFonts w:ascii="Wingdings" w:hAnsi="Wingdings" w:hint="default"/>
+      </w:rPr>
+    </w:lvl>
+    <w:lvl w:ilvl="6" w:tplc="040C0001" w:tentative="1">
+      <w:start w:val="1"/>
+      <w:numFmt w:val="bullet"/>
+      <w:lvlText w:val=""/>
+      <w:lvlJc w:val="left"/>
+      <w:pPr>
+        <w:ind w:left="5040" w:hanging="360"/>
+      </w:pPr>
+      <w:rPr>
+        <w:rFonts w:ascii="Symbol" w:hAnsi="Symbol" w:hint="default"/>
+      </w:rPr>
+    </w:lvl>
+    <w:lvl w:ilvl="7" w:tplc="040C0003" w:tentative="1">
+      <w:start w:val="1"/>
+      <w:numFmt w:val="bullet"/>
+      <w:lvlText w:val="o"/>
+      <w:lvlJc w:val="left"/>
+      <w:pPr>
+        <w:ind w:left="5760" w:hanging="360"/>
+      </w:pPr>
+      <w:rPr>
+        <w:rFonts w:ascii="Courier New" w:hAnsi="Courier New" w:cs="Courier New" w:hint="default"/>
+      </w:rPr>
+    </w:lvl>
+    <w:lvl w:ilvl="8" w:tplc="040C0005" w:tentative="1">
+      <w:start w:val="1"/>
+      <w:numFmt w:val="bullet"/>
+      <w:lvlText w:val=""/>
+      <w:lvlJc w:val="left"/>
+      <w:pPr>
+        <w:ind w:left="6480" w:hanging="360"/>
+      </w:pPr>
+      <w:rPr>
+        <w:rFonts w:ascii="Wingdings" w:hAnsi="Wingdings" w:hint="default"/>
+      </w:rPr>
+    </w:lvl>
+  </w:abstractNum>
+  <w:abstractNum w:abstractNumId="7">
     <w:nsid w:val="278F578C"/>
     <w:multiLevelType w:val="hybridMultilevel"/>
     <w:tmpl w:val="9F16B2C6"/>
@@ -7891,7 +8911,7 @@
       </w:rPr>
     </w:lvl>
   </w:abstractNum>
-  <w:abstractNum w:abstractNumId="7">
+  <w:abstractNum w:abstractNumId="8">
     <w:nsid w:val="295D1F31"/>
     <w:multiLevelType w:val="hybridMultilevel"/>
     <w:tmpl w:val="B83EB0D4"/>
@@ -8003,7 +9023,7 @@
       </w:rPr>
     </w:lvl>
   </w:abstractNum>
-  <w:abstractNum w:abstractNumId="8">
+  <w:abstractNum w:abstractNumId="9">
     <w:nsid w:val="2FA336B9"/>
     <w:multiLevelType w:val="hybridMultilevel"/>
     <w:tmpl w:val="D71494E8"/>
@@ -8115,7 +9135,7 @@
       </w:rPr>
     </w:lvl>
   </w:abstractNum>
-  <w:abstractNum w:abstractNumId="9">
+  <w:abstractNum w:abstractNumId="10">
     <w:nsid w:val="43027688"/>
     <w:multiLevelType w:val="hybridMultilevel"/>
     <w:tmpl w:val="109A309C"/>
@@ -8228,10 +9248,10 @@
       </w:rPr>
     </w:lvl>
   </w:abstractNum>
-  <w:abstractNum w:abstractNumId="10">
+  <w:abstractNum w:abstractNumId="11">
     <w:nsid w:val="498E080F"/>
     <w:multiLevelType w:val="hybridMultilevel"/>
-    <w:tmpl w:val="AC829D8E"/>
+    <w:tmpl w:val="45006D70"/>
     <w:lvl w:ilvl="0" w:tplc="040C000F">
       <w:start w:val="1"/>
       <w:numFmt w:val="decimal"/>
@@ -8314,7 +9334,7 @@
       </w:pPr>
     </w:lvl>
   </w:abstractNum>
-  <w:abstractNum w:abstractNumId="11">
+  <w:abstractNum w:abstractNumId="12">
     <w:nsid w:val="4C4250E5"/>
     <w:multiLevelType w:val="multilevel"/>
     <w:tmpl w:val="040C001F"/>
@@ -8400,7 +9420,7 @@
       </w:pPr>
     </w:lvl>
   </w:abstractNum>
-  <w:abstractNum w:abstractNumId="12">
+  <w:abstractNum w:abstractNumId="13">
     <w:nsid w:val="58174410"/>
     <w:multiLevelType w:val="multilevel"/>
     <w:tmpl w:val="040C001F"/>
@@ -8486,7 +9506,120 @@
       </w:pPr>
     </w:lvl>
   </w:abstractNum>
-  <w:abstractNum w:abstractNumId="13">
+  <w:abstractNum w:abstractNumId="14">
+    <w:nsid w:val="615F3CAA"/>
+    <w:multiLevelType w:val="hybridMultilevel"/>
+    <w:tmpl w:val="F7728008"/>
+    <w:lvl w:ilvl="0" w:tplc="040C000B">
+      <w:start w:val="1"/>
+      <w:numFmt w:val="bullet"/>
+      <w:lvlText w:val=""/>
+      <w:lvlJc w:val="left"/>
+      <w:pPr>
+        <w:ind w:left="1440" w:hanging="360"/>
+      </w:pPr>
+      <w:rPr>
+        <w:rFonts w:ascii="Wingdings" w:hAnsi="Wingdings" w:hint="default"/>
+      </w:rPr>
+    </w:lvl>
+    <w:lvl w:ilvl="1" w:tplc="040C0003" w:tentative="1">
+      <w:start w:val="1"/>
+      <w:numFmt w:val="bullet"/>
+      <w:lvlText w:val="o"/>
+      <w:lvlJc w:val="left"/>
+      <w:pPr>
+        <w:ind w:left="2160" w:hanging="360"/>
+      </w:pPr>
+      <w:rPr>
+        <w:rFonts w:ascii="Courier New" w:hAnsi="Courier New" w:cs="Courier New" w:hint="default"/>
+      </w:rPr>
+    </w:lvl>
+    <w:lvl w:ilvl="2" w:tplc="040C0005" w:tentative="1">
+      <w:start w:val="1"/>
+      <w:numFmt w:val="bullet"/>
+      <w:lvlText w:val=""/>
+      <w:lvlJc w:val="left"/>
+      <w:pPr>
+        <w:ind w:left="2880" w:hanging="360"/>
+      </w:pPr>
+      <w:rPr>
+        <w:rFonts w:ascii="Wingdings" w:hAnsi="Wingdings" w:hint="default"/>
+      </w:rPr>
+    </w:lvl>
+    <w:lvl w:ilvl="3" w:tplc="040C0001" w:tentative="1">
+      <w:start w:val="1"/>
+      <w:numFmt w:val="bullet"/>
+      <w:lvlText w:val=""/>
+      <w:lvlJc w:val="left"/>
+      <w:pPr>
+        <w:ind w:left="3600" w:hanging="360"/>
+      </w:pPr>
+      <w:rPr>
+        <w:rFonts w:ascii="Symbol" w:hAnsi="Symbol" w:hint="default"/>
+      </w:rPr>
+    </w:lvl>
+    <w:lvl w:ilvl="4" w:tplc="040C0003" w:tentative="1">
+      <w:start w:val="1"/>
+      <w:numFmt w:val="bullet"/>
+      <w:lvlText w:val="o"/>
+      <w:lvlJc w:val="left"/>
+      <w:pPr>
+        <w:ind w:left="4320" w:hanging="360"/>
+      </w:pPr>
+      <w:rPr>
+        <w:rFonts w:ascii="Courier New" w:hAnsi="Courier New" w:cs="Courier New" w:hint="default"/>
+      </w:rPr>
+    </w:lvl>
+    <w:lvl w:ilvl="5" w:tplc="040C0005" w:tentative="1">
+      <w:start w:val="1"/>
+      <w:numFmt w:val="bullet"/>
+      <w:lvlText w:val=""/>
+      <w:lvlJc w:val="left"/>
+      <w:pPr>
+        <w:ind w:left="5040" w:hanging="360"/>
+      </w:pPr>
+      <w:rPr>
+        <w:rFonts w:ascii="Wingdings" w:hAnsi="Wingdings" w:hint="default"/>
+      </w:rPr>
+    </w:lvl>
+    <w:lvl w:ilvl="6" w:tplc="040C0001" w:tentative="1">
+      <w:start w:val="1"/>
+      <w:numFmt w:val="bullet"/>
+      <w:lvlText w:val=""/>
+      <w:lvlJc w:val="left"/>
+      <w:pPr>
+        <w:ind w:left="5760" w:hanging="360"/>
+      </w:pPr>
+      <w:rPr>
+        <w:rFonts w:ascii="Symbol" w:hAnsi="Symbol" w:hint="default"/>
+      </w:rPr>
+    </w:lvl>
+    <w:lvl w:ilvl="7" w:tplc="040C0003" w:tentative="1">
+      <w:start w:val="1"/>
+      <w:numFmt w:val="bullet"/>
+      <w:lvlText w:val="o"/>
+      <w:lvlJc w:val="left"/>
+      <w:pPr>
+        <w:ind w:left="6480" w:hanging="360"/>
+      </w:pPr>
+      <w:rPr>
+        <w:rFonts w:ascii="Courier New" w:hAnsi="Courier New" w:cs="Courier New" w:hint="default"/>
+      </w:rPr>
+    </w:lvl>
+    <w:lvl w:ilvl="8" w:tplc="040C0005" w:tentative="1">
+      <w:start w:val="1"/>
+      <w:numFmt w:val="bullet"/>
+      <w:lvlText w:val=""/>
+      <w:lvlJc w:val="left"/>
+      <w:pPr>
+        <w:ind w:left="7200" w:hanging="360"/>
+      </w:pPr>
+      <w:rPr>
+        <w:rFonts w:ascii="Wingdings" w:hAnsi="Wingdings" w:hint="default"/>
+      </w:rPr>
+    </w:lvl>
+  </w:abstractNum>
+  <w:abstractNum w:abstractNumId="15">
     <w:nsid w:val="63AD3A81"/>
     <w:multiLevelType w:val="hybridMultilevel"/>
     <w:tmpl w:val="37AC4CAA"/>
@@ -8599,7 +9732,120 @@
       </w:rPr>
     </w:lvl>
   </w:abstractNum>
-  <w:abstractNum w:abstractNumId="14">
+  <w:abstractNum w:abstractNumId="16">
+    <w:nsid w:val="6C1D6F5E"/>
+    <w:multiLevelType w:val="multilevel"/>
+    <w:tmpl w:val="09182C68"/>
+    <w:lvl w:ilvl="0">
+      <w:start w:val="3"/>
+      <w:numFmt w:val="decimal"/>
+      <w:lvlText w:val="%1."/>
+      <w:lvlJc w:val="left"/>
+      <w:pPr>
+        <w:ind w:left="360" w:hanging="360"/>
+      </w:pPr>
+      <w:rPr>
+        <w:rFonts w:hint="default"/>
+      </w:rPr>
+    </w:lvl>
+    <w:lvl w:ilvl="1">
+      <w:start w:val="1"/>
+      <w:numFmt w:val="decimal"/>
+      <w:lvlText w:val="%1.%2."/>
+      <w:lvlJc w:val="left"/>
+      <w:pPr>
+        <w:ind w:left="792" w:hanging="432"/>
+      </w:pPr>
+      <w:rPr>
+        <w:rFonts w:hint="default"/>
+      </w:rPr>
+    </w:lvl>
+    <w:lvl w:ilvl="2">
+      <w:start w:val="1"/>
+      <w:numFmt w:val="decimal"/>
+      <w:lvlText w:val="%1.%2.%3."/>
+      <w:lvlJc w:val="left"/>
+      <w:pPr>
+        <w:ind w:left="1224" w:hanging="504"/>
+      </w:pPr>
+      <w:rPr>
+        <w:rFonts w:hint="default"/>
+      </w:rPr>
+    </w:lvl>
+    <w:lvl w:ilvl="3">
+      <w:start w:val="1"/>
+      <w:numFmt w:val="decimal"/>
+      <w:lvlText w:val="%1.%2.%3.%4."/>
+      <w:lvlJc w:val="left"/>
+      <w:pPr>
+        <w:ind w:left="1728" w:hanging="648"/>
+      </w:pPr>
+      <w:rPr>
+        <w:rFonts w:hint="default"/>
+      </w:rPr>
+    </w:lvl>
+    <w:lvl w:ilvl="4">
+      <w:start w:val="1"/>
+      <w:numFmt w:val="decimal"/>
+      <w:lvlText w:val="%1.%2.%3.%4.%5."/>
+      <w:lvlJc w:val="left"/>
+      <w:pPr>
+        <w:ind w:left="2232" w:hanging="792"/>
+      </w:pPr>
+      <w:rPr>
+        <w:rFonts w:hint="default"/>
+      </w:rPr>
+    </w:lvl>
+    <w:lvl w:ilvl="5">
+      <w:start w:val="1"/>
+      <w:numFmt w:val="decimal"/>
+      <w:lvlText w:val="%1.%2.%3.%4.%5.%6."/>
+      <w:lvlJc w:val="left"/>
+      <w:pPr>
+        <w:ind w:left="2736" w:hanging="936"/>
+      </w:pPr>
+      <w:rPr>
+        <w:rFonts w:hint="default"/>
+      </w:rPr>
+    </w:lvl>
+    <w:lvl w:ilvl="6">
+      <w:start w:val="1"/>
+      <w:numFmt w:val="decimal"/>
+      <w:lvlText w:val="%1.%2.%3.%4.%5.%6.%7."/>
+      <w:lvlJc w:val="left"/>
+      <w:pPr>
+        <w:ind w:left="3240" w:hanging="1080"/>
+      </w:pPr>
+      <w:rPr>
+        <w:rFonts w:hint="default"/>
+      </w:rPr>
+    </w:lvl>
+    <w:lvl w:ilvl="7">
+      <w:start w:val="1"/>
+      <w:numFmt w:val="decimal"/>
+      <w:lvlText w:val="%1.%2.%3.%4.%5.%6.%7.%8."/>
+      <w:lvlJc w:val="left"/>
+      <w:pPr>
+        <w:ind w:left="3744" w:hanging="1224"/>
+      </w:pPr>
+      <w:rPr>
+        <w:rFonts w:hint="default"/>
+      </w:rPr>
+    </w:lvl>
+    <w:lvl w:ilvl="8">
+      <w:start w:val="1"/>
+      <w:numFmt w:val="decimal"/>
+      <w:lvlText w:val="%1.%2.%3.%4.%5.%6.%7.%8.%9."/>
+      <w:lvlJc w:val="left"/>
+      <w:pPr>
+        <w:ind w:left="4320" w:hanging="1440"/>
+      </w:pPr>
+      <w:rPr>
+        <w:rFonts w:hint="default"/>
+      </w:rPr>
+    </w:lvl>
+  </w:abstractNum>
+  <w:abstractNum w:abstractNumId="17">
     <w:nsid w:val="6DB51A66"/>
     <w:multiLevelType w:val="multilevel"/>
     <w:tmpl w:val="040C001F"/>
@@ -8685,7 +9931,7 @@
       </w:pPr>
     </w:lvl>
   </w:abstractNum>
-  <w:abstractNum w:abstractNumId="15">
+  <w:abstractNum w:abstractNumId="18">
     <w:nsid w:val="72306FF3"/>
     <w:multiLevelType w:val="hybridMultilevel"/>
     <w:tmpl w:val="2FC02AB2"/>
@@ -8797,7 +10043,7 @@
       </w:rPr>
     </w:lvl>
   </w:abstractNum>
-  <w:abstractNum w:abstractNumId="16">
+  <w:abstractNum w:abstractNumId="19">
     <w:nsid w:val="737A639D"/>
     <w:multiLevelType w:val="hybridMultilevel"/>
     <w:tmpl w:val="84288B18"/>
@@ -8909,7 +10155,7 @@
       </w:rPr>
     </w:lvl>
   </w:abstractNum>
-  <w:abstractNum w:abstractNumId="17">
+  <w:abstractNum w:abstractNumId="20">
     <w:nsid w:val="74F4780C"/>
     <w:multiLevelType w:val="hybridMultilevel"/>
     <w:tmpl w:val="56C41698"/>
@@ -9021,7 +10267,7 @@
       </w:rPr>
     </w:lvl>
   </w:abstractNum>
-  <w:abstractNum w:abstractNumId="18">
+  <w:abstractNum w:abstractNumId="21">
     <w:nsid w:val="755A40BB"/>
     <w:multiLevelType w:val="hybridMultilevel"/>
     <w:tmpl w:val="184C9F10"/>
@@ -9128,6 +10374,119 @@
       <w:lvlJc w:val="left"/>
       <w:pPr>
         <w:ind w:left="7185" w:hanging="360"/>
+      </w:pPr>
+      <w:rPr>
+        <w:rFonts w:ascii="Wingdings" w:hAnsi="Wingdings" w:hint="default"/>
+      </w:rPr>
+    </w:lvl>
+  </w:abstractNum>
+  <w:abstractNum w:abstractNumId="22">
+    <w:nsid w:val="7D5212B8"/>
+    <w:multiLevelType w:val="hybridMultilevel"/>
+    <w:tmpl w:val="C64C097C"/>
+    <w:lvl w:ilvl="0" w:tplc="040C000B">
+      <w:start w:val="1"/>
+      <w:numFmt w:val="bullet"/>
+      <w:lvlText w:val=""/>
+      <w:lvlJc w:val="left"/>
+      <w:pPr>
+        <w:ind w:left="1423" w:hanging="360"/>
+      </w:pPr>
+      <w:rPr>
+        <w:rFonts w:ascii="Wingdings" w:hAnsi="Wingdings" w:hint="default"/>
+      </w:rPr>
+    </w:lvl>
+    <w:lvl w:ilvl="1" w:tplc="040C0003">
+      <w:start w:val="1"/>
+      <w:numFmt w:val="bullet"/>
+      <w:lvlText w:val="o"/>
+      <w:lvlJc w:val="left"/>
+      <w:pPr>
+        <w:ind w:left="2143" w:hanging="360"/>
+      </w:pPr>
+      <w:rPr>
+        <w:rFonts w:ascii="Courier New" w:hAnsi="Courier New" w:cs="Courier New" w:hint="default"/>
+      </w:rPr>
+    </w:lvl>
+    <w:lvl w:ilvl="2" w:tplc="040C0005">
+      <w:start w:val="1"/>
+      <w:numFmt w:val="bullet"/>
+      <w:lvlText w:val=""/>
+      <w:lvlJc w:val="left"/>
+      <w:pPr>
+        <w:ind w:left="2863" w:hanging="360"/>
+      </w:pPr>
+      <w:rPr>
+        <w:rFonts w:ascii="Wingdings" w:hAnsi="Wingdings" w:hint="default"/>
+      </w:rPr>
+    </w:lvl>
+    <w:lvl w:ilvl="3" w:tplc="040C0001" w:tentative="1">
+      <w:start w:val="1"/>
+      <w:numFmt w:val="bullet"/>
+      <w:lvlText w:val=""/>
+      <w:lvlJc w:val="left"/>
+      <w:pPr>
+        <w:ind w:left="3583" w:hanging="360"/>
+      </w:pPr>
+      <w:rPr>
+        <w:rFonts w:ascii="Symbol" w:hAnsi="Symbol" w:hint="default"/>
+      </w:rPr>
+    </w:lvl>
+    <w:lvl w:ilvl="4" w:tplc="040C0003" w:tentative="1">
+      <w:start w:val="1"/>
+      <w:numFmt w:val="bullet"/>
+      <w:lvlText w:val="o"/>
+      <w:lvlJc w:val="left"/>
+      <w:pPr>
+        <w:ind w:left="4303" w:hanging="360"/>
+      </w:pPr>
+      <w:rPr>
+        <w:rFonts w:ascii="Courier New" w:hAnsi="Courier New" w:cs="Courier New" w:hint="default"/>
+      </w:rPr>
+    </w:lvl>
+    <w:lvl w:ilvl="5" w:tplc="040C0005" w:tentative="1">
+      <w:start w:val="1"/>
+      <w:numFmt w:val="bullet"/>
+      <w:lvlText w:val=""/>
+      <w:lvlJc w:val="left"/>
+      <w:pPr>
+        <w:ind w:left="5023" w:hanging="360"/>
+      </w:pPr>
+      <w:rPr>
+        <w:rFonts w:ascii="Wingdings" w:hAnsi="Wingdings" w:hint="default"/>
+      </w:rPr>
+    </w:lvl>
+    <w:lvl w:ilvl="6" w:tplc="040C0001" w:tentative="1">
+      <w:start w:val="1"/>
+      <w:numFmt w:val="bullet"/>
+      <w:lvlText w:val=""/>
+      <w:lvlJc w:val="left"/>
+      <w:pPr>
+        <w:ind w:left="5743" w:hanging="360"/>
+      </w:pPr>
+      <w:rPr>
+        <w:rFonts w:ascii="Symbol" w:hAnsi="Symbol" w:hint="default"/>
+      </w:rPr>
+    </w:lvl>
+    <w:lvl w:ilvl="7" w:tplc="040C0003" w:tentative="1">
+      <w:start w:val="1"/>
+      <w:numFmt w:val="bullet"/>
+      <w:lvlText w:val="o"/>
+      <w:lvlJc w:val="left"/>
+      <w:pPr>
+        <w:ind w:left="6463" w:hanging="360"/>
+      </w:pPr>
+      <w:rPr>
+        <w:rFonts w:ascii="Courier New" w:hAnsi="Courier New" w:cs="Courier New" w:hint="default"/>
+      </w:rPr>
+    </w:lvl>
+    <w:lvl w:ilvl="8" w:tplc="040C0005" w:tentative="1">
+      <w:start w:val="1"/>
+      <w:numFmt w:val="bullet"/>
+      <w:lvlText w:val=""/>
+      <w:lvlJc w:val="left"/>
+      <w:pPr>
+        <w:ind w:left="7183" w:hanging="360"/>
       </w:pPr>
       <w:rPr>
         <w:rFonts w:ascii="Wingdings" w:hAnsi="Wingdings" w:hint="default"/>
@@ -9138,22 +10497,22 @@
     <w:abstractNumId w:val="4"/>
   </w:num>
   <w:num w:numId="2">
-    <w:abstractNumId w:val="10"/>
+    <w:abstractNumId w:val="11"/>
   </w:num>
   <w:num w:numId="3">
-    <w:abstractNumId w:val="12"/>
+    <w:abstractNumId w:val="13"/>
   </w:num>
   <w:num w:numId="4">
-    <w:abstractNumId w:val="14"/>
+    <w:abstractNumId w:val="17"/>
   </w:num>
   <w:num w:numId="5">
     <w:abstractNumId w:val="0"/>
   </w:num>
   <w:num w:numId="6">
-    <w:abstractNumId w:val="11"/>
+    <w:abstractNumId w:val="12"/>
   </w:num>
   <w:num w:numId="7">
-    <w:abstractNumId w:val="18"/>
+    <w:abstractNumId w:val="21"/>
   </w:num>
   <w:num w:numId="8">
     <w:abstractNumId w:val="5"/>
@@ -9162,34 +10521,46 @@
     <w:abstractNumId w:val="2"/>
   </w:num>
   <w:num w:numId="10">
-    <w:abstractNumId w:val="6"/>
+    <w:abstractNumId w:val="7"/>
   </w:num>
   <w:num w:numId="11">
     <w:abstractNumId w:val="3"/>
   </w:num>
   <w:num w:numId="12">
-    <w:abstractNumId w:val="16"/>
+    <w:abstractNumId w:val="19"/>
   </w:num>
   <w:num w:numId="13">
-    <w:abstractNumId w:val="17"/>
+    <w:abstractNumId w:val="20"/>
   </w:num>
   <w:num w:numId="14">
-    <w:abstractNumId w:val="15"/>
+    <w:abstractNumId w:val="18"/>
   </w:num>
   <w:num w:numId="15">
-    <w:abstractNumId w:val="7"/>
+    <w:abstractNumId w:val="8"/>
   </w:num>
   <w:num w:numId="16">
-    <w:abstractNumId w:val="8"/>
+    <w:abstractNumId w:val="9"/>
   </w:num>
   <w:num w:numId="17">
-    <w:abstractNumId w:val="9"/>
+    <w:abstractNumId w:val="10"/>
   </w:num>
   <w:num w:numId="18">
-    <w:abstractNumId w:val="13"/>
+    <w:abstractNumId w:val="15"/>
   </w:num>
   <w:num w:numId="19">
     <w:abstractNumId w:val="1"/>
+  </w:num>
+  <w:num w:numId="20">
+    <w:abstractNumId w:val="16"/>
+  </w:num>
+  <w:num w:numId="21">
+    <w:abstractNumId w:val="22"/>
+  </w:num>
+  <w:num w:numId="22">
+    <w:abstractNumId w:val="6"/>
+  </w:num>
+  <w:num w:numId="23">
+    <w:abstractNumId w:val="14"/>
   </w:num>
 </w:numbering>
 </file>
@@ -9426,7 +10797,6 @@
     <w:next w:val="Normal"/>
     <w:link w:val="Titre4Car"/>
     <w:uiPriority w:val="9"/>
-    <w:semiHidden/>
     <w:unhideWhenUsed/>
     <w:qFormat/>
     <w:rsid w:val="00B013CD"/>
@@ -9545,7 +10915,6 @@
     <w:basedOn w:val="Policepardfaut"/>
     <w:link w:val="Titre4"/>
     <w:uiPriority w:val="9"/>
-    <w:semiHidden/>
     <w:rsid w:val="00B013CD"/>
     <w:rPr>
       <w:rFonts w:asciiTheme="majorHAnsi" w:eastAsiaTheme="majorEastAsia" w:hAnsiTheme="majorHAnsi" w:cstheme="majorBidi"/>
@@ -11217,37 +12586,37 @@
     </dgm:pt>
   </dgm:ptLst>
   <dgm:cxnLst>
-    <dgm:cxn modelId="{6C0B38DF-B605-4011-B8F5-D203BD0C6C27}" type="presOf" srcId="{4910D9B8-286C-4B6D-AE4C-1F28E0CE3B10}" destId="{01C7FB63-DB64-42F1-86BA-43B47CAD162A}" srcOrd="0" destOrd="0" presId="urn:microsoft.com/office/officeart/2005/8/layout/matrix1"/>
+    <dgm:cxn modelId="{67F41686-F5AB-4197-BF27-F55B05223F67}" type="presOf" srcId="{9CAB351E-7ED2-4B0D-B7A5-BF95984C3719}" destId="{9B407020-2361-4F8E-A583-A3EAAD9A2993}" srcOrd="0" destOrd="0" presId="urn:microsoft.com/office/officeart/2005/8/layout/matrix1"/>
+    <dgm:cxn modelId="{DDACD64F-67B1-414E-950A-2D8C9402F10D}" type="presOf" srcId="{C6B2B3DA-3896-4E07-B415-DB5C093FF5A5}" destId="{BC0EDD10-6BAA-48DA-8E5F-1DE4DC481875}" srcOrd="0" destOrd="0" presId="urn:microsoft.com/office/officeart/2005/8/layout/matrix1"/>
     <dgm:cxn modelId="{1F390192-6A84-4C84-BC94-8E6BB4BF613A}" srcId="{C6B2B3DA-3896-4E07-B415-DB5C093FF5A5}" destId="{4DBA9522-959A-4BB0-8C4A-B4E0E3EA6F79}" srcOrd="0" destOrd="0" parTransId="{7AEB2757-0BD0-4900-8E6F-8616754D166A}" sibTransId="{146D6B48-E0B5-4612-8890-6202F6C7806C}"/>
     <dgm:cxn modelId="{BD38E67E-00C1-4B53-86B3-DE0C75295027}" srcId="{4DBA9522-959A-4BB0-8C4A-B4E0E3EA6F79}" destId="{BB9491C1-72E4-432F-9213-75C5FBD5A968}" srcOrd="2" destOrd="0" parTransId="{2E5FA762-ED17-4903-8A2D-353935C27C07}" sibTransId="{BE50EF57-C093-484B-83F5-A31179D2EE1B}"/>
-    <dgm:cxn modelId="{7A7A343A-77F6-4E55-9D0B-4E525F0A744B}" type="presOf" srcId="{BB9491C1-72E4-432F-9213-75C5FBD5A968}" destId="{E5678F5B-96AC-449E-8FA9-22AB2DA6C051}" srcOrd="0" destOrd="0" presId="urn:microsoft.com/office/officeart/2005/8/layout/matrix1"/>
-    <dgm:cxn modelId="{78E67DBD-74C7-470B-BE52-5B140BA22813}" type="presOf" srcId="{9CAB351E-7ED2-4B0D-B7A5-BF95984C3719}" destId="{8C946700-DD9D-45BE-AA01-5AD1DBB65CB6}" srcOrd="1" destOrd="0" presId="urn:microsoft.com/office/officeart/2005/8/layout/matrix1"/>
-    <dgm:cxn modelId="{715F7BAF-9F8D-4EDC-ADD3-7F412AE4AF2D}" type="presOf" srcId="{1BA199DB-B7BC-4448-BEE6-72C47B6DCB84}" destId="{C6078EED-2F13-49E6-AA7A-3E0914D97CD8}" srcOrd="0" destOrd="0" presId="urn:microsoft.com/office/officeart/2005/8/layout/matrix1"/>
-    <dgm:cxn modelId="{E6995A9E-5AD6-4094-AD85-972CB757AF2D}" type="presOf" srcId="{1BA199DB-B7BC-4448-BEE6-72C47B6DCB84}" destId="{563175FE-6018-42FF-8A71-FB7C79F6478D}" srcOrd="1" destOrd="0" presId="urn:microsoft.com/office/officeart/2005/8/layout/matrix1"/>
-    <dgm:cxn modelId="{8226F478-076F-488D-AC3A-C0A08B479476}" type="presOf" srcId="{C6B2B3DA-3896-4E07-B415-DB5C093FF5A5}" destId="{BC0EDD10-6BAA-48DA-8E5F-1DE4DC481875}" srcOrd="0" destOrd="0" presId="urn:microsoft.com/office/officeart/2005/8/layout/matrix1"/>
+    <dgm:cxn modelId="{38365286-01AD-4509-B11C-F10D361B7CD1}" type="presOf" srcId="{9CAB351E-7ED2-4B0D-B7A5-BF95984C3719}" destId="{8C946700-DD9D-45BE-AA01-5AD1DBB65CB6}" srcOrd="1" destOrd="0" presId="urn:microsoft.com/office/officeart/2005/8/layout/matrix1"/>
+    <dgm:cxn modelId="{E141E21F-28DE-4CA5-B041-66F3B3C008C1}" type="presOf" srcId="{4910D9B8-286C-4B6D-AE4C-1F28E0CE3B10}" destId="{90415B95-9D53-4DE8-844E-A3DEC397672E}" srcOrd="1" destOrd="0" presId="urn:microsoft.com/office/officeart/2005/8/layout/matrix1"/>
     <dgm:cxn modelId="{4954E3C1-4FDF-4872-8B9B-1EFA29A641BB}" srcId="{4DBA9522-959A-4BB0-8C4A-B4E0E3EA6F79}" destId="{1BA199DB-B7BC-4448-BEE6-72C47B6DCB84}" srcOrd="3" destOrd="0" parTransId="{BB32E9BB-FD0B-4EEE-AACB-1E4C74CC49F2}" sibTransId="{F6571FB3-5576-438F-A44B-142078F1B024}"/>
+    <dgm:cxn modelId="{351F85E3-BEE8-46F3-922C-749FA1E1A22F}" type="presOf" srcId="{BB9491C1-72E4-432F-9213-75C5FBD5A968}" destId="{E5678F5B-96AC-449E-8FA9-22AB2DA6C051}" srcOrd="0" destOrd="0" presId="urn:microsoft.com/office/officeart/2005/8/layout/matrix1"/>
     <dgm:cxn modelId="{183775F4-8E18-40B8-8D47-844608913BF0}" srcId="{4DBA9522-959A-4BB0-8C4A-B4E0E3EA6F79}" destId="{9CAB351E-7ED2-4B0D-B7A5-BF95984C3719}" srcOrd="1" destOrd="0" parTransId="{9F6C355E-5402-49FF-B5BD-1689612CFCFB}" sibTransId="{42D873DE-1F94-4084-8F35-577ECD9EBE26}"/>
     <dgm:cxn modelId="{C6C1AA39-5A3C-493E-804C-3C10AB53B3A2}" srcId="{4DBA9522-959A-4BB0-8C4A-B4E0E3EA6F79}" destId="{4910D9B8-286C-4B6D-AE4C-1F28E0CE3B10}" srcOrd="0" destOrd="0" parTransId="{BD4C781A-FDE9-4325-90DA-3E83DD2A1D24}" sibTransId="{3675B3D8-ED8C-45C5-8205-4665E009BBF4}"/>
-    <dgm:cxn modelId="{393B6D0C-3A32-46D4-AFC8-BE3F74B12066}" type="presOf" srcId="{4DBA9522-959A-4BB0-8C4A-B4E0E3EA6F79}" destId="{F2FE61AC-1C95-4E21-B649-5A1A4E291D01}" srcOrd="0" destOrd="0" presId="urn:microsoft.com/office/officeart/2005/8/layout/matrix1"/>
-    <dgm:cxn modelId="{AB0D1C20-DB38-4746-A52B-FB90CE71A7E0}" type="presOf" srcId="{BB9491C1-72E4-432F-9213-75C5FBD5A968}" destId="{0DB0875E-078C-4158-95C2-399BCCC1C8B3}" srcOrd="1" destOrd="0" presId="urn:microsoft.com/office/officeart/2005/8/layout/matrix1"/>
-    <dgm:cxn modelId="{92691EF3-6ED4-4345-B997-B645ED510EC7}" type="presOf" srcId="{4910D9B8-286C-4B6D-AE4C-1F28E0CE3B10}" destId="{90415B95-9D53-4DE8-844E-A3DEC397672E}" srcOrd="1" destOrd="0" presId="urn:microsoft.com/office/officeart/2005/8/layout/matrix1"/>
-    <dgm:cxn modelId="{5B4DA7EB-C26D-4302-80D8-73F705191E32}" type="presOf" srcId="{9CAB351E-7ED2-4B0D-B7A5-BF95984C3719}" destId="{9B407020-2361-4F8E-A583-A3EAAD9A2993}" srcOrd="0" destOrd="0" presId="urn:microsoft.com/office/officeart/2005/8/layout/matrix1"/>
-    <dgm:cxn modelId="{714C20EC-2B60-40DD-A9BD-CC9D38720F0E}" type="presParOf" srcId="{BC0EDD10-6BAA-48DA-8E5F-1DE4DC481875}" destId="{FB278D32-C589-434F-A1ED-2C5CED071532}" srcOrd="0" destOrd="0" presId="urn:microsoft.com/office/officeart/2005/8/layout/matrix1"/>
-    <dgm:cxn modelId="{DF953F5D-F00E-45E6-9C72-26443AD03350}" type="presParOf" srcId="{FB278D32-C589-434F-A1ED-2C5CED071532}" destId="{01C7FB63-DB64-42F1-86BA-43B47CAD162A}" srcOrd="0" destOrd="0" presId="urn:microsoft.com/office/officeart/2005/8/layout/matrix1"/>
-    <dgm:cxn modelId="{710428A9-1E4B-467E-9D28-5BAB3ED488CB}" type="presParOf" srcId="{FB278D32-C589-434F-A1ED-2C5CED071532}" destId="{90415B95-9D53-4DE8-844E-A3DEC397672E}" srcOrd="1" destOrd="0" presId="urn:microsoft.com/office/officeart/2005/8/layout/matrix1"/>
-    <dgm:cxn modelId="{F314C5EB-9050-475D-A649-7CFE6C339D6D}" type="presParOf" srcId="{FB278D32-C589-434F-A1ED-2C5CED071532}" destId="{9B407020-2361-4F8E-A583-A3EAAD9A2993}" srcOrd="2" destOrd="0" presId="urn:microsoft.com/office/officeart/2005/8/layout/matrix1"/>
-    <dgm:cxn modelId="{557DBB7D-6CC7-45C0-93C5-8EC84C13CF67}" type="presParOf" srcId="{FB278D32-C589-434F-A1ED-2C5CED071532}" destId="{8C946700-DD9D-45BE-AA01-5AD1DBB65CB6}" srcOrd="3" destOrd="0" presId="urn:microsoft.com/office/officeart/2005/8/layout/matrix1"/>
-    <dgm:cxn modelId="{892F680D-AED7-4D97-B808-4796B2D45996}" type="presParOf" srcId="{FB278D32-C589-434F-A1ED-2C5CED071532}" destId="{E5678F5B-96AC-449E-8FA9-22AB2DA6C051}" srcOrd="4" destOrd="0" presId="urn:microsoft.com/office/officeart/2005/8/layout/matrix1"/>
-    <dgm:cxn modelId="{7F02B9B7-FA02-4AC1-9CA7-FF444252779D}" type="presParOf" srcId="{FB278D32-C589-434F-A1ED-2C5CED071532}" destId="{0DB0875E-078C-4158-95C2-399BCCC1C8B3}" srcOrd="5" destOrd="0" presId="urn:microsoft.com/office/officeart/2005/8/layout/matrix1"/>
-    <dgm:cxn modelId="{4DD7B105-8BE8-4952-8132-C0098CE1812F}" type="presParOf" srcId="{FB278D32-C589-434F-A1ED-2C5CED071532}" destId="{C6078EED-2F13-49E6-AA7A-3E0914D97CD8}" srcOrd="6" destOrd="0" presId="urn:microsoft.com/office/officeart/2005/8/layout/matrix1"/>
-    <dgm:cxn modelId="{2CB5560E-061E-433D-9C95-91E6423AE7A8}" type="presParOf" srcId="{FB278D32-C589-434F-A1ED-2C5CED071532}" destId="{563175FE-6018-42FF-8A71-FB7C79F6478D}" srcOrd="7" destOrd="0" presId="urn:microsoft.com/office/officeart/2005/8/layout/matrix1"/>
-    <dgm:cxn modelId="{416B9F53-C061-4C99-A74D-F84A113523E7}" type="presParOf" srcId="{BC0EDD10-6BAA-48DA-8E5F-1DE4DC481875}" destId="{F2FE61AC-1C95-4E21-B649-5A1A4E291D01}" srcOrd="1" destOrd="0" presId="urn:microsoft.com/office/officeart/2005/8/layout/matrix1"/>
+    <dgm:cxn modelId="{09FF1B40-D94E-4848-9E26-D516F8F3CC39}" type="presOf" srcId="{4DBA9522-959A-4BB0-8C4A-B4E0E3EA6F79}" destId="{F2FE61AC-1C95-4E21-B649-5A1A4E291D01}" srcOrd="0" destOrd="0" presId="urn:microsoft.com/office/officeart/2005/8/layout/matrix1"/>
+    <dgm:cxn modelId="{06846683-75E3-4535-8A18-E1283E2DC36D}" type="presOf" srcId="{BB9491C1-72E4-432F-9213-75C5FBD5A968}" destId="{0DB0875E-078C-4158-95C2-399BCCC1C8B3}" srcOrd="1" destOrd="0" presId="urn:microsoft.com/office/officeart/2005/8/layout/matrix1"/>
+    <dgm:cxn modelId="{DA29E993-8E91-46D1-BDD6-63D399BA409D}" type="presOf" srcId="{4910D9B8-286C-4B6D-AE4C-1F28E0CE3B10}" destId="{01C7FB63-DB64-42F1-86BA-43B47CAD162A}" srcOrd="0" destOrd="0" presId="urn:microsoft.com/office/officeart/2005/8/layout/matrix1"/>
+    <dgm:cxn modelId="{930924E8-A471-4F9A-A7CE-8B2A689988E8}" type="presOf" srcId="{1BA199DB-B7BC-4448-BEE6-72C47B6DCB84}" destId="{C6078EED-2F13-49E6-AA7A-3E0914D97CD8}" srcOrd="0" destOrd="0" presId="urn:microsoft.com/office/officeart/2005/8/layout/matrix1"/>
+    <dgm:cxn modelId="{1E853107-1DD2-468F-B873-61B4D5CC6D7E}" type="presOf" srcId="{1BA199DB-B7BC-4448-BEE6-72C47B6DCB84}" destId="{563175FE-6018-42FF-8A71-FB7C79F6478D}" srcOrd="1" destOrd="0" presId="urn:microsoft.com/office/officeart/2005/8/layout/matrix1"/>
+    <dgm:cxn modelId="{EA1B259F-99F0-441A-AE82-31FCEF169A02}" type="presParOf" srcId="{BC0EDD10-6BAA-48DA-8E5F-1DE4DC481875}" destId="{FB278D32-C589-434F-A1ED-2C5CED071532}" srcOrd="0" destOrd="0" presId="urn:microsoft.com/office/officeart/2005/8/layout/matrix1"/>
+    <dgm:cxn modelId="{7A7F0323-4D15-4613-9CC4-16C2372B16B0}" type="presParOf" srcId="{FB278D32-C589-434F-A1ED-2C5CED071532}" destId="{01C7FB63-DB64-42F1-86BA-43B47CAD162A}" srcOrd="0" destOrd="0" presId="urn:microsoft.com/office/officeart/2005/8/layout/matrix1"/>
+    <dgm:cxn modelId="{E6E8837F-59E5-4249-B166-F24DE1240CAF}" type="presParOf" srcId="{FB278D32-C589-434F-A1ED-2C5CED071532}" destId="{90415B95-9D53-4DE8-844E-A3DEC397672E}" srcOrd="1" destOrd="0" presId="urn:microsoft.com/office/officeart/2005/8/layout/matrix1"/>
+    <dgm:cxn modelId="{27703F26-F1B7-4171-A0EC-C18A98960A0B}" type="presParOf" srcId="{FB278D32-C589-434F-A1ED-2C5CED071532}" destId="{9B407020-2361-4F8E-A583-A3EAAD9A2993}" srcOrd="2" destOrd="0" presId="urn:microsoft.com/office/officeart/2005/8/layout/matrix1"/>
+    <dgm:cxn modelId="{FD11EB51-45F0-468D-BB4C-0D8D088F0E9B}" type="presParOf" srcId="{FB278D32-C589-434F-A1ED-2C5CED071532}" destId="{8C946700-DD9D-45BE-AA01-5AD1DBB65CB6}" srcOrd="3" destOrd="0" presId="urn:microsoft.com/office/officeart/2005/8/layout/matrix1"/>
+    <dgm:cxn modelId="{0858AFDB-2791-43EE-8C03-9ED99BBFDC11}" type="presParOf" srcId="{FB278D32-C589-434F-A1ED-2C5CED071532}" destId="{E5678F5B-96AC-449E-8FA9-22AB2DA6C051}" srcOrd="4" destOrd="0" presId="urn:microsoft.com/office/officeart/2005/8/layout/matrix1"/>
+    <dgm:cxn modelId="{AB5BB291-9BF7-4C63-B4F6-80BDDEB47B24}" type="presParOf" srcId="{FB278D32-C589-434F-A1ED-2C5CED071532}" destId="{0DB0875E-078C-4158-95C2-399BCCC1C8B3}" srcOrd="5" destOrd="0" presId="urn:microsoft.com/office/officeart/2005/8/layout/matrix1"/>
+    <dgm:cxn modelId="{5DB74DB1-A0F5-4292-B5CA-0F4388944714}" type="presParOf" srcId="{FB278D32-C589-434F-A1ED-2C5CED071532}" destId="{C6078EED-2F13-49E6-AA7A-3E0914D97CD8}" srcOrd="6" destOrd="0" presId="urn:microsoft.com/office/officeart/2005/8/layout/matrix1"/>
+    <dgm:cxn modelId="{83A914FD-8C98-4165-8CA6-FA8162C2874D}" type="presParOf" srcId="{FB278D32-C589-434F-A1ED-2C5CED071532}" destId="{563175FE-6018-42FF-8A71-FB7C79F6478D}" srcOrd="7" destOrd="0" presId="urn:microsoft.com/office/officeart/2005/8/layout/matrix1"/>
+    <dgm:cxn modelId="{79DDFE84-16AE-4987-B3D9-424389518968}" type="presParOf" srcId="{BC0EDD10-6BAA-48DA-8E5F-1DE4DC481875}" destId="{F2FE61AC-1C95-4E21-B649-5A1A4E291D01}" srcOrd="1" destOrd="0" presId="urn:microsoft.com/office/officeart/2005/8/layout/matrix1"/>
   </dgm:cxnLst>
   <dgm:bg/>
   <dgm:whole/>
   <dgm:extLst>
     <a:ext uri="http://schemas.microsoft.com/office/drawing/2008/diagram">
-      <dsp:dataModelExt xmlns:dsp="http://schemas.microsoft.com/office/drawing/2008/diagram" xmlns="" relId="rId14" minVer="http://schemas.openxmlformats.org/drawingml/2006/diagram"/>
+      <dsp:dataModelExt xmlns:dsp="http://schemas.microsoft.com/office/drawing/2008/diagram" xmlns="" relId="rId17" minVer="http://schemas.openxmlformats.org/drawingml/2006/diagram"/>
     </a:ext>
   </dgm:extLst>
 </dgm:dataModel>
@@ -13956,7 +15325,7 @@
 </file>
 
 <file path=customXml/itemProps2.xml><?xml version="1.0" encoding="utf-8"?>
-<ds:datastoreItem xmlns:ds="http://schemas.openxmlformats.org/officeDocument/2006/customXml" ds:itemID="{A25A0A44-5B67-417E-9197-4F71362A4FA0}">
+<ds:datastoreItem xmlns:ds="http://schemas.openxmlformats.org/officeDocument/2006/customXml" ds:itemID="{8D38CA1F-57ED-4E3A-85E8-9D8D99ECB41B}">
   <ds:schemaRefs>
     <ds:schemaRef ds:uri="http://schemas.openxmlformats.org/officeDocument/2006/bibliography"/>
   </ds:schemaRefs>

</xml_diff>